<commit_message>
fix: É um marketplace
</commit_message>
<xml_diff>
--- a/Mini-mundo/Mini-mundo.docx
+++ b/Mini-mundo/Mini-mundo.docx
@@ -1,119 +1,111 @@
 
 <file path=word/document.xml><?xml version="1.0" encoding="utf-8"?>
-<w:document xmlns:mc="http://schemas.openxmlformats.org/markup-compatibility/2006" xmlns:o="urn:schemas-microsoft-com:office:office" xmlns:r="http://schemas.openxmlformats.org/officeDocument/2006/relationships" xmlns:m="http://schemas.openxmlformats.org/officeDocument/2006/math" xmlns:v="urn:schemas-microsoft-com:vml" xmlns:wp="http://schemas.openxmlformats.org/drawingml/2006/wordprocessingDrawing" xmlns:w10="urn:schemas-microsoft-com:office:word" xmlns:w="http://schemas.openxmlformats.org/wordprocessingml/2006/main" xmlns:wne="http://schemas.microsoft.com/office/word/2006/wordml" xmlns:sl="http://schemas.openxmlformats.org/schemaLibrary/2006/main" xmlns:a="http://schemas.openxmlformats.org/drawingml/2006/main" xmlns:pic="http://schemas.openxmlformats.org/drawingml/2006/picture" xmlns:c="http://schemas.openxmlformats.org/drawingml/2006/chart" xmlns:lc="http://schemas.openxmlformats.org/drawingml/2006/lockedCanvas" xmlns:dgm="http://schemas.openxmlformats.org/drawingml/2006/diagram" xmlns:wps="http://schemas.microsoft.com/office/word/2010/wordprocessingShape" xmlns:wpg="http://schemas.microsoft.com/office/word/2010/wordprocessingGroup" xmlns:w14="http://schemas.microsoft.com/office/word/2010/wordml" xmlns:w15="http://schemas.microsoft.com/office/word/2012/wordml">
+<w:document xmlns:wpc="http://schemas.microsoft.com/office/word/2010/wordprocessingCanvas" xmlns:cx="http://schemas.microsoft.com/office/drawing/2014/chartex" xmlns:cx1="http://schemas.microsoft.com/office/drawing/2015/9/8/chartex" xmlns:cx2="http://schemas.microsoft.com/office/drawing/2015/10/21/chartex" xmlns:cx3="http://schemas.microsoft.com/office/drawing/2016/5/9/chartex" xmlns:cx4="http://schemas.microsoft.com/office/drawing/2016/5/10/chartex" xmlns:cx5="http://schemas.microsoft.com/office/drawing/2016/5/11/chartex" xmlns:cx6="http://schemas.microsoft.com/office/drawing/2016/5/12/chartex" xmlns:cx7="http://schemas.microsoft.com/office/drawing/2016/5/13/chartex" xmlns:cx8="http://schemas.microsoft.com/office/drawing/2016/5/14/chartex" xmlns:mc="http://schemas.openxmlformats.org/markup-compatibility/2006" xmlns:aink="http://schemas.microsoft.com/office/drawing/2016/ink" xmlns:am3d="http://schemas.microsoft.com/office/drawing/2017/model3d" xmlns:o="urn:schemas-microsoft-com:office:office" xmlns:r="http://schemas.openxmlformats.org/officeDocument/2006/relationships" xmlns:m="http://schemas.openxmlformats.org/officeDocument/2006/math" xmlns:v="urn:schemas-microsoft-com:vml" xmlns:wp14="http://schemas.microsoft.com/office/word/2010/wordprocessingDrawing" xmlns:wp="http://schemas.openxmlformats.org/drawingml/2006/wordprocessingDrawing" xmlns:w10="urn:schemas-microsoft-com:office:word" xmlns:w="http://schemas.openxmlformats.org/wordprocessingml/2006/main" xmlns:w14="http://schemas.microsoft.com/office/word/2010/wordml" xmlns:w15="http://schemas.microsoft.com/office/word/2012/wordml" xmlns:w16cex="http://schemas.microsoft.com/office/word/2018/wordml/cex" xmlns:w16cid="http://schemas.microsoft.com/office/word/2016/wordml/cid" xmlns:w16="http://schemas.microsoft.com/office/word/2018/wordml" xmlns:w16se="http://schemas.microsoft.com/office/word/2015/wordml/symex" xmlns:wpg="http://schemas.microsoft.com/office/word/2010/wordprocessingGroup" xmlns:wpi="http://schemas.microsoft.com/office/word/2010/wordprocessingInk" xmlns:wne="http://schemas.microsoft.com/office/word/2006/wordml" xmlns:wps="http://schemas.microsoft.com/office/word/2010/wordprocessingShape" mc:Ignorable="w14 w15 w16se w16cid w16 w16cex wp14">
   <w:body>
     <w:p>
       <w:pPr>
-        <w:pStyle w:val="Title"/>
+        <w:pStyle w:val="Ttulo"/>
         <w:rPr>
           <w:sz w:val="28"/>
           <w:szCs w:val="28"/>
         </w:rPr>
       </w:pPr>
-      <w:bookmarkStart w:colFirst="0" w:colLast="0" w:name="_97plpqrjzno2" w:id="0"/>
+      <w:bookmarkStart w:id="0" w:name="_97plpqrjzno2" w:colFirst="0" w:colLast="0"/>
       <w:bookmarkEnd w:id="0"/>
+      <w:proofErr w:type="spellStart"/>
       <w:r>
         <w:rPr>
           <w:sz w:val="28"/>
           <w:szCs w:val="28"/>
-          <w:rtl w:val="0"/>
-        </w:rPr>
-        <w:t xml:space="preserve">CInExpress</w:t>
-      </w:r>
+        </w:rPr>
+        <w:t>CInExpress</w:t>
+      </w:r>
+      <w:proofErr w:type="spellEnd"/>
       <w:r>
         <w:rPr>
           <w:sz w:val="28"/>
           <w:szCs w:val="28"/>
-          <w:rtl w:val="0"/>
         </w:rPr>
         <w:t xml:space="preserve"> - E-Commerce</w:t>
       </w:r>
     </w:p>
-    <w:p>
-      <w:pPr>
-        <w:rPr/>
-      </w:pPr>
-      <w:r>
-        <w:rPr>
-          <w:rtl w:val="0"/>
-        </w:rPr>
-      </w:r>
-    </w:p>
+    <w:p/>
     <w:p>
       <w:pPr>
         <w:numPr>
           <w:ilvl w:val="0"/>
           <w:numId w:val="1"/>
         </w:numPr>
-        <w:ind w:left="720" w:hanging="360"/>
-        <w:rPr>
-          <w:u w:val="none"/>
-        </w:rPr>
-      </w:pPr>
-      <w:r>
-        <w:rPr>
-          <w:rtl w:val="0"/>
-        </w:rPr>
-        <w:t xml:space="preserve">Um site de vendas deseja fazer um banco de dados para cadastro de seus </w:t>
-      </w:r>
-      <w:r>
-        <w:rPr>
-          <w:b w:val="1"/>
-          <w:rtl w:val="0"/>
-        </w:rPr>
-        <w:t xml:space="preserve">usuários</w:t>
-      </w:r>
-      <w:r>
-        <w:rPr>
-          <w:rtl w:val="0"/>
-        </w:rPr>
-        <w:t xml:space="preserve">(</w:t>
+      </w:pPr>
+      <w:r>
+        <w:t>Um site de vendas</w:t>
+      </w:r>
+      <w:r>
+        <w:t>,</w:t>
+      </w:r>
+      <w:r>
+        <w:t xml:space="preserve"> </w:t>
+      </w:r>
+      <w:r>
+        <w:t xml:space="preserve">no modelo </w:t>
+      </w:r>
+      <w:proofErr w:type="spellStart"/>
+      <w:r>
+        <w:t>marketplace</w:t>
+      </w:r>
+      <w:proofErr w:type="spellEnd"/>
+      <w:r>
+        <w:t xml:space="preserve">, </w:t>
+      </w:r>
+      <w:r>
+        <w:t xml:space="preserve">deseja fazer um banco de dados para cadastro de seus </w:t>
+      </w:r>
+      <w:r>
+        <w:rPr>
+          <w:b/>
+        </w:rPr>
+        <w:t>usuários</w:t>
+      </w:r>
+      <w:r>
+        <w:t>(</w:t>
       </w:r>
       <w:r>
         <w:rPr>
           <w:u w:val="single"/>
-          <w:rtl w:val="0"/>
-        </w:rPr>
-        <w:t xml:space="preserve">CPF</w:t>
-      </w:r>
-      <w:r>
-        <w:rPr>
-          <w:rtl w:val="0"/>
-        </w:rPr>
-        <w:t xml:space="preserve">, Nome, Sexo, Número de indicações, Data de nascimento, Endereço(Rua, Bairro, CEP)) que podem ser tanto </w:t>
-      </w:r>
-      <w:r>
-        <w:rPr>
-          <w:b w:val="1"/>
-          <w:rtl w:val="0"/>
-        </w:rPr>
-        <w:t xml:space="preserve">Comprador</w:t>
-      </w:r>
-      <w:r>
-        <w:rPr>
-          <w:rtl w:val="0"/>
-        </w:rPr>
+        </w:rPr>
+        <w:t>CPF</w:t>
+      </w:r>
+      <w:r>
+        <w:t xml:space="preserve">, Nome, Sexo, Número de indicações, Data de nascimento, Endereço(Rua, Bairro, CEP)) que podem ser </w:t>
+      </w:r>
+      <w:proofErr w:type="gramStart"/>
+      <w:r>
+        <w:t xml:space="preserve">tanto </w:t>
+      </w:r>
+      <w:r>
+        <w:rPr>
+          <w:b/>
+        </w:rPr>
+        <w:t>Comprador</w:t>
+      </w:r>
+      <w:proofErr w:type="gramEnd"/>
+      <w:r>
         <w:t xml:space="preserve">(Nível, Interesses, Quantidade de compras) quanto </w:t>
       </w:r>
       <w:r>
         <w:rPr>
-          <w:b w:val="1"/>
-          <w:rtl w:val="0"/>
-        </w:rPr>
-        <w:t xml:space="preserve">Vendedor</w:t>
-      </w:r>
-      <w:r>
-        <w:rPr>
-          <w:rtl w:val="0"/>
-        </w:rPr>
-        <w:t xml:space="preserve">(Número de compras, Avaliação, Data de entrada)</w:t>
-      </w:r>
-      <w:r>
-        <w:rPr>
-          <w:b w:val="1"/>
-          <w:rtl w:val="0"/>
-        </w:rPr>
-        <w:t xml:space="preserve">.</w:t>
+          <w:b/>
+        </w:rPr>
+        <w:t>Vendedor</w:t>
+      </w:r>
+      <w:r>
+        <w:t>(Número de compras, Avaliação, Data de entrada)</w:t>
+      </w:r>
+      <w:r>
+        <w:rPr>
+          <w:b/>
+        </w:rPr>
+        <w:t>.</w:t>
       </w:r>
     </w:p>
     <w:p>
@@ -122,40 +114,33 @@
           <w:ilvl w:val="0"/>
           <w:numId w:val="1"/>
         </w:numPr>
-        <w:ind w:left="720" w:hanging="360"/>
-        <w:rPr/>
-      </w:pPr>
-      <w:r>
-        <w:rPr>
-          <w:rtl w:val="0"/>
-        </w:rPr>
+      </w:pPr>
+      <w:r>
         <w:t xml:space="preserve">Um comprador pode ter apenas um </w:t>
       </w:r>
       <w:r>
         <w:rPr>
-          <w:b w:val="1"/>
-          <w:rtl w:val="0"/>
-        </w:rPr>
-        <w:t xml:space="preserve">Carrinho</w:t>
-      </w:r>
-      <w:r>
-        <w:rPr>
-          <w:rtl w:val="0"/>
-        </w:rPr>
-        <w:t xml:space="preserve">(Número de itens)</w:t>
-      </w:r>
-      <w:r>
-        <w:rPr>
-          <w:b w:val="1"/>
-          <w:rtl w:val="0"/>
+          <w:b/>
+        </w:rPr>
+        <w:t>Carr</w:t>
+      </w:r>
+      <w:r>
+        <w:rPr>
+          <w:b/>
+        </w:rPr>
+        <w:t>inho</w:t>
+      </w:r>
+      <w:r>
+        <w:t>(Número de itens)</w:t>
+      </w:r>
+      <w:r>
+        <w:rPr>
+          <w:b/>
         </w:rPr>
         <w:t xml:space="preserve"> </w:t>
       </w:r>
       <w:r>
-        <w:rPr>
-          <w:rtl w:val="0"/>
-        </w:rPr>
-        <w:t xml:space="preserve">e cada carrinho é tido por apenas um comprador.</w:t>
+        <w:t>e cada carrinho é tido por apenas um comprador.</w:t>
       </w:r>
     </w:p>
     <w:p>
@@ -164,27 +149,21 @@
           <w:ilvl w:val="0"/>
           <w:numId w:val="1"/>
         </w:numPr>
-        <w:ind w:left="720" w:hanging="360"/>
-        <w:rPr/>
-      </w:pPr>
-      <w:r>
-        <w:rPr>
-          <w:rtl w:val="0"/>
-        </w:rPr>
+      </w:pPr>
+      <w:r>
         <w:t xml:space="preserve">O comprador pode realizar a compra do carrinho e cada </w:t>
       </w:r>
       <w:r>
         <w:rPr>
-          <w:b w:val="1"/>
-          <w:rtl w:val="0"/>
-        </w:rPr>
-        <w:t xml:space="preserve">Compra</w:t>
-      </w:r>
-      <w:r>
-        <w:rPr>
-          <w:rtl w:val="0"/>
-        </w:rPr>
-        <w:t xml:space="preserve">(ID, data/hora, Preço) pode possuir N promoções. Ao fazer uma compra o preço dos produtos é somado e essa soma é colocada no atributo valor de compra.</w:t>
+          <w:b/>
+        </w:rPr>
+        <w:t>Compra</w:t>
+      </w:r>
+      <w:r>
+        <w:t>(ID, data/hora, Preço) pode possuir N promoções. Ao fazer uma compra o preço dos produtos é somado e essa soma é colocada no a</w:t>
+      </w:r>
+      <w:r>
+        <w:t>tributo valor de compra.</w:t>
       </w:r>
     </w:p>
     <w:p>
@@ -193,40 +172,38 @@
           <w:ilvl w:val="0"/>
           <w:numId w:val="1"/>
         </w:numPr>
-        <w:ind w:left="720" w:hanging="360"/>
-        <w:rPr/>
-      </w:pPr>
-      <w:r>
-        <w:rPr>
-          <w:rtl w:val="0"/>
-        </w:rPr>
+      </w:pPr>
+      <w:r>
         <w:t xml:space="preserve">Uma compra pode ter mais de uma </w:t>
       </w:r>
       <w:r>
         <w:rPr>
-          <w:b w:val="1"/>
-          <w:rtl w:val="0"/>
-        </w:rPr>
-        <w:t xml:space="preserve">Promoção</w:t>
-      </w:r>
-      <w:r>
-        <w:rPr>
-          <w:rtl w:val="0"/>
-        </w:rPr>
-        <w:t xml:space="preserve">(</w:t>
+          <w:b/>
+        </w:rPr>
+        <w:t>Promoção</w:t>
+      </w:r>
+      <w:r>
+        <w:t>(</w:t>
       </w:r>
       <w:r>
         <w:rPr>
           <w:u w:val="single"/>
-          <w:rtl w:val="0"/>
-        </w:rPr>
-        <w:t xml:space="preserve">Código</w:t>
-      </w:r>
-      <w:r>
-        <w:rPr>
-          <w:rtl w:val="0"/>
-        </w:rPr>
-        <w:t xml:space="preserve">, Quantidade, Preço, Período), tal que a cada uso a quantidade de uma uma promoção é decrementada e atingindo o 0 deixa de estar disponível. Cada promoção pode ser tida por mais de uma compra, desde que haja quantidade para tal.</w:t>
+        </w:rPr>
+        <w:t>Código</w:t>
+      </w:r>
+      <w:r>
+        <w:t xml:space="preserve">, Quantidade, Preço, Período), tal que a cada uso a quantidade de uma </w:t>
+      </w:r>
+      <w:proofErr w:type="spellStart"/>
+      <w:r>
+        <w:t>uma</w:t>
+      </w:r>
+      <w:proofErr w:type="spellEnd"/>
+      <w:r>
+        <w:t xml:space="preserve"> promoção é decrementada e atingindo o 0 deixa de estar disponível. Cada promoção pode ser tida por mais de uma</w:t>
+      </w:r>
+      <w:r>
+        <w:t xml:space="preserve"> compra, desde que haja quantidade para tal.</w:t>
       </w:r>
     </w:p>
     <w:p>
@@ -235,29 +212,21 @@
           <w:ilvl w:val="0"/>
           <w:numId w:val="1"/>
         </w:numPr>
-        <w:ind w:left="720" w:hanging="360"/>
-        <w:rPr>
-          <w:u w:val="none"/>
-        </w:rPr>
-      </w:pPr>
-      <w:r>
-        <w:rPr>
-          <w:rtl w:val="0"/>
-        </w:rPr>
+      </w:pPr>
+      <w:r>
         <w:t xml:space="preserve">O carrinho lista mais de um </w:t>
       </w:r>
       <w:r>
         <w:rPr>
-          <w:b w:val="1"/>
-          <w:rtl w:val="0"/>
-        </w:rPr>
-        <w:t xml:space="preserve">Produto</w:t>
-      </w:r>
-      <w:r>
-        <w:rPr>
-          <w:rtl w:val="0"/>
-        </w:rPr>
-        <w:t xml:space="preserve">(Nome, Quantidade, Preço) e cada produto pode ser listado por mais de um carrinho de modo que só deixará de estar disponível quando todas suas unidades forem compradas. Cada produto é distinguido por seu Nome.</w:t>
+          <w:b/>
+        </w:rPr>
+        <w:t>Produto</w:t>
+      </w:r>
+      <w:r>
+        <w:t>(Nome, Quantidade, Preço) e cada produto pode ser listado por mais de um carrinho de modo que só deixará de estar disponível quando todas suas unidades forem compradas. Cada pr</w:t>
+      </w:r>
+      <w:r>
+        <w:t>oduto é distinguido por seu Nome.</w:t>
       </w:r>
     </w:p>
     <w:p>
@@ -266,41 +235,26 @@
           <w:ilvl w:val="0"/>
           <w:numId w:val="1"/>
         </w:numPr>
-        <w:ind w:left="720" w:hanging="360"/>
-        <w:rPr>
-          <w:u w:val="none"/>
-        </w:rPr>
-      </w:pPr>
-      <w:r>
-        <w:rPr>
-          <w:rtl w:val="0"/>
-        </w:rPr>
+      </w:pPr>
+      <w:r>
         <w:t xml:space="preserve">O vendedor pode possuir mais de uma loja e cada </w:t>
       </w:r>
       <w:r>
         <w:rPr>
-          <w:b w:val="1"/>
-          <w:rtl w:val="0"/>
-        </w:rPr>
-        <w:t xml:space="preserve">Loja</w:t>
-      </w:r>
-      <w:r>
-        <w:rPr>
-          <w:rtl w:val="0"/>
-        </w:rPr>
-        <w:t xml:space="preserve">(</w:t>
+          <w:b/>
+        </w:rPr>
+        <w:t>Loja</w:t>
+      </w:r>
+      <w:r>
+        <w:t>(</w:t>
       </w:r>
       <w:r>
         <w:rPr>
           <w:u w:val="single"/>
-          <w:rtl w:val="0"/>
-        </w:rPr>
-        <w:t xml:space="preserve">Nome</w:t>
-      </w:r>
-      <w:r>
-        <w:rPr>
-          <w:rtl w:val="0"/>
-        </w:rPr>
+        </w:rPr>
+        <w:t>Nome</w:t>
+      </w:r>
+      <w:r>
         <w:t xml:space="preserve">) é possuída necessariamente por apenas um vendedor. </w:t>
       </w:r>
     </w:p>
@@ -310,16 +264,9 @@
           <w:ilvl w:val="0"/>
           <w:numId w:val="1"/>
         </w:numPr>
-        <w:ind w:left="720" w:hanging="360"/>
-        <w:rPr>
-          <w:u w:val="none"/>
-        </w:rPr>
-      </w:pPr>
-      <w:r>
-        <w:rPr>
-          <w:rtl w:val="0"/>
-        </w:rPr>
-        <w:t xml:space="preserve">Cada loja pode possuir mais de um produto, mas cada produto é necessariamente de apenas uma loja.</w:t>
+      </w:pPr>
+      <w:r>
+        <w:t>Cada loja pode possuir mais de um produto, mas cada produto é necessariamente de apenas uma loja.</w:t>
       </w:r>
     </w:p>
     <w:p>
@@ -328,51 +275,98 @@
           <w:ilvl w:val="0"/>
           <w:numId w:val="1"/>
         </w:numPr>
-        <w:ind w:left="720" w:hanging="360"/>
-        <w:rPr>
-          <w:u w:val="none"/>
-        </w:rPr>
-      </w:pPr>
-      <w:r>
-        <w:rPr>
-          <w:rtl w:val="0"/>
-        </w:rPr>
-        <w:t xml:space="preserve">Para adquirir promoções você pode indicar outro usuário para entrar no CInExpress, através de um link de convite. A cada indicação efetivada, é incrementado o atributo “número de indicações” de indicações do usuário. Quanto mais indicações mais benefícios promocionais o usuário adquire.</w:t>
-      </w:r>
-      <w:r>
-        <w:rPr>
-          <w:rtl w:val="0"/>
-        </w:rPr>
+      </w:pPr>
+      <w:r>
+        <w:t>Para adquirir</w:t>
+      </w:r>
+      <w:r>
+        <w:t xml:space="preserve"> promoções você pode indicar outro usuário para entrar no </w:t>
+      </w:r>
+      <w:proofErr w:type="spellStart"/>
+      <w:r>
+        <w:t>CInExpress</w:t>
+      </w:r>
+      <w:proofErr w:type="spellEnd"/>
+      <w:r>
+        <w:t xml:space="preserve">, através de um link de convite. A cada indicação efetivada, é incrementado o atributo “número de indicações” de indicações do usuário. Quanto mais indicações mais benefícios promocionais </w:t>
+      </w:r>
+      <w:r>
+        <w:t>o usuário adquire.</w:t>
       </w:r>
     </w:p>
     <w:sectPr>
-      <w:headerReference r:id="rId6" w:type="default"/>
-      <w:pgSz w:h="16834" w:w="11909" w:orient="portrait"/>
-      <w:pgMar w:bottom="1440" w:top="1440" w:left="1440" w:right="1440" w:header="720" w:footer="720"/>
+      <w:headerReference w:type="default" r:id="rId7"/>
+      <w:pgSz w:w="11909" w:h="16834"/>
+      <w:pgMar w:top="1440" w:right="1440" w:bottom="1440" w:left="1440" w:header="720" w:footer="720" w:gutter="0"/>
       <w:pgNumType w:start="1"/>
+      <w:cols w:space="720"/>
     </w:sectPr>
   </w:body>
 </w:document>
 </file>
 
+<file path=word/endnotes.xml><?xml version="1.0" encoding="utf-8"?>
+<w:endnotes xmlns:wpc="http://schemas.microsoft.com/office/word/2010/wordprocessingCanvas" xmlns:cx="http://schemas.microsoft.com/office/drawing/2014/chartex" xmlns:cx1="http://schemas.microsoft.com/office/drawing/2015/9/8/chartex" xmlns:cx2="http://schemas.microsoft.com/office/drawing/2015/10/21/chartex" xmlns:cx3="http://schemas.microsoft.com/office/drawing/2016/5/9/chartex" xmlns:cx4="http://schemas.microsoft.com/office/drawing/2016/5/10/chartex" xmlns:cx5="http://schemas.microsoft.com/office/drawing/2016/5/11/chartex" xmlns:cx6="http://schemas.microsoft.com/office/drawing/2016/5/12/chartex" xmlns:cx7="http://schemas.microsoft.com/office/drawing/2016/5/13/chartex" xmlns:cx8="http://schemas.microsoft.com/office/drawing/2016/5/14/chartex" xmlns:mc="http://schemas.openxmlformats.org/markup-compatibility/2006" xmlns:aink="http://schemas.microsoft.com/office/drawing/2016/ink" xmlns:am3d="http://schemas.microsoft.com/office/drawing/2017/model3d" xmlns:o="urn:schemas-microsoft-com:office:office" xmlns:r="http://schemas.openxmlformats.org/officeDocument/2006/relationships" xmlns:m="http://schemas.openxmlformats.org/officeDocument/2006/math" xmlns:v="urn:schemas-microsoft-com:vml" xmlns:wp14="http://schemas.microsoft.com/office/word/2010/wordprocessingDrawing" xmlns:wp="http://schemas.openxmlformats.org/drawingml/2006/wordprocessingDrawing" xmlns:w10="urn:schemas-microsoft-com:office:word" xmlns:w="http://schemas.openxmlformats.org/wordprocessingml/2006/main" xmlns:w14="http://schemas.microsoft.com/office/word/2010/wordml" xmlns:w15="http://schemas.microsoft.com/office/word/2012/wordml" xmlns:w16cex="http://schemas.microsoft.com/office/word/2018/wordml/cex" xmlns:w16cid="http://schemas.microsoft.com/office/word/2016/wordml/cid" xmlns:w16="http://schemas.microsoft.com/office/word/2018/wordml" xmlns:w16se="http://schemas.microsoft.com/office/word/2015/wordml/symex" xmlns:wpg="http://schemas.microsoft.com/office/word/2010/wordprocessingGroup" xmlns:wpi="http://schemas.microsoft.com/office/word/2010/wordprocessingInk" xmlns:wne="http://schemas.microsoft.com/office/word/2006/wordml" xmlns:wps="http://schemas.microsoft.com/office/word/2010/wordprocessingShape" mc:Ignorable="w14 w15 w16se w16cid w16 w16cex wp14">
+  <w:endnote w:type="separator" w:id="-1">
+    <w:p>
+      <w:pPr>
+        <w:spacing w:line="240" w:lineRule="auto"/>
+      </w:pPr>
+      <w:r>
+        <w:separator/>
+      </w:r>
+    </w:p>
+  </w:endnote>
+  <w:endnote w:type="continuationSeparator" w:id="0">
+    <w:p>
+      <w:pPr>
+        <w:spacing w:line="240" w:lineRule="auto"/>
+      </w:pPr>
+      <w:r>
+        <w:continuationSeparator/>
+      </w:r>
+    </w:p>
+  </w:endnote>
+</w:endnotes>
+</file>
+
+<file path=word/footnotes.xml><?xml version="1.0" encoding="utf-8"?>
+<w:footnotes xmlns:wpc="http://schemas.microsoft.com/office/word/2010/wordprocessingCanvas" xmlns:cx="http://schemas.microsoft.com/office/drawing/2014/chartex" xmlns:cx1="http://schemas.microsoft.com/office/drawing/2015/9/8/chartex" xmlns:cx2="http://schemas.microsoft.com/office/drawing/2015/10/21/chartex" xmlns:cx3="http://schemas.microsoft.com/office/drawing/2016/5/9/chartex" xmlns:cx4="http://schemas.microsoft.com/office/drawing/2016/5/10/chartex" xmlns:cx5="http://schemas.microsoft.com/office/drawing/2016/5/11/chartex" xmlns:cx6="http://schemas.microsoft.com/office/drawing/2016/5/12/chartex" xmlns:cx7="http://schemas.microsoft.com/office/drawing/2016/5/13/chartex" xmlns:cx8="http://schemas.microsoft.com/office/drawing/2016/5/14/chartex" xmlns:mc="http://schemas.openxmlformats.org/markup-compatibility/2006" xmlns:aink="http://schemas.microsoft.com/office/drawing/2016/ink" xmlns:am3d="http://schemas.microsoft.com/office/drawing/2017/model3d" xmlns:o="urn:schemas-microsoft-com:office:office" xmlns:r="http://schemas.openxmlformats.org/officeDocument/2006/relationships" xmlns:m="http://schemas.openxmlformats.org/officeDocument/2006/math" xmlns:v="urn:schemas-microsoft-com:vml" xmlns:wp14="http://schemas.microsoft.com/office/word/2010/wordprocessingDrawing" xmlns:wp="http://schemas.openxmlformats.org/drawingml/2006/wordprocessingDrawing" xmlns:w10="urn:schemas-microsoft-com:office:word" xmlns:w="http://schemas.openxmlformats.org/wordprocessingml/2006/main" xmlns:w14="http://schemas.microsoft.com/office/word/2010/wordml" xmlns:w15="http://schemas.microsoft.com/office/word/2012/wordml" xmlns:w16cex="http://schemas.microsoft.com/office/word/2018/wordml/cex" xmlns:w16cid="http://schemas.microsoft.com/office/word/2016/wordml/cid" xmlns:w16="http://schemas.microsoft.com/office/word/2018/wordml" xmlns:w16se="http://schemas.microsoft.com/office/word/2015/wordml/symex" xmlns:wpg="http://schemas.microsoft.com/office/word/2010/wordprocessingGroup" xmlns:wpi="http://schemas.microsoft.com/office/word/2010/wordprocessingInk" xmlns:wne="http://schemas.microsoft.com/office/word/2006/wordml" xmlns:wps="http://schemas.microsoft.com/office/word/2010/wordprocessingShape" mc:Ignorable="w14 w15 w16se w16cid w16 w16cex wp14">
+  <w:footnote w:type="separator" w:id="-1">
+    <w:p>
+      <w:pPr>
+        <w:spacing w:line="240" w:lineRule="auto"/>
+      </w:pPr>
+      <w:r>
+        <w:separator/>
+      </w:r>
+    </w:p>
+  </w:footnote>
+  <w:footnote w:type="continuationSeparator" w:id="0">
+    <w:p>
+      <w:pPr>
+        <w:spacing w:line="240" w:lineRule="auto"/>
+      </w:pPr>
+      <w:r>
+        <w:continuationSeparator/>
+      </w:r>
+    </w:p>
+  </w:footnote>
+</w:footnotes>
+</file>
+
 <file path=word/header1.xml><?xml version="1.0" encoding="utf-8"?>
-<w:hdr xmlns:mc="http://schemas.openxmlformats.org/markup-compatibility/2006" xmlns:o="urn:schemas-microsoft-com:office:office" xmlns:r="http://schemas.openxmlformats.org/officeDocument/2006/relationships" xmlns:m="http://schemas.openxmlformats.org/officeDocument/2006/math" xmlns:v="urn:schemas-microsoft-com:vml" xmlns:wp="http://schemas.openxmlformats.org/drawingml/2006/wordprocessingDrawing" xmlns:w10="urn:schemas-microsoft-com:office:word" xmlns:w="http://schemas.openxmlformats.org/wordprocessingml/2006/main" xmlns:wne="http://schemas.microsoft.com/office/word/2006/wordml" xmlns:sl="http://schemas.openxmlformats.org/schemaLibrary/2006/main" xmlns:a="http://schemas.openxmlformats.org/drawingml/2006/main" xmlns:pic="http://schemas.openxmlformats.org/drawingml/2006/picture" xmlns:c="http://schemas.openxmlformats.org/drawingml/2006/chart" xmlns:lc="http://schemas.openxmlformats.org/drawingml/2006/lockedCanvas" xmlns:dgm="http://schemas.openxmlformats.org/drawingml/2006/diagram" xmlns:wps="http://schemas.microsoft.com/office/word/2010/wordprocessingShape" xmlns:wpg="http://schemas.microsoft.com/office/word/2010/wordprocessingGroup" xmlns:w14="http://schemas.microsoft.com/office/word/2010/wordml" xmlns:w15="http://schemas.microsoft.com/office/word/2012/wordml">
-  <w:p>
-    <w:pPr>
-      <w:rPr/>
-    </w:pPr>
-    <w:r>
-      <w:rPr>
-        <w:rtl w:val="0"/>
-      </w:rPr>
-    </w:r>
-  </w:p>
+<w:hdr xmlns:wpc="http://schemas.microsoft.com/office/word/2010/wordprocessingCanvas" xmlns:cx="http://schemas.microsoft.com/office/drawing/2014/chartex" xmlns:cx1="http://schemas.microsoft.com/office/drawing/2015/9/8/chartex" xmlns:cx2="http://schemas.microsoft.com/office/drawing/2015/10/21/chartex" xmlns:cx3="http://schemas.microsoft.com/office/drawing/2016/5/9/chartex" xmlns:cx4="http://schemas.microsoft.com/office/drawing/2016/5/10/chartex" xmlns:cx5="http://schemas.microsoft.com/office/drawing/2016/5/11/chartex" xmlns:cx6="http://schemas.microsoft.com/office/drawing/2016/5/12/chartex" xmlns:cx7="http://schemas.microsoft.com/office/drawing/2016/5/13/chartex" xmlns:cx8="http://schemas.microsoft.com/office/drawing/2016/5/14/chartex" xmlns:mc="http://schemas.openxmlformats.org/markup-compatibility/2006" xmlns:aink="http://schemas.microsoft.com/office/drawing/2016/ink" xmlns:am3d="http://schemas.microsoft.com/office/drawing/2017/model3d" xmlns:o="urn:schemas-microsoft-com:office:office" xmlns:r="http://schemas.openxmlformats.org/officeDocument/2006/relationships" xmlns:m="http://schemas.openxmlformats.org/officeDocument/2006/math" xmlns:v="urn:schemas-microsoft-com:vml" xmlns:wp14="http://schemas.microsoft.com/office/word/2010/wordprocessingDrawing" xmlns:wp="http://schemas.openxmlformats.org/drawingml/2006/wordprocessingDrawing" xmlns:w10="urn:schemas-microsoft-com:office:word" xmlns:w="http://schemas.openxmlformats.org/wordprocessingml/2006/main" xmlns:w14="http://schemas.microsoft.com/office/word/2010/wordml" xmlns:w15="http://schemas.microsoft.com/office/word/2012/wordml" xmlns:w16cex="http://schemas.microsoft.com/office/word/2018/wordml/cex" xmlns:w16cid="http://schemas.microsoft.com/office/word/2016/wordml/cid" xmlns:w16="http://schemas.microsoft.com/office/word/2018/wordml" xmlns:w16se="http://schemas.microsoft.com/office/word/2015/wordml/symex" xmlns:wpg="http://schemas.microsoft.com/office/word/2010/wordprocessingGroup" xmlns:wpi="http://schemas.microsoft.com/office/word/2010/wordprocessingInk" xmlns:wne="http://schemas.microsoft.com/office/word/2006/wordml" xmlns:wps="http://schemas.microsoft.com/office/word/2010/wordprocessingShape" mc:Ignorable="w14 w15 w16se w16cid w16 w16cex wp14">
+  <w:p/>
 </w:hdr>
 </file>
 
 <file path=word/numbering.xml><?xml version="1.0" encoding="utf-8"?>
-<w:numbering xmlns:mc="http://schemas.openxmlformats.org/markup-compatibility/2006" xmlns:o="urn:schemas-microsoft-com:office:office" xmlns:r="http://schemas.openxmlformats.org/officeDocument/2006/relationships" xmlns:m="http://schemas.openxmlformats.org/officeDocument/2006/math" xmlns:v="urn:schemas-microsoft-com:vml" xmlns:wp="http://schemas.openxmlformats.org/drawingml/2006/wordprocessingDrawing" xmlns:w10="urn:schemas-microsoft-com:office:word" xmlns:w="http://schemas.openxmlformats.org/wordprocessingml/2006/main" xmlns:wne="http://schemas.microsoft.com/office/word/2006/wordml" xmlns:sl="http://schemas.openxmlformats.org/schemaLibrary/2006/main" xmlns:a="http://schemas.openxmlformats.org/drawingml/2006/main" xmlns:pic="http://schemas.openxmlformats.org/drawingml/2006/picture" xmlns:c="http://schemas.openxmlformats.org/drawingml/2006/chart" xmlns:lc="http://schemas.openxmlformats.org/drawingml/2006/lockedCanvas" xmlns:dgm="http://schemas.openxmlformats.org/drawingml/2006/diagram" xmlns:wps="http://schemas.microsoft.com/office/word/2010/wordprocessingShape" xmlns:wpg="http://schemas.microsoft.com/office/word/2010/wordprocessingGroup" xmlns:w14="http://schemas.microsoft.com/office/word/2010/wordml" xmlns:w15="http://schemas.microsoft.com/office/word/2012/wordml">
-  <w:abstractNum w:abstractNumId="1">
+<w:numbering xmlns:wpc="http://schemas.microsoft.com/office/word/2010/wordprocessingCanvas" xmlns:cx="http://schemas.microsoft.com/office/drawing/2014/chartex" xmlns:cx1="http://schemas.microsoft.com/office/drawing/2015/9/8/chartex" xmlns:cx2="http://schemas.microsoft.com/office/drawing/2015/10/21/chartex" xmlns:cx3="http://schemas.microsoft.com/office/drawing/2016/5/9/chartex" xmlns:cx4="http://schemas.microsoft.com/office/drawing/2016/5/10/chartex" xmlns:cx5="http://schemas.microsoft.com/office/drawing/2016/5/11/chartex" xmlns:cx6="http://schemas.microsoft.com/office/drawing/2016/5/12/chartex" xmlns:cx7="http://schemas.microsoft.com/office/drawing/2016/5/13/chartex" xmlns:cx8="http://schemas.microsoft.com/office/drawing/2016/5/14/chartex" xmlns:mc="http://schemas.openxmlformats.org/markup-compatibility/2006" xmlns:aink="http://schemas.microsoft.com/office/drawing/2016/ink" xmlns:am3d="http://schemas.microsoft.com/office/drawing/2017/model3d" xmlns:o="urn:schemas-microsoft-com:office:office" xmlns:r="http://schemas.openxmlformats.org/officeDocument/2006/relationships" xmlns:m="http://schemas.openxmlformats.org/officeDocument/2006/math" xmlns:v="urn:schemas-microsoft-com:vml" xmlns:wp14="http://schemas.microsoft.com/office/word/2010/wordprocessingDrawing" xmlns:wp="http://schemas.openxmlformats.org/drawingml/2006/wordprocessingDrawing" xmlns:w10="urn:schemas-microsoft-com:office:word" xmlns:w="http://schemas.openxmlformats.org/wordprocessingml/2006/main" xmlns:w14="http://schemas.microsoft.com/office/word/2010/wordml" xmlns:w15="http://schemas.microsoft.com/office/word/2012/wordml" xmlns:w16cex="http://schemas.microsoft.com/office/word/2018/wordml/cex" xmlns:w16cid="http://schemas.microsoft.com/office/word/2016/wordml/cid" xmlns:w16="http://schemas.microsoft.com/office/word/2018/wordml" xmlns:w16se="http://schemas.microsoft.com/office/word/2015/wordml/symex" xmlns:wpg="http://schemas.microsoft.com/office/word/2010/wordprocessingGroup" xmlns:wpi="http://schemas.microsoft.com/office/word/2010/wordprocessingInk" xmlns:wne="http://schemas.microsoft.com/office/word/2006/wordml" xmlns:wps="http://schemas.microsoft.com/office/word/2010/wordprocessingShape" mc:Ignorable="w14 w15 w16se w16cid w16 w16cex wp14">
+  <w:abstractNum w:abstractNumId="0" w15:restartNumberingAfterBreak="0">
+    <w:nsid w:val="6C973119"/>
+    <w:multiLevelType w:val="multilevel"/>
+    <w:tmpl w:val="74C05F1E"/>
     <w:lvl w:ilvl="0">
       <w:start w:val="1"/>
       <w:numFmt w:val="bullet"/>
@@ -483,20 +477,20 @@
     </w:lvl>
   </w:abstractNum>
   <w:num w:numId="1">
-    <w:abstractNumId w:val="1"/>
+    <w:abstractNumId w:val="0"/>
   </w:num>
 </w:numbering>
 </file>
 
 <file path=word/styles.xml><?xml version="1.0" encoding="utf-8"?>
-<w:styles xmlns:mc="http://schemas.openxmlformats.org/markup-compatibility/2006" xmlns:o="urn:schemas-microsoft-com:office:office" xmlns:r="http://schemas.openxmlformats.org/officeDocument/2006/relationships" xmlns:m="http://schemas.openxmlformats.org/officeDocument/2006/math" xmlns:v="urn:schemas-microsoft-com:vml" xmlns:wp="http://schemas.openxmlformats.org/drawingml/2006/wordprocessingDrawing" xmlns:w10="urn:schemas-microsoft-com:office:word" xmlns:w="http://schemas.openxmlformats.org/wordprocessingml/2006/main" xmlns:wne="http://schemas.microsoft.com/office/word/2006/wordml" xmlns:sl="http://schemas.openxmlformats.org/schemaLibrary/2006/main" xmlns:a="http://schemas.openxmlformats.org/drawingml/2006/main" xmlns:pic="http://schemas.openxmlformats.org/drawingml/2006/picture" xmlns:c="http://schemas.openxmlformats.org/drawingml/2006/chart" xmlns:lc="http://schemas.openxmlformats.org/drawingml/2006/lockedCanvas" xmlns:dgm="http://schemas.openxmlformats.org/drawingml/2006/diagram" xmlns:wps="http://schemas.microsoft.com/office/word/2010/wordprocessingShape" xmlns:wpg="http://schemas.microsoft.com/office/word/2010/wordprocessingGroup" xmlns:w14="http://schemas.microsoft.com/office/word/2010/wordml" xmlns:w15="http://schemas.microsoft.com/office/word/2012/wordml">
+<w:styles xmlns:mc="http://schemas.openxmlformats.org/markup-compatibility/2006" xmlns:r="http://schemas.openxmlformats.org/officeDocument/2006/relationships" xmlns:w="http://schemas.openxmlformats.org/wordprocessingml/2006/main" xmlns:w14="http://schemas.microsoft.com/office/word/2010/wordml" xmlns:w15="http://schemas.microsoft.com/office/word/2012/wordml" xmlns:w16cex="http://schemas.microsoft.com/office/word/2018/wordml/cex" xmlns:w16cid="http://schemas.microsoft.com/office/word/2016/wordml/cid" xmlns:w16="http://schemas.microsoft.com/office/word/2018/wordml" xmlns:w16se="http://schemas.microsoft.com/office/word/2015/wordml/symex" mc:Ignorable="w14 w15 w16se w16cid w16 w16cex">
   <w:docDefaults>
     <w:rPrDefault>
       <w:rPr>
-        <w:rFonts w:ascii="Arial" w:cs="Arial" w:eastAsia="Arial" w:hAnsi="Arial"/>
+        <w:rFonts w:ascii="Arial" w:eastAsia="Arial" w:hAnsi="Arial" w:cs="Arial"/>
         <w:sz w:val="22"/>
         <w:szCs w:val="22"/>
-        <w:lang w:val="pt_BR"/>
+        <w:lang w:val="pt-BR" w:eastAsia="pt-BR" w:bidi="ar-SA"/>
       </w:rPr>
     </w:rPrDefault>
     <w:pPrDefault>
@@ -505,65 +499,457 @@
       </w:pPr>
     </w:pPrDefault>
   </w:docDefaults>
-  <w:style w:type="paragraph" w:styleId="Normal" w:default="1">
-    <w:name w:val="normal"/>
+  <w:latentStyles w:defLockedState="0" w:defUIPriority="99" w:defSemiHidden="0" w:defUnhideWhenUsed="0" w:defQFormat="0" w:count="376">
+    <w:lsdException w:name="Normal" w:uiPriority="0" w:qFormat="1"/>
+    <w:lsdException w:name="heading 1" w:uiPriority="9" w:qFormat="1"/>
+    <w:lsdException w:name="heading 2" w:semiHidden="1" w:uiPriority="9" w:unhideWhenUsed="1" w:qFormat="1"/>
+    <w:lsdException w:name="heading 3" w:semiHidden="1" w:uiPriority="9" w:unhideWhenUsed="1" w:qFormat="1"/>
+    <w:lsdException w:name="heading 4" w:semiHidden="1" w:uiPriority="9" w:unhideWhenUsed="1" w:qFormat="1"/>
+    <w:lsdException w:name="heading 5" w:semiHidden="1" w:uiPriority="9" w:unhideWhenUsed="1" w:qFormat="1"/>
+    <w:lsdException w:name="heading 6" w:semiHidden="1" w:uiPriority="9" w:unhideWhenUsed="1" w:qFormat="1"/>
+    <w:lsdException w:name="heading 7" w:semiHidden="1" w:uiPriority="9" w:unhideWhenUsed="1" w:qFormat="1"/>
+    <w:lsdException w:name="heading 8" w:semiHidden="1" w:uiPriority="9" w:unhideWhenUsed="1" w:qFormat="1"/>
+    <w:lsdException w:name="heading 9" w:semiHidden="1" w:uiPriority="9" w:unhideWhenUsed="1" w:qFormat="1"/>
+    <w:lsdException w:name="index 1" w:semiHidden="1" w:unhideWhenUsed="1"/>
+    <w:lsdException w:name="index 2" w:semiHidden="1" w:unhideWhenUsed="1"/>
+    <w:lsdException w:name="index 3" w:semiHidden="1" w:unhideWhenUsed="1"/>
+    <w:lsdException w:name="index 4" w:semiHidden="1" w:unhideWhenUsed="1"/>
+    <w:lsdException w:name="index 5" w:semiHidden="1" w:unhideWhenUsed="1"/>
+    <w:lsdException w:name="index 6" w:semiHidden="1" w:unhideWhenUsed="1"/>
+    <w:lsdException w:name="index 7" w:semiHidden="1" w:unhideWhenUsed="1"/>
+    <w:lsdException w:name="index 8" w:semiHidden="1" w:unhideWhenUsed="1"/>
+    <w:lsdException w:name="index 9" w:semiHidden="1" w:unhideWhenUsed="1"/>
+    <w:lsdException w:name="toc 1" w:semiHidden="1" w:uiPriority="39" w:unhideWhenUsed="1"/>
+    <w:lsdException w:name="toc 2" w:semiHidden="1" w:uiPriority="39" w:unhideWhenUsed="1"/>
+    <w:lsdException w:name="toc 3" w:semiHidden="1" w:uiPriority="39" w:unhideWhenUsed="1"/>
+    <w:lsdException w:name="toc 4" w:semiHidden="1" w:uiPriority="39" w:unhideWhenUsed="1"/>
+    <w:lsdException w:name="toc 5" w:semiHidden="1" w:uiPriority="39" w:unhideWhenUsed="1"/>
+    <w:lsdException w:name="toc 6" w:semiHidden="1" w:uiPriority="39" w:unhideWhenUsed="1"/>
+    <w:lsdException w:name="toc 7" w:semiHidden="1" w:uiPriority="39" w:unhideWhenUsed="1"/>
+    <w:lsdException w:name="toc 8" w:semiHidden="1" w:uiPriority="39" w:unhideWhenUsed="1"/>
+    <w:lsdException w:name="toc 9" w:semiHidden="1" w:uiPriority="39" w:unhideWhenUsed="1"/>
+    <w:lsdException w:name="Normal Indent" w:semiHidden="1" w:unhideWhenUsed="1"/>
+    <w:lsdException w:name="footnote text" w:semiHidden="1" w:unhideWhenUsed="1"/>
+    <w:lsdException w:name="annotation text" w:semiHidden="1" w:unhideWhenUsed="1"/>
+    <w:lsdException w:name="header" w:semiHidden="1" w:unhideWhenUsed="1"/>
+    <w:lsdException w:name="footer" w:semiHidden="1" w:unhideWhenUsed="1"/>
+    <w:lsdException w:name="index heading" w:semiHidden="1" w:unhideWhenUsed="1"/>
+    <w:lsdException w:name="caption" w:semiHidden="1" w:uiPriority="35" w:unhideWhenUsed="1" w:qFormat="1"/>
+    <w:lsdException w:name="table of figures" w:semiHidden="1" w:unhideWhenUsed="1"/>
+    <w:lsdException w:name="envelope address" w:semiHidden="1" w:unhideWhenUsed="1"/>
+    <w:lsdException w:name="envelope return" w:semiHidden="1" w:unhideWhenUsed="1"/>
+    <w:lsdException w:name="footnote reference" w:semiHidden="1" w:unhideWhenUsed="1"/>
+    <w:lsdException w:name="annotation reference" w:semiHidden="1" w:unhideWhenUsed="1"/>
+    <w:lsdException w:name="line number" w:semiHidden="1" w:unhideWhenUsed="1"/>
+    <w:lsdException w:name="page number" w:semiHidden="1" w:unhideWhenUsed="1"/>
+    <w:lsdException w:name="endnote reference" w:semiHidden="1" w:unhideWhenUsed="1"/>
+    <w:lsdException w:name="endnote text" w:semiHidden="1" w:unhideWhenUsed="1"/>
+    <w:lsdException w:name="table of authorities" w:semiHidden="1" w:unhideWhenUsed="1"/>
+    <w:lsdException w:name="macro" w:semiHidden="1" w:unhideWhenUsed="1"/>
+    <w:lsdException w:name="toa heading" w:semiHidden="1" w:unhideWhenUsed="1"/>
+    <w:lsdException w:name="List" w:semiHidden="1" w:unhideWhenUsed="1"/>
+    <w:lsdException w:name="List Bullet" w:semiHidden="1" w:unhideWhenUsed="1"/>
+    <w:lsdException w:name="List Number" w:semiHidden="1" w:unhideWhenUsed="1"/>
+    <w:lsdException w:name="List 2" w:semiHidden="1" w:unhideWhenUsed="1"/>
+    <w:lsdException w:name="List 3" w:semiHidden="1" w:unhideWhenUsed="1"/>
+    <w:lsdException w:name="List 4" w:semiHidden="1" w:unhideWhenUsed="1"/>
+    <w:lsdException w:name="List 5" w:semiHidden="1" w:unhideWhenUsed="1"/>
+    <w:lsdException w:name="List Bullet 2" w:semiHidden="1" w:unhideWhenUsed="1"/>
+    <w:lsdException w:name="List Bullet 3" w:semiHidden="1" w:unhideWhenUsed="1"/>
+    <w:lsdException w:name="List Bullet 4" w:semiHidden="1" w:unhideWhenUsed="1"/>
+    <w:lsdException w:name="List Bullet 5" w:semiHidden="1" w:unhideWhenUsed="1"/>
+    <w:lsdException w:name="List Number 2" w:semiHidden="1" w:unhideWhenUsed="1"/>
+    <w:lsdException w:name="List Number 3" w:semiHidden="1" w:unhideWhenUsed="1"/>
+    <w:lsdException w:name="List Number 4" w:semiHidden="1" w:unhideWhenUsed="1"/>
+    <w:lsdException w:name="List Number 5" w:semiHidden="1" w:unhideWhenUsed="1"/>
+    <w:lsdException w:name="Title" w:uiPriority="10" w:qFormat="1"/>
+    <w:lsdException w:name="Closing" w:semiHidden="1" w:unhideWhenUsed="1"/>
+    <w:lsdException w:name="Signature" w:semiHidden="1" w:unhideWhenUsed="1"/>
+    <w:lsdException w:name="Default Paragraph Font" w:semiHidden="1" w:uiPriority="1" w:unhideWhenUsed="1"/>
+    <w:lsdException w:name="Body Text" w:semiHidden="1" w:unhideWhenUsed="1"/>
+    <w:lsdException w:name="Body Text Indent" w:semiHidden="1" w:unhideWhenUsed="1"/>
+    <w:lsdException w:name="List Continue" w:semiHidden="1" w:unhideWhenUsed="1"/>
+    <w:lsdException w:name="List Continue 2" w:semiHidden="1" w:unhideWhenUsed="1"/>
+    <w:lsdException w:name="List Continue 3" w:semiHidden="1" w:unhideWhenUsed="1"/>
+    <w:lsdException w:name="List Continue 4" w:semiHidden="1" w:unhideWhenUsed="1"/>
+    <w:lsdException w:name="List Continue 5" w:semiHidden="1" w:unhideWhenUsed="1"/>
+    <w:lsdException w:name="Message Header" w:semiHidden="1" w:unhideWhenUsed="1"/>
+    <w:lsdException w:name="Subtitle" w:uiPriority="11" w:qFormat="1"/>
+    <w:lsdException w:name="Salutation" w:semiHidden="1" w:unhideWhenUsed="1"/>
+    <w:lsdException w:name="Date" w:semiHidden="1" w:unhideWhenUsed="1"/>
+    <w:lsdException w:name="Body Text First Indent" w:semiHidden="1" w:unhideWhenUsed="1"/>
+    <w:lsdException w:name="Body Text First Indent 2" w:semiHidden="1" w:unhideWhenUsed="1"/>
+    <w:lsdException w:name="Note Heading" w:semiHidden="1" w:unhideWhenUsed="1"/>
+    <w:lsdException w:name="Body Text 2" w:semiHidden="1" w:unhideWhenUsed="1"/>
+    <w:lsdException w:name="Body Text 3" w:semiHidden="1" w:unhideWhenUsed="1"/>
+    <w:lsdException w:name="Body Text Indent 2" w:semiHidden="1" w:unhideWhenUsed="1"/>
+    <w:lsdException w:name="Body Text Indent 3" w:semiHidden="1" w:unhideWhenUsed="1"/>
+    <w:lsdException w:name="Block Text" w:semiHidden="1" w:unhideWhenUsed="1"/>
+    <w:lsdException w:name="Hyperlink" w:semiHidden="1" w:unhideWhenUsed="1"/>
+    <w:lsdException w:name="FollowedHyperlink" w:semiHidden="1" w:unhideWhenUsed="1"/>
+    <w:lsdException w:name="Strong" w:uiPriority="22" w:qFormat="1"/>
+    <w:lsdException w:name="Emphasis" w:uiPriority="20" w:qFormat="1"/>
+    <w:lsdException w:name="Document Map" w:semiHidden="1" w:unhideWhenUsed="1"/>
+    <w:lsdException w:name="Plain Text" w:semiHidden="1" w:unhideWhenUsed="1"/>
+    <w:lsdException w:name="E-mail Signature" w:semiHidden="1" w:unhideWhenUsed="1"/>
+    <w:lsdException w:name="HTML Top of Form" w:semiHidden="1" w:unhideWhenUsed="1"/>
+    <w:lsdException w:name="HTML Bottom of Form" w:semiHidden="1" w:unhideWhenUsed="1"/>
+    <w:lsdException w:name="Normal (Web)" w:semiHidden="1" w:unhideWhenUsed="1"/>
+    <w:lsdException w:name="HTML Acronym" w:semiHidden="1" w:unhideWhenUsed="1"/>
+    <w:lsdException w:name="HTML Address" w:semiHidden="1" w:unhideWhenUsed="1"/>
+    <w:lsdException w:name="HTML Cite" w:semiHidden="1" w:unhideWhenUsed="1"/>
+    <w:lsdException w:name="HTML Code" w:semiHidden="1" w:unhideWhenUsed="1"/>
+    <w:lsdException w:name="HTML Definition" w:semiHidden="1" w:unhideWhenUsed="1"/>
+    <w:lsdException w:name="HTML Keyboard" w:semiHidden="1" w:unhideWhenUsed="1"/>
+    <w:lsdException w:name="HTML Preformatted" w:semiHidden="1" w:unhideWhenUsed="1"/>
+    <w:lsdException w:name="HTML Sample" w:semiHidden="1" w:unhideWhenUsed="1"/>
+    <w:lsdException w:name="HTML Typewriter" w:semiHidden="1" w:unhideWhenUsed="1"/>
+    <w:lsdException w:name="HTML Variable" w:semiHidden="1" w:unhideWhenUsed="1"/>
+    <w:lsdException w:name="Normal Table" w:semiHidden="1" w:unhideWhenUsed="1"/>
+    <w:lsdException w:name="annotation subject" w:semiHidden="1" w:unhideWhenUsed="1"/>
+    <w:lsdException w:name="No List" w:semiHidden="1" w:unhideWhenUsed="1"/>
+    <w:lsdException w:name="Outline List 1" w:semiHidden="1" w:unhideWhenUsed="1"/>
+    <w:lsdException w:name="Outline List 2" w:semiHidden="1" w:unhideWhenUsed="1"/>
+    <w:lsdException w:name="Outline List 3" w:semiHidden="1" w:unhideWhenUsed="1"/>
+    <w:lsdException w:name="Table Simple 1" w:semiHidden="1" w:unhideWhenUsed="1"/>
+    <w:lsdException w:name="Table Simple 2" w:semiHidden="1" w:unhideWhenUsed="1"/>
+    <w:lsdException w:name="Table Simple 3" w:semiHidden="1" w:unhideWhenUsed="1"/>
+    <w:lsdException w:name="Table Classic 1" w:semiHidden="1" w:unhideWhenUsed="1"/>
+    <w:lsdException w:name="Table Classic 2" w:semiHidden="1" w:unhideWhenUsed="1"/>
+    <w:lsdException w:name="Table Classic 3" w:semiHidden="1" w:unhideWhenUsed="1"/>
+    <w:lsdException w:name="Table Classic 4" w:semiHidden="1" w:unhideWhenUsed="1"/>
+    <w:lsdException w:name="Table Colorful 1" w:semiHidden="1" w:unhideWhenUsed="1"/>
+    <w:lsdException w:name="Table Colorful 2" w:semiHidden="1" w:unhideWhenUsed="1"/>
+    <w:lsdException w:name="Table Colorful 3" w:semiHidden="1" w:unhideWhenUsed="1"/>
+    <w:lsdException w:name="Table Columns 1" w:semiHidden="1" w:unhideWhenUsed="1"/>
+    <w:lsdException w:name="Table Columns 2" w:semiHidden="1" w:unhideWhenUsed="1"/>
+    <w:lsdException w:name="Table Columns 3" w:semiHidden="1" w:unhideWhenUsed="1"/>
+    <w:lsdException w:name="Table Columns 4" w:semiHidden="1" w:unhideWhenUsed="1"/>
+    <w:lsdException w:name="Table Columns 5" w:semiHidden="1" w:unhideWhenUsed="1"/>
+    <w:lsdException w:name="Table Grid 1" w:semiHidden="1" w:unhideWhenUsed="1"/>
+    <w:lsdException w:name="Table Grid 2" w:semiHidden="1" w:unhideWhenUsed="1"/>
+    <w:lsdException w:name="Table Grid 3" w:semiHidden="1" w:unhideWhenUsed="1"/>
+    <w:lsdException w:name="Table Grid 4" w:semiHidden="1" w:unhideWhenUsed="1"/>
+    <w:lsdException w:name="Table Grid 5" w:semiHidden="1" w:unhideWhenUsed="1"/>
+    <w:lsdException w:name="Table Grid 6" w:semiHidden="1" w:unhideWhenUsed="1"/>
+    <w:lsdException w:name="Table Grid 7" w:semiHidden="1" w:unhideWhenUsed="1"/>
+    <w:lsdException w:name="Table Grid 8" w:semiHidden="1" w:unhideWhenUsed="1"/>
+    <w:lsdException w:name="Table List 1" w:semiHidden="1" w:unhideWhenUsed="1"/>
+    <w:lsdException w:name="Table List 2" w:semiHidden="1" w:unhideWhenUsed="1"/>
+    <w:lsdException w:name="Table List 3" w:semiHidden="1" w:unhideWhenUsed="1"/>
+    <w:lsdException w:name="Table List 4" w:semiHidden="1" w:unhideWhenUsed="1"/>
+    <w:lsdException w:name="Table List 5" w:semiHidden="1" w:unhideWhenUsed="1"/>
+    <w:lsdException w:name="Table List 6" w:semiHidden="1" w:unhideWhenUsed="1"/>
+    <w:lsdException w:name="Table List 7" w:semiHidden="1" w:unhideWhenUsed="1"/>
+    <w:lsdException w:name="Table List 8" w:semiHidden="1" w:unhideWhenUsed="1"/>
+    <w:lsdException w:name="Table 3D effects 1" w:semiHidden="1" w:unhideWhenUsed="1"/>
+    <w:lsdException w:name="Table 3D effects 2" w:semiHidden="1" w:unhideWhenUsed="1"/>
+    <w:lsdException w:name="Table 3D effects 3" w:semiHidden="1" w:unhideWhenUsed="1"/>
+    <w:lsdException w:name="Table Contemporary" w:semiHidden="1" w:unhideWhenUsed="1"/>
+    <w:lsdException w:name="Table Elegant" w:semiHidden="1" w:unhideWhenUsed="1"/>
+    <w:lsdException w:name="Table Professional" w:semiHidden="1" w:unhideWhenUsed="1"/>
+    <w:lsdException w:name="Table Subtle 1" w:semiHidden="1" w:unhideWhenUsed="1"/>
+    <w:lsdException w:name="Table Subtle 2" w:semiHidden="1" w:unhideWhenUsed="1"/>
+    <w:lsdException w:name="Table Web 1" w:semiHidden="1" w:unhideWhenUsed="1"/>
+    <w:lsdException w:name="Table Web 2" w:semiHidden="1" w:unhideWhenUsed="1"/>
+    <w:lsdException w:name="Table Web 3" w:semiHidden="1" w:unhideWhenUsed="1"/>
+    <w:lsdException w:name="Balloon Text" w:semiHidden="1" w:unhideWhenUsed="1"/>
+    <w:lsdException w:name="Table Grid" w:uiPriority="39"/>
+    <w:lsdException w:name="Table Theme" w:semiHidden="1" w:unhideWhenUsed="1"/>
+    <w:lsdException w:name="Placeholder Text" w:semiHidden="1"/>
+    <w:lsdException w:name="No Spacing" w:uiPriority="1" w:qFormat="1"/>
+    <w:lsdException w:name="Light Shading" w:uiPriority="60"/>
+    <w:lsdException w:name="Light List" w:uiPriority="61"/>
+    <w:lsdException w:name="Light Grid" w:uiPriority="62"/>
+    <w:lsdException w:name="Medium Shading 1" w:uiPriority="63"/>
+    <w:lsdException w:name="Medium Shading 2" w:uiPriority="64"/>
+    <w:lsdException w:name="Medium List 1" w:uiPriority="65"/>
+    <w:lsdException w:name="Medium List 2" w:uiPriority="66"/>
+    <w:lsdException w:name="Medium Grid 1" w:uiPriority="67"/>
+    <w:lsdException w:name="Medium Grid 2" w:uiPriority="68"/>
+    <w:lsdException w:name="Medium Grid 3" w:uiPriority="69"/>
+    <w:lsdException w:name="Dark List" w:uiPriority="70"/>
+    <w:lsdException w:name="Colorful Shading" w:uiPriority="71"/>
+    <w:lsdException w:name="Colorful List" w:uiPriority="72"/>
+    <w:lsdException w:name="Colorful Grid" w:uiPriority="73"/>
+    <w:lsdException w:name="Light Shading Accent 1" w:uiPriority="60"/>
+    <w:lsdException w:name="Light List Accent 1" w:uiPriority="61"/>
+    <w:lsdException w:name="Light Grid Accent 1" w:uiPriority="62"/>
+    <w:lsdException w:name="Medium Shading 1 Accent 1" w:uiPriority="63"/>
+    <w:lsdException w:name="Medium Shading 2 Accent 1" w:uiPriority="64"/>
+    <w:lsdException w:name="Medium List 1 Accent 1" w:uiPriority="65"/>
+    <w:lsdException w:name="Revision" w:semiHidden="1"/>
+    <w:lsdException w:name="List Paragraph" w:uiPriority="34" w:qFormat="1"/>
+    <w:lsdException w:name="Quote" w:uiPriority="29" w:qFormat="1"/>
+    <w:lsdException w:name="Intense Quote" w:uiPriority="30" w:qFormat="1"/>
+    <w:lsdException w:name="Medium List 2 Accent 1" w:uiPriority="66"/>
+    <w:lsdException w:name="Medium Grid 1 Accent 1" w:uiPriority="67"/>
+    <w:lsdException w:name="Medium Grid 2 Accent 1" w:uiPriority="68"/>
+    <w:lsdException w:name="Medium Grid 3 Accent 1" w:uiPriority="69"/>
+    <w:lsdException w:name="Dark List Accent 1" w:uiPriority="70"/>
+    <w:lsdException w:name="Colorful Shading Accent 1" w:uiPriority="71"/>
+    <w:lsdException w:name="Colorful List Accent 1" w:uiPriority="72"/>
+    <w:lsdException w:name="Colorful Grid Accent 1" w:uiPriority="73"/>
+    <w:lsdException w:name="Light Shading Accent 2" w:uiPriority="60"/>
+    <w:lsdException w:name="Light List Accent 2" w:uiPriority="61"/>
+    <w:lsdException w:name="Light Grid Accent 2" w:uiPriority="62"/>
+    <w:lsdException w:name="Medium Shading 1 Accent 2" w:uiPriority="63"/>
+    <w:lsdException w:name="Medium Shading 2 Accent 2" w:uiPriority="64"/>
+    <w:lsdException w:name="Medium List 1 Accent 2" w:uiPriority="65"/>
+    <w:lsdException w:name="Medium List 2 Accent 2" w:uiPriority="66"/>
+    <w:lsdException w:name="Medium Grid 1 Accent 2" w:uiPriority="67"/>
+    <w:lsdException w:name="Medium Grid 2 Accent 2" w:uiPriority="68"/>
+    <w:lsdException w:name="Medium Grid 3 Accent 2" w:uiPriority="69"/>
+    <w:lsdException w:name="Dark List Accent 2" w:uiPriority="70"/>
+    <w:lsdException w:name="Colorful Shading Accent 2" w:uiPriority="71"/>
+    <w:lsdException w:name="Colorful List Accent 2" w:uiPriority="72"/>
+    <w:lsdException w:name="Colorful Grid Accent 2" w:uiPriority="73"/>
+    <w:lsdException w:name="Light Shading Accent 3" w:uiPriority="60"/>
+    <w:lsdException w:name="Light List Accent 3" w:uiPriority="61"/>
+    <w:lsdException w:name="Light Grid Accent 3" w:uiPriority="62"/>
+    <w:lsdException w:name="Medium Shading 1 Accent 3" w:uiPriority="63"/>
+    <w:lsdException w:name="Medium Shading 2 Accent 3" w:uiPriority="64"/>
+    <w:lsdException w:name="Medium List 1 Accent 3" w:uiPriority="65"/>
+    <w:lsdException w:name="Medium List 2 Accent 3" w:uiPriority="66"/>
+    <w:lsdException w:name="Medium Grid 1 Accent 3" w:uiPriority="67"/>
+    <w:lsdException w:name="Medium Grid 2 Accent 3" w:uiPriority="68"/>
+    <w:lsdException w:name="Medium Grid 3 Accent 3" w:uiPriority="69"/>
+    <w:lsdException w:name="Dark List Accent 3" w:uiPriority="70"/>
+    <w:lsdException w:name="Colorful Shading Accent 3" w:uiPriority="71"/>
+    <w:lsdException w:name="Colorful List Accent 3" w:uiPriority="72"/>
+    <w:lsdException w:name="Colorful Grid Accent 3" w:uiPriority="73"/>
+    <w:lsdException w:name="Light Shading Accent 4" w:uiPriority="60"/>
+    <w:lsdException w:name="Light List Accent 4" w:uiPriority="61"/>
+    <w:lsdException w:name="Light Grid Accent 4" w:uiPriority="62"/>
+    <w:lsdException w:name="Medium Shading 1 Accent 4" w:uiPriority="63"/>
+    <w:lsdException w:name="Medium Shading 2 Accent 4" w:uiPriority="64"/>
+    <w:lsdException w:name="Medium List 1 Accent 4" w:uiPriority="65"/>
+    <w:lsdException w:name="Medium List 2 Accent 4" w:uiPriority="66"/>
+    <w:lsdException w:name="Medium Grid 1 Accent 4" w:uiPriority="67"/>
+    <w:lsdException w:name="Medium Grid 2 Accent 4" w:uiPriority="68"/>
+    <w:lsdException w:name="Medium Grid 3 Accent 4" w:uiPriority="69"/>
+    <w:lsdException w:name="Dark List Accent 4" w:uiPriority="70"/>
+    <w:lsdException w:name="Colorful Shading Accent 4" w:uiPriority="71"/>
+    <w:lsdException w:name="Colorful List Accent 4" w:uiPriority="72"/>
+    <w:lsdException w:name="Colorful Grid Accent 4" w:uiPriority="73"/>
+    <w:lsdException w:name="Light Shading Accent 5" w:uiPriority="60"/>
+    <w:lsdException w:name="Light List Accent 5" w:uiPriority="61"/>
+    <w:lsdException w:name="Light Grid Accent 5" w:uiPriority="62"/>
+    <w:lsdException w:name="Medium Shading 1 Accent 5" w:uiPriority="63"/>
+    <w:lsdException w:name="Medium Shading 2 Accent 5" w:uiPriority="64"/>
+    <w:lsdException w:name="Medium List 1 Accent 5" w:uiPriority="65"/>
+    <w:lsdException w:name="Medium List 2 Accent 5" w:uiPriority="66"/>
+    <w:lsdException w:name="Medium Grid 1 Accent 5" w:uiPriority="67"/>
+    <w:lsdException w:name="Medium Grid 2 Accent 5" w:uiPriority="68"/>
+    <w:lsdException w:name="Medium Grid 3 Accent 5" w:uiPriority="69"/>
+    <w:lsdException w:name="Dark List Accent 5" w:uiPriority="70"/>
+    <w:lsdException w:name="Colorful Shading Accent 5" w:uiPriority="71"/>
+    <w:lsdException w:name="Colorful List Accent 5" w:uiPriority="72"/>
+    <w:lsdException w:name="Colorful Grid Accent 5" w:uiPriority="73"/>
+    <w:lsdException w:name="Light Shading Accent 6" w:uiPriority="60"/>
+    <w:lsdException w:name="Light List Accent 6" w:uiPriority="61"/>
+    <w:lsdException w:name="Light Grid Accent 6" w:uiPriority="62"/>
+    <w:lsdException w:name="Medium Shading 1 Accent 6" w:uiPriority="63"/>
+    <w:lsdException w:name="Medium Shading 2 Accent 6" w:uiPriority="64"/>
+    <w:lsdException w:name="Medium List 1 Accent 6" w:uiPriority="65"/>
+    <w:lsdException w:name="Medium List 2 Accent 6" w:uiPriority="66"/>
+    <w:lsdException w:name="Medium Grid 1 Accent 6" w:uiPriority="67"/>
+    <w:lsdException w:name="Medium Grid 2 Accent 6" w:uiPriority="68"/>
+    <w:lsdException w:name="Medium Grid 3 Accent 6" w:uiPriority="69"/>
+    <w:lsdException w:name="Dark List Accent 6" w:uiPriority="70"/>
+    <w:lsdException w:name="Colorful Shading Accent 6" w:uiPriority="71"/>
+    <w:lsdException w:name="Colorful List Accent 6" w:uiPriority="72"/>
+    <w:lsdException w:name="Colorful Grid Accent 6" w:uiPriority="73"/>
+    <w:lsdException w:name="Subtle Emphasis" w:uiPriority="19" w:qFormat="1"/>
+    <w:lsdException w:name="Intense Emphasis" w:uiPriority="21" w:qFormat="1"/>
+    <w:lsdException w:name="Subtle Reference" w:uiPriority="31" w:qFormat="1"/>
+    <w:lsdException w:name="Intense Reference" w:uiPriority="32" w:qFormat="1"/>
+    <w:lsdException w:name="Book Title" w:uiPriority="33" w:qFormat="1"/>
+    <w:lsdException w:name="Bibliography" w:semiHidden="1" w:uiPriority="37" w:unhideWhenUsed="1"/>
+    <w:lsdException w:name="TOC Heading" w:semiHidden="1" w:uiPriority="39" w:unhideWhenUsed="1" w:qFormat="1"/>
+    <w:lsdException w:name="Plain Table 1" w:uiPriority="41"/>
+    <w:lsdException w:name="Plain Table 2" w:uiPriority="42"/>
+    <w:lsdException w:name="Plain Table 3" w:uiPriority="43"/>
+    <w:lsdException w:name="Plain Table 4" w:uiPriority="44"/>
+    <w:lsdException w:name="Plain Table 5" w:uiPriority="45"/>
+    <w:lsdException w:name="Grid Table Light" w:uiPriority="40"/>
+    <w:lsdException w:name="Grid Table 1 Light" w:uiPriority="46"/>
+    <w:lsdException w:name="Grid Table 2" w:uiPriority="47"/>
+    <w:lsdException w:name="Grid Table 3" w:uiPriority="48"/>
+    <w:lsdException w:name="Grid Table 4" w:uiPriority="49"/>
+    <w:lsdException w:name="Grid Table 5 Dark" w:uiPriority="50"/>
+    <w:lsdException w:name="Grid Table 6 Colorful" w:uiPriority="51"/>
+    <w:lsdException w:name="Grid Table 7 Colorful" w:uiPriority="52"/>
+    <w:lsdException w:name="Grid Table 1 Light Accent 1" w:uiPriority="46"/>
+    <w:lsdException w:name="Grid Table 2 Accent 1" w:uiPriority="47"/>
+    <w:lsdException w:name="Grid Table 3 Accent 1" w:uiPriority="48"/>
+    <w:lsdException w:name="Grid Table 4 Accent 1" w:uiPriority="49"/>
+    <w:lsdException w:name="Grid Table 5 Dark Accent 1" w:uiPriority="50"/>
+    <w:lsdException w:name="Grid Table 6 Colorful Accent 1" w:uiPriority="51"/>
+    <w:lsdException w:name="Grid Table 7 Colorful Accent 1" w:uiPriority="52"/>
+    <w:lsdException w:name="Grid Table 1 Light Accent 2" w:uiPriority="46"/>
+    <w:lsdException w:name="Grid Table 2 Accent 2" w:uiPriority="47"/>
+    <w:lsdException w:name="Grid Table 3 Accent 2" w:uiPriority="48"/>
+    <w:lsdException w:name="Grid Table 4 Accent 2" w:uiPriority="49"/>
+    <w:lsdException w:name="Grid Table 5 Dark Accent 2" w:uiPriority="50"/>
+    <w:lsdException w:name="Grid Table 6 Colorful Accent 2" w:uiPriority="51"/>
+    <w:lsdException w:name="Grid Table 7 Colorful Accent 2" w:uiPriority="52"/>
+    <w:lsdException w:name="Grid Table 1 Light Accent 3" w:uiPriority="46"/>
+    <w:lsdException w:name="Grid Table 2 Accent 3" w:uiPriority="47"/>
+    <w:lsdException w:name="Grid Table 3 Accent 3" w:uiPriority="48"/>
+    <w:lsdException w:name="Grid Table 4 Accent 3" w:uiPriority="49"/>
+    <w:lsdException w:name="Grid Table 5 Dark Accent 3" w:uiPriority="50"/>
+    <w:lsdException w:name="Grid Table 6 Colorful Accent 3" w:uiPriority="51"/>
+    <w:lsdException w:name="Grid Table 7 Colorful Accent 3" w:uiPriority="52"/>
+    <w:lsdException w:name="Grid Table 1 Light Accent 4" w:uiPriority="46"/>
+    <w:lsdException w:name="Grid Table 2 Accent 4" w:uiPriority="47"/>
+    <w:lsdException w:name="Grid Table 3 Accent 4" w:uiPriority="48"/>
+    <w:lsdException w:name="Grid Table 4 Accent 4" w:uiPriority="49"/>
+    <w:lsdException w:name="Grid Table 5 Dark Accent 4" w:uiPriority="50"/>
+    <w:lsdException w:name="Grid Table 6 Colorful Accent 4" w:uiPriority="51"/>
+    <w:lsdException w:name="Grid Table 7 Colorful Accent 4" w:uiPriority="52"/>
+    <w:lsdException w:name="Grid Table 1 Light Accent 5" w:uiPriority="46"/>
+    <w:lsdException w:name="Grid Table 2 Accent 5" w:uiPriority="47"/>
+    <w:lsdException w:name="Grid Table 3 Accent 5" w:uiPriority="48"/>
+    <w:lsdException w:name="Grid Table 4 Accent 5" w:uiPriority="49"/>
+    <w:lsdException w:name="Grid Table 5 Dark Accent 5" w:uiPriority="50"/>
+    <w:lsdException w:name="Grid Table 6 Colorful Accent 5" w:uiPriority="51"/>
+    <w:lsdException w:name="Grid Table 7 Colorful Accent 5" w:uiPriority="52"/>
+    <w:lsdException w:name="Grid Table 1 Light Accent 6" w:uiPriority="46"/>
+    <w:lsdException w:name="Grid Table 2 Accent 6" w:uiPriority="47"/>
+    <w:lsdException w:name="Grid Table 3 Accent 6" w:uiPriority="48"/>
+    <w:lsdException w:name="Grid Table 4 Accent 6" w:uiPriority="49"/>
+    <w:lsdException w:name="Grid Table 5 Dark Accent 6" w:uiPriority="50"/>
+    <w:lsdException w:name="Grid Table 6 Colorful Accent 6" w:uiPriority="51"/>
+    <w:lsdException w:name="Grid Table 7 Colorful Accent 6" w:uiPriority="52"/>
+    <w:lsdException w:name="List Table 1 Light" w:uiPriority="46"/>
+    <w:lsdException w:name="List Table 2" w:uiPriority="47"/>
+    <w:lsdException w:name="List Table 3" w:uiPriority="48"/>
+    <w:lsdException w:name="List Table 4" w:uiPriority="49"/>
+    <w:lsdException w:name="List Table 5 Dark" w:uiPriority="50"/>
+    <w:lsdException w:name="List Table 6 Colorful" w:uiPriority="51"/>
+    <w:lsdException w:name="List Table 7 Colorful" w:uiPriority="52"/>
+    <w:lsdException w:name="List Table 1 Light Accent 1" w:uiPriority="46"/>
+    <w:lsdException w:name="List Table 2 Accent 1" w:uiPriority="47"/>
+    <w:lsdException w:name="List Table 3 Accent 1" w:uiPriority="48"/>
+    <w:lsdException w:name="List Table 4 Accent 1" w:uiPriority="49"/>
+    <w:lsdException w:name="List Table 5 Dark Accent 1" w:uiPriority="50"/>
+    <w:lsdException w:name="List Table 6 Colorful Accent 1" w:uiPriority="51"/>
+    <w:lsdException w:name="List Table 7 Colorful Accent 1" w:uiPriority="52"/>
+    <w:lsdException w:name="List Table 1 Light Accent 2" w:uiPriority="46"/>
+    <w:lsdException w:name="List Table 2 Accent 2" w:uiPriority="47"/>
+    <w:lsdException w:name="List Table 3 Accent 2" w:uiPriority="48"/>
+    <w:lsdException w:name="List Table 4 Accent 2" w:uiPriority="49"/>
+    <w:lsdException w:name="List Table 5 Dark Accent 2" w:uiPriority="50"/>
+    <w:lsdException w:name="List Table 6 Colorful Accent 2" w:uiPriority="51"/>
+    <w:lsdException w:name="List Table 7 Colorful Accent 2" w:uiPriority="52"/>
+    <w:lsdException w:name="List Table 1 Light Accent 3" w:uiPriority="46"/>
+    <w:lsdException w:name="List Table 2 Accent 3" w:uiPriority="47"/>
+    <w:lsdException w:name="List Table 3 Accent 3" w:uiPriority="48"/>
+    <w:lsdException w:name="List Table 4 Accent 3" w:uiPriority="49"/>
+    <w:lsdException w:name="List Table 5 Dark Accent 3" w:uiPriority="50"/>
+    <w:lsdException w:name="List Table 6 Colorful Accent 3" w:uiPriority="51"/>
+    <w:lsdException w:name="List Table 7 Colorful Accent 3" w:uiPriority="52"/>
+    <w:lsdException w:name="List Table 1 Light Accent 4" w:uiPriority="46"/>
+    <w:lsdException w:name="List Table 2 Accent 4" w:uiPriority="47"/>
+    <w:lsdException w:name="List Table 3 Accent 4" w:uiPriority="48"/>
+    <w:lsdException w:name="List Table 4 Accent 4" w:uiPriority="49"/>
+    <w:lsdException w:name="List Table 5 Dark Accent 4" w:uiPriority="50"/>
+    <w:lsdException w:name="List Table 6 Colorful Accent 4" w:uiPriority="51"/>
+    <w:lsdException w:name="List Table 7 Colorful Accent 4" w:uiPriority="52"/>
+    <w:lsdException w:name="List Table 1 Light Accent 5" w:uiPriority="46"/>
+    <w:lsdException w:name="List Table 2 Accent 5" w:uiPriority="47"/>
+    <w:lsdException w:name="List Table 3 Accent 5" w:uiPriority="48"/>
+    <w:lsdException w:name="List Table 4 Accent 5" w:uiPriority="49"/>
+    <w:lsdException w:name="List Table 5 Dark Accent 5" w:uiPriority="50"/>
+    <w:lsdException w:name="List Table 6 Colorful Accent 5" w:uiPriority="51"/>
+    <w:lsdException w:name="List Table 7 Colorful Accent 5" w:uiPriority="52"/>
+    <w:lsdException w:name="List Table 1 Light Accent 6" w:uiPriority="46"/>
+    <w:lsdException w:name="List Table 2 Accent 6" w:uiPriority="47"/>
+    <w:lsdException w:name="List Table 3 Accent 6" w:uiPriority="48"/>
+    <w:lsdException w:name="List Table 4 Accent 6" w:uiPriority="49"/>
+    <w:lsdException w:name="List Table 5 Dark Accent 6" w:uiPriority="50"/>
+    <w:lsdException w:name="List Table 6 Colorful Accent 6" w:uiPriority="51"/>
+    <w:lsdException w:name="List Table 7 Colorful Accent 6" w:uiPriority="52"/>
+    <w:lsdException w:name="Mention" w:semiHidden="1" w:unhideWhenUsed="1"/>
+    <w:lsdException w:name="Smart Hyperlink" w:semiHidden="1" w:unhideWhenUsed="1"/>
+    <w:lsdException w:name="Hashtag" w:semiHidden="1" w:unhideWhenUsed="1"/>
+    <w:lsdException w:name="Unresolved Mention" w:semiHidden="1" w:unhideWhenUsed="1"/>
+    <w:lsdException w:name="Smart Link" w:semiHidden="1" w:unhideWhenUsed="1"/>
+  </w:latentStyles>
+  <w:style w:type="paragraph" w:default="1" w:styleId="Normal">
+    <w:name w:val="Normal"/>
+    <w:qFormat/>
   </w:style>
-  <w:style w:type="table" w:styleId="TableNormal" w:default="1">
-    <w:name w:val="Table Normal"/>
-  </w:style>
-  <w:style w:type="paragraph" w:styleId="Heading1">
+  <w:style w:type="paragraph" w:styleId="Ttulo1">
     <w:name w:val="heading 1"/>
     <w:basedOn w:val="Normal"/>
     <w:next w:val="Normal"/>
+    <w:uiPriority w:val="9"/>
+    <w:qFormat/>
     <w:pPr>
-      <w:keepNext w:val="1"/>
-      <w:keepLines w:val="1"/>
-      <w:spacing w:after="120" w:before="400" w:lineRule="auto"/>
+      <w:keepNext/>
+      <w:keepLines/>
+      <w:spacing w:before="400" w:after="120"/>
+      <w:outlineLvl w:val="0"/>
     </w:pPr>
     <w:rPr>
       <w:sz w:val="40"/>
       <w:szCs w:val="40"/>
     </w:rPr>
   </w:style>
-  <w:style w:type="paragraph" w:styleId="Heading2">
+  <w:style w:type="paragraph" w:styleId="Ttulo2">
     <w:name w:val="heading 2"/>
     <w:basedOn w:val="Normal"/>
     <w:next w:val="Normal"/>
+    <w:uiPriority w:val="9"/>
+    <w:semiHidden/>
+    <w:unhideWhenUsed/>
+    <w:qFormat/>
     <w:pPr>
-      <w:keepNext w:val="1"/>
-      <w:keepLines w:val="1"/>
-      <w:spacing w:after="120" w:before="360" w:lineRule="auto"/>
+      <w:keepNext/>
+      <w:keepLines/>
+      <w:spacing w:before="360" w:after="120"/>
+      <w:outlineLvl w:val="1"/>
     </w:pPr>
     <w:rPr>
-      <w:b w:val="0"/>
       <w:sz w:val="32"/>
       <w:szCs w:val="32"/>
     </w:rPr>
   </w:style>
-  <w:style w:type="paragraph" w:styleId="Heading3">
+  <w:style w:type="paragraph" w:styleId="Ttulo3">
     <w:name w:val="heading 3"/>
     <w:basedOn w:val="Normal"/>
     <w:next w:val="Normal"/>
+    <w:uiPriority w:val="9"/>
+    <w:semiHidden/>
+    <w:unhideWhenUsed/>
+    <w:qFormat/>
     <w:pPr>
-      <w:keepNext w:val="1"/>
-      <w:keepLines w:val="1"/>
-      <w:spacing w:after="80" w:before="320" w:lineRule="auto"/>
+      <w:keepNext/>
+      <w:keepLines/>
+      <w:spacing w:before="320" w:after="80"/>
+      <w:outlineLvl w:val="2"/>
     </w:pPr>
     <w:rPr>
-      <w:b w:val="0"/>
       <w:color w:val="434343"/>
       <w:sz w:val="28"/>
       <w:szCs w:val="28"/>
     </w:rPr>
   </w:style>
-  <w:style w:type="paragraph" w:styleId="Heading4">
+  <w:style w:type="paragraph" w:styleId="Ttulo4">
     <w:name w:val="heading 4"/>
     <w:basedOn w:val="Normal"/>
     <w:next w:val="Normal"/>
+    <w:uiPriority w:val="9"/>
+    <w:semiHidden/>
+    <w:unhideWhenUsed/>
+    <w:qFormat/>
     <w:pPr>
-      <w:keepNext w:val="1"/>
-      <w:keepLines w:val="1"/>
-      <w:spacing w:after="80" w:before="280" w:lineRule="auto"/>
+      <w:keepNext/>
+      <w:keepLines/>
+      <w:spacing w:before="280" w:after="80"/>
+      <w:outlineLvl w:val="3"/>
     </w:pPr>
     <w:rPr>
       <w:color w:val="666666"/>
@@ -571,63 +957,109 @@
       <w:szCs w:val="24"/>
     </w:rPr>
   </w:style>
-  <w:style w:type="paragraph" w:styleId="Heading5">
+  <w:style w:type="paragraph" w:styleId="Ttulo5">
     <w:name w:val="heading 5"/>
     <w:basedOn w:val="Normal"/>
     <w:next w:val="Normal"/>
+    <w:uiPriority w:val="9"/>
+    <w:semiHidden/>
+    <w:unhideWhenUsed/>
+    <w:qFormat/>
     <w:pPr>
-      <w:keepNext w:val="1"/>
-      <w:keepLines w:val="1"/>
-      <w:spacing w:after="80" w:before="240" w:lineRule="auto"/>
+      <w:keepNext/>
+      <w:keepLines/>
+      <w:spacing w:before="240" w:after="80"/>
+      <w:outlineLvl w:val="4"/>
     </w:pPr>
     <w:rPr>
       <w:color w:val="666666"/>
-      <w:sz w:val="22"/>
-      <w:szCs w:val="22"/>
     </w:rPr>
   </w:style>
-  <w:style w:type="paragraph" w:styleId="Heading6">
+  <w:style w:type="paragraph" w:styleId="Ttulo6">
     <w:name w:val="heading 6"/>
     <w:basedOn w:val="Normal"/>
     <w:next w:val="Normal"/>
+    <w:uiPriority w:val="9"/>
+    <w:semiHidden/>
+    <w:unhideWhenUsed/>
+    <w:qFormat/>
     <w:pPr>
-      <w:keepNext w:val="1"/>
-      <w:keepLines w:val="1"/>
-      <w:spacing w:after="80" w:before="240" w:lineRule="auto"/>
+      <w:keepNext/>
+      <w:keepLines/>
+      <w:spacing w:before="240" w:after="80"/>
+      <w:outlineLvl w:val="5"/>
     </w:pPr>
     <w:rPr>
-      <w:i w:val="1"/>
+      <w:i/>
       <w:color w:val="666666"/>
-      <w:sz w:val="22"/>
-      <w:szCs w:val="22"/>
     </w:rPr>
   </w:style>
-  <w:style w:type="paragraph" w:styleId="Title">
+  <w:style w:type="character" w:default="1" w:styleId="Fontepargpadro">
+    <w:name w:val="Default Paragraph Font"/>
+    <w:uiPriority w:val="1"/>
+    <w:semiHidden/>
+    <w:unhideWhenUsed/>
+  </w:style>
+  <w:style w:type="table" w:default="1" w:styleId="Tabelanormal">
+    <w:name w:val="Normal Table"/>
+    <w:uiPriority w:val="99"/>
+    <w:semiHidden/>
+    <w:unhideWhenUsed/>
+    <w:tblPr>
+      <w:tblInd w:w="0" w:type="dxa"/>
+      <w:tblCellMar>
+        <w:top w:w="0" w:type="dxa"/>
+        <w:left w:w="108" w:type="dxa"/>
+        <w:bottom w:w="0" w:type="dxa"/>
+        <w:right w:w="108" w:type="dxa"/>
+      </w:tblCellMar>
+    </w:tblPr>
+  </w:style>
+  <w:style w:type="numbering" w:default="1" w:styleId="Semlista">
+    <w:name w:val="No List"/>
+    <w:uiPriority w:val="99"/>
+    <w:semiHidden/>
+    <w:unhideWhenUsed/>
+  </w:style>
+  <w:style w:type="table" w:customStyle="1" w:styleId="TableNormal">
+    <w:name w:val="Table Normal"/>
+    <w:tblPr>
+      <w:tblCellMar>
+        <w:top w:w="0" w:type="dxa"/>
+        <w:left w:w="0" w:type="dxa"/>
+        <w:bottom w:w="0" w:type="dxa"/>
+        <w:right w:w="0" w:type="dxa"/>
+      </w:tblCellMar>
+    </w:tblPr>
+  </w:style>
+  <w:style w:type="paragraph" w:styleId="Ttulo">
     <w:name w:val="Title"/>
     <w:basedOn w:val="Normal"/>
     <w:next w:val="Normal"/>
+    <w:uiPriority w:val="10"/>
+    <w:qFormat/>
     <w:pPr>
-      <w:keepNext w:val="1"/>
-      <w:keepLines w:val="1"/>
-      <w:spacing w:after="60" w:before="0" w:lineRule="auto"/>
+      <w:keepNext/>
+      <w:keepLines/>
+      <w:spacing w:after="60"/>
     </w:pPr>
     <w:rPr>
       <w:sz w:val="52"/>
       <w:szCs w:val="52"/>
     </w:rPr>
   </w:style>
-  <w:style w:type="paragraph" w:styleId="Subtitle">
+  <w:style w:type="paragraph" w:styleId="Subttulo">
     <w:name w:val="Subtitle"/>
     <w:basedOn w:val="Normal"/>
     <w:next w:val="Normal"/>
+    <w:uiPriority w:val="11"/>
+    <w:qFormat/>
     <w:pPr>
-      <w:keepNext w:val="1"/>
-      <w:keepLines w:val="1"/>
-      <w:spacing w:after="320" w:before="0" w:lineRule="auto"/>
+      <w:keepNext/>
+      <w:keepLines/>
+      <w:spacing w:after="320"/>
     </w:pPr>
     <w:rPr>
-      <w:rFonts w:ascii="Arial" w:cs="Arial" w:eastAsia="Arial" w:hAnsi="Arial"/>
-      <w:i w:val="0"/>
       <w:color w:val="666666"/>
       <w:sz w:val="30"/>
       <w:szCs w:val="30"/>

</xml_diff>

<commit_message>
fix: finalizando correções feedback 2
</commit_message>
<xml_diff>
--- a/Mini-mundo/Mini-mundo.docx
+++ b/Mini-mundo/Mini-mundo.docx
@@ -1,119 +1,102 @@
 
 <file path=word/document.xml><?xml version="1.0" encoding="utf-8"?>
-<w:document xmlns:mc="http://schemas.openxmlformats.org/markup-compatibility/2006" xmlns:o="urn:schemas-microsoft-com:office:office" xmlns:r="http://schemas.openxmlformats.org/officeDocument/2006/relationships" xmlns:m="http://schemas.openxmlformats.org/officeDocument/2006/math" xmlns:v="urn:schemas-microsoft-com:vml" xmlns:wp="http://schemas.openxmlformats.org/drawingml/2006/wordprocessingDrawing" xmlns:w10="urn:schemas-microsoft-com:office:word" xmlns:w="http://schemas.openxmlformats.org/wordprocessingml/2006/main" xmlns:wne="http://schemas.microsoft.com/office/word/2006/wordml" xmlns:sl="http://schemas.openxmlformats.org/schemaLibrary/2006/main" xmlns:a="http://schemas.openxmlformats.org/drawingml/2006/main" xmlns:pic="http://schemas.openxmlformats.org/drawingml/2006/picture" xmlns:c="http://schemas.openxmlformats.org/drawingml/2006/chart" xmlns:lc="http://schemas.openxmlformats.org/drawingml/2006/lockedCanvas" xmlns:dgm="http://schemas.openxmlformats.org/drawingml/2006/diagram" xmlns:wps="http://schemas.microsoft.com/office/word/2010/wordprocessingShape" xmlns:wpg="http://schemas.microsoft.com/office/word/2010/wordprocessingGroup" xmlns:w14="http://schemas.microsoft.com/office/word/2010/wordml" xmlns:w15="http://schemas.microsoft.com/office/word/2012/wordml">
+<w:document xmlns:wpc="http://schemas.microsoft.com/office/word/2010/wordprocessingCanvas" xmlns:cx="http://schemas.microsoft.com/office/drawing/2014/chartex" xmlns:cx1="http://schemas.microsoft.com/office/drawing/2015/9/8/chartex" xmlns:cx2="http://schemas.microsoft.com/office/drawing/2015/10/21/chartex" xmlns:cx3="http://schemas.microsoft.com/office/drawing/2016/5/9/chartex" xmlns:cx4="http://schemas.microsoft.com/office/drawing/2016/5/10/chartex" xmlns:cx5="http://schemas.microsoft.com/office/drawing/2016/5/11/chartex" xmlns:cx6="http://schemas.microsoft.com/office/drawing/2016/5/12/chartex" xmlns:cx7="http://schemas.microsoft.com/office/drawing/2016/5/13/chartex" xmlns:cx8="http://schemas.microsoft.com/office/drawing/2016/5/14/chartex" xmlns:mc="http://schemas.openxmlformats.org/markup-compatibility/2006" xmlns:aink="http://schemas.microsoft.com/office/drawing/2016/ink" xmlns:am3d="http://schemas.microsoft.com/office/drawing/2017/model3d" xmlns:o="urn:schemas-microsoft-com:office:office" xmlns:r="http://schemas.openxmlformats.org/officeDocument/2006/relationships" xmlns:m="http://schemas.openxmlformats.org/officeDocument/2006/math" xmlns:v="urn:schemas-microsoft-com:vml" xmlns:wp14="http://schemas.microsoft.com/office/word/2010/wordprocessingDrawing" xmlns:wp="http://schemas.openxmlformats.org/drawingml/2006/wordprocessingDrawing" xmlns:w10="urn:schemas-microsoft-com:office:word" xmlns:w="http://schemas.openxmlformats.org/wordprocessingml/2006/main" xmlns:w14="http://schemas.microsoft.com/office/word/2010/wordml" xmlns:w15="http://schemas.microsoft.com/office/word/2012/wordml" xmlns:w16cex="http://schemas.microsoft.com/office/word/2018/wordml/cex" xmlns:w16cid="http://schemas.microsoft.com/office/word/2016/wordml/cid" xmlns:w16="http://schemas.microsoft.com/office/word/2018/wordml" xmlns:w16se="http://schemas.microsoft.com/office/word/2015/wordml/symex" xmlns:wpg="http://schemas.microsoft.com/office/word/2010/wordprocessingGroup" xmlns:wpi="http://schemas.microsoft.com/office/word/2010/wordprocessingInk" xmlns:wne="http://schemas.microsoft.com/office/word/2006/wordml" xmlns:wps="http://schemas.microsoft.com/office/word/2010/wordprocessingShape" mc:Ignorable="w14 w15 w16se w16cid w16 w16cex wp14">
   <w:body>
     <w:p>
       <w:pPr>
-        <w:pStyle w:val="Title"/>
+        <w:pStyle w:val="Ttulo"/>
         <w:rPr>
           <w:sz w:val="28"/>
           <w:szCs w:val="28"/>
         </w:rPr>
       </w:pPr>
-      <w:bookmarkStart w:colFirst="0" w:colLast="0" w:name="_97plpqrjzno2" w:id="0"/>
+      <w:bookmarkStart w:id="0" w:name="_97plpqrjzno2" w:colFirst="0" w:colLast="0"/>
       <w:bookmarkEnd w:id="0"/>
+      <w:proofErr w:type="spellStart"/>
       <w:r>
         <w:rPr>
           <w:sz w:val="28"/>
           <w:szCs w:val="28"/>
-          <w:rtl w:val="0"/>
-        </w:rPr>
-        <w:t xml:space="preserve">CInExpress</w:t>
-      </w:r>
+        </w:rPr>
+        <w:t>CInExpress</w:t>
+      </w:r>
+      <w:proofErr w:type="spellEnd"/>
       <w:r>
         <w:rPr>
           <w:sz w:val="28"/>
           <w:szCs w:val="28"/>
-          <w:rtl w:val="0"/>
         </w:rPr>
         <w:t xml:space="preserve"> - Marketplace</w:t>
       </w:r>
     </w:p>
-    <w:p>
-      <w:pPr>
-        <w:rPr/>
-      </w:pPr>
-      <w:r>
-        <w:rPr>
-          <w:rtl w:val="0"/>
-        </w:rPr>
-      </w:r>
-    </w:p>
+    <w:p/>
     <w:p>
       <w:pPr>
         <w:numPr>
           <w:ilvl w:val="0"/>
           <w:numId w:val="1"/>
         </w:numPr>
-        <w:ind w:left="720" w:hanging="360"/>
-        <w:rPr>
-          <w:u w:val="none"/>
-        </w:rPr>
-      </w:pPr>
-      <w:r>
-        <w:rPr>
-          <w:rtl w:val="0"/>
-        </w:rPr>
-        <w:t xml:space="preserve">Um site de vendas, sob o modelo de marketplace, deseja fazer um banco de dados para cadastro de cada </w:t>
-      </w:r>
-      <w:r>
-        <w:rPr>
-          <w:b w:val="1"/>
-          <w:rtl w:val="0"/>
-        </w:rPr>
-        <w:t xml:space="preserve">Usuário</w:t>
-      </w:r>
-      <w:r>
-        <w:rPr>
-          <w:rtl w:val="0"/>
-        </w:rPr>
-        <w:t xml:space="preserve">(</w:t>
+      </w:pPr>
+      <w:r>
+        <w:t xml:space="preserve">Um site de vendas, sob o modelo de </w:t>
+      </w:r>
+      <w:proofErr w:type="spellStart"/>
+      <w:r>
+        <w:t>marketplace</w:t>
+      </w:r>
+      <w:proofErr w:type="spellEnd"/>
+      <w:r>
+        <w:t xml:space="preserve">, deseja fazer um banco de dados para cadastro de cada </w:t>
+      </w:r>
+      <w:r>
+        <w:rPr>
+          <w:b/>
+        </w:rPr>
+        <w:t>Usuário</w:t>
+      </w:r>
+      <w:r>
+        <w:t>(</w:t>
       </w:r>
       <w:r>
         <w:rPr>
           <w:u w:val="single"/>
-          <w:rtl w:val="0"/>
-        </w:rPr>
-        <w:t xml:space="preserve">CPF</w:t>
-      </w:r>
-      <w:r>
-        <w:rPr>
-          <w:rtl w:val="0"/>
-        </w:rPr>
-        <w:t xml:space="preserve">, Nome, Sexo, QTD. de indicações, Data de nascimento, Endereço(Rua, Bairro, CEP), Email) que podem ser tanto </w:t>
-      </w:r>
-      <w:r>
-        <w:rPr>
-          <w:b w:val="1"/>
-          <w:rtl w:val="0"/>
-        </w:rPr>
-        <w:t xml:space="preserve">Comprador</w:t>
-      </w:r>
-      <w:r>
-        <w:rPr>
-          <w:rtl w:val="0"/>
-        </w:rPr>
+        </w:rPr>
+        <w:t>CPF</w:t>
+      </w:r>
+      <w:r>
+        <w:t xml:space="preserve">, Nome, Sexo, QTD. de indicações, Data de nascimento, Endereço(Rua, Bairro, CEP), </w:t>
+      </w:r>
+      <w:proofErr w:type="spellStart"/>
+      <w:r>
+        <w:t>Email</w:t>
+      </w:r>
+      <w:proofErr w:type="spellEnd"/>
+      <w:r>
+        <w:t xml:space="preserve">) que podem ser tanto </w:t>
+      </w:r>
+      <w:r>
+        <w:rPr>
+          <w:b/>
+        </w:rPr>
+        <w:t>Comprador</w:t>
+      </w:r>
+      <w:r>
         <w:t xml:space="preserve">(Nível, Interesses, QTD. Compras) quanto </w:t>
       </w:r>
       <w:r>
         <w:rPr>
-          <w:b w:val="1"/>
-          <w:rtl w:val="0"/>
-        </w:rPr>
-        <w:t xml:space="preserve">Vendedor</w:t>
-      </w:r>
-      <w:r>
-        <w:rPr>
-          <w:rtl w:val="0"/>
-        </w:rPr>
-        <w:t xml:space="preserve">(QTD. de compras, Avaliação, Data de entrada)</w:t>
-      </w:r>
-      <w:r>
-        <w:rPr>
-          <w:b w:val="1"/>
-          <w:rtl w:val="0"/>
-        </w:rPr>
-        <w:t xml:space="preserve">.</w:t>
+          <w:b/>
+        </w:rPr>
+        <w:t>Vendedor</w:t>
+      </w:r>
+      <w:r>
+        <w:t>(QTD. de compras, Avaliação, Data de entrada)</w:t>
+      </w:r>
+      <w:r>
+        <w:rPr>
+          <w:b/>
+        </w:rPr>
+        <w:t>.</w:t>
       </w:r>
     </w:p>
     <w:p>
@@ -122,27 +105,101 @@
           <w:ilvl w:val="0"/>
           <w:numId w:val="1"/>
         </w:numPr>
-        <w:ind w:left="720" w:hanging="360"/>
-        <w:rPr/>
-      </w:pPr>
-      <w:r>
-        <w:rPr>
-          <w:rtl w:val="0"/>
-        </w:rPr>
-        <w:t xml:space="preserve">Um usuário pode ter N </w:t>
-      </w:r>
-      <w:r>
-        <w:rPr>
-          <w:b w:val="1"/>
-          <w:rtl w:val="0"/>
-        </w:rPr>
-        <w:t xml:space="preserve">listas_de_desejo</w:t>
-      </w:r>
-      <w:r>
-        <w:rPr>
-          <w:rtl w:val="0"/>
-        </w:rPr>
-        <w:t xml:space="preserve">(QTD de itens, Nome) e cada lista de desejo pode conter N produtos, as listas de desejo são obrigatoriamente possuídas por um usuário.</w:t>
+      </w:pPr>
+      <w:r>
+        <w:t xml:space="preserve">Um usuário pode ter </w:t>
+      </w:r>
+      <w:r>
+        <w:t xml:space="preserve"> </w:t>
+      </w:r>
+      <w:r>
+        <w:t xml:space="preserve">mais de uma </w:t>
+      </w:r>
+      <w:proofErr w:type="spellStart"/>
+      <w:r>
+        <w:rPr>
+          <w:b/>
+        </w:rPr>
+        <w:t>lista</w:t>
+      </w:r>
+      <w:r>
+        <w:rPr>
+          <w:b/>
+        </w:rPr>
+        <w:t>_de_desejo</w:t>
+      </w:r>
+      <w:proofErr w:type="spellEnd"/>
+      <w:r>
+        <w:t>(QTD</w:t>
+      </w:r>
+      <w:r>
+        <w:t xml:space="preserve"> de itens, Nome)</w:t>
+      </w:r>
+      <w:r>
+        <w:t>,</w:t>
+      </w:r>
+      <w:r>
+        <w:t xml:space="preserve"> cada lista de desejo pode conter </w:t>
+      </w:r>
+      <w:r>
+        <w:t>mais de um</w:t>
+      </w:r>
+      <w:r>
+        <w:rPr>
+          <w:b/>
+        </w:rPr>
+        <w:t xml:space="preserve"> </w:t>
+      </w:r>
+      <w:r>
+        <w:rPr>
+          <w:b/>
+        </w:rPr>
+        <w:t>Produto</w:t>
+      </w:r>
+      <w:r>
+        <w:t xml:space="preserve">(Quantidade, Preço, </w:t>
+      </w:r>
+      <w:r>
+        <w:rPr>
+          <w:u w:val="single"/>
+        </w:rPr>
+        <w:t>ID</w:t>
+      </w:r>
+      <w:r>
+        <w:t>, Nome)</w:t>
+      </w:r>
+      <w:r>
+        <w:t xml:space="preserve">, </w:t>
+      </w:r>
+      <w:r>
+        <w:t>cada</w:t>
+      </w:r>
+      <w:r>
+        <w:t xml:space="preserve"> lista</w:t>
+      </w:r>
+      <w:r>
+        <w:t xml:space="preserve"> de desejo </w:t>
+      </w:r>
+      <w:r>
+        <w:t xml:space="preserve">é </w:t>
+      </w:r>
+      <w:r>
+        <w:t>obrigatoriamente possuída</w:t>
+      </w:r>
+      <w:r>
+        <w:t xml:space="preserve"> por </w:t>
+      </w:r>
+      <w:r>
+        <w:t xml:space="preserve">apenas </w:t>
+      </w:r>
+      <w:r>
+        <w:t>um usuário</w:t>
+      </w:r>
+      <w:r>
+        <w:t xml:space="preserve"> e cada produto pode ser possuído por mais de uma lista de desejos</w:t>
+      </w:r>
+      <w:r>
+        <w:t>.</w:t>
       </w:r>
     </w:p>
     <w:p>
@@ -151,79 +208,59 @@
           <w:ilvl w:val="0"/>
           <w:numId w:val="1"/>
         </w:numPr>
-        <w:ind w:left="720" w:hanging="360"/>
-        <w:rPr/>
-      </w:pPr>
-      <w:r>
-        <w:rPr>
-          <w:rtl w:val="0"/>
-        </w:rPr>
+      </w:pPr>
+      <w:r>
         <w:t xml:space="preserve">O comprador pode realizar a </w:t>
       </w:r>
       <w:r>
         <w:rPr>
-          <w:b w:val="1"/>
-          <w:rtl w:val="0"/>
-        </w:rPr>
-        <w:t xml:space="preserve">Compra</w:t>
-      </w:r>
-      <w:r>
-        <w:rPr>
-          <w:rtl w:val="0"/>
-        </w:rPr>
-        <w:t xml:space="preserve">(Timestamp, Preço) de mais de um </w:t>
-      </w:r>
-      <w:r>
-        <w:rPr>
-          <w:b w:val="1"/>
-          <w:rtl w:val="0"/>
-        </w:rPr>
-        <w:t xml:space="preserve">Produto</w:t>
-      </w:r>
-      <w:r>
-        <w:rPr>
-          <w:rtl w:val="0"/>
-        </w:rPr>
-        <w:t xml:space="preserve">(Quantidade, Preço, </w:t>
-      </w:r>
-      <w:r>
-        <w:rPr>
-          <w:u w:val="single"/>
-          <w:rtl w:val="0"/>
-        </w:rPr>
-        <w:t xml:space="preserve">ID</w:t>
-      </w:r>
-      <w:r>
-        <w:rPr>
-          <w:rtl w:val="0"/>
-        </w:rPr>
-        <w:t xml:space="preserve">, Nome)</w:t>
-      </w:r>
-      <w:r>
-        <w:rPr>
-          <w:b w:val="1"/>
-          <w:rtl w:val="0"/>
-        </w:rPr>
-        <w:t xml:space="preserve">,</w:t>
-      </w:r>
-      <w:r>
-        <w:rPr>
-          <w:rtl w:val="0"/>
-        </w:rPr>
-        <w:t xml:space="preserve"> cada compra pode ter apenas um </w:t>
-      </w:r>
-      <w:r>
-        <w:rPr>
-          <w:b w:val="1"/>
-          <w:rtl w:val="0"/>
-        </w:rPr>
-        <w:t xml:space="preserve">Parcelamento</w:t>
-      </w:r>
-      <w:r>
-        <w:rPr>
-          <w:rtl w:val="0"/>
-        </w:rPr>
-        <w:t xml:space="preserve">(Quantidade de vezes, Valor das parcelas, Juros) e cada parcelamento é tido por apenas uma compra. Ao fazer uma compra o preço dos produtos é somado e essa soma é colocada no atributo Preço de Compra.</w:t>
+          <w:b/>
+        </w:rPr>
+        <w:t>Compra</w:t>
+      </w:r>
+      <w:r>
+        <w:t>(</w:t>
+      </w:r>
+      <w:proofErr w:type="spellStart"/>
+      <w:r>
+        <w:t>Timestamp</w:t>
+      </w:r>
+      <w:proofErr w:type="spellEnd"/>
+      <w:r>
+        <w:t xml:space="preserve">, Preço) de mais de um </w:t>
+      </w:r>
+      <w:r>
+        <w:t xml:space="preserve">produto </w:t>
+      </w:r>
+      <w:r>
+        <w:rPr>
+          <w:bCs/>
+        </w:rPr>
+        <w:t>e um produto só pode ser comprado por um comprador por vez</w:t>
+      </w:r>
+      <w:r>
+        <w:t>. C</w:t>
+      </w:r>
+      <w:r>
+        <w:t>ada compra pode ter</w:t>
+      </w:r>
+      <w:r>
+        <w:t xml:space="preserve"> apenas um </w:t>
+      </w:r>
+      <w:r>
+        <w:rPr>
+          <w:b/>
+        </w:rPr>
+        <w:t>Parcelamento</w:t>
+      </w:r>
+      <w:r>
+        <w:t>(Quantidade de vezes, Valor das parcelas, Juros) e cada parcelamento é tido por apenas uma compra. Ao fazer uma compra o preço dos produtos é somado e essa soma é colocada no atributo Preço de Compra.</w:t>
+      </w:r>
+      <w:r>
+        <w:t xml:space="preserve"> Além disso o atributo quantidade do produto é decrementado</w:t>
+      </w:r>
+      <w:r>
+        <w:t xml:space="preserve"> tal que, chegando a 0 o produto é indisponibilizado para venda. </w:t>
       </w:r>
     </w:p>
     <w:p>
@@ -232,42 +269,30 @@
           <w:ilvl w:val="0"/>
           <w:numId w:val="1"/>
         </w:numPr>
-        <w:ind w:left="720" w:hanging="360"/>
-        <w:rPr>
-          <w:u w:val="none"/>
-        </w:rPr>
-      </w:pPr>
-      <w:r>
-        <w:rPr>
-          <w:rtl w:val="0"/>
-        </w:rPr>
-        <w:t xml:space="preserve"> O vendedor pode possuir mais de uma loja e cada </w:t>
-      </w:r>
-      <w:r>
-        <w:rPr>
-          <w:b w:val="1"/>
-          <w:rtl w:val="0"/>
-        </w:rPr>
-        <w:t xml:space="preserve">Loja</w:t>
-      </w:r>
-      <w:r>
-        <w:rPr>
-          <w:rtl w:val="0"/>
-        </w:rPr>
-        <w:t xml:space="preserve">(</w:t>
+      </w:pPr>
+      <w:r>
+        <w:t xml:space="preserve"> O vendedor pode possuir mais de</w:t>
+      </w:r>
+      <w:r>
+        <w:t xml:space="preserve"> uma loja e cada </w:t>
+      </w:r>
+      <w:r>
+        <w:rPr>
+          <w:b/>
+        </w:rPr>
+        <w:t>Loja</w:t>
+      </w:r>
+      <w:r>
+        <w:t>(</w:t>
       </w:r>
       <w:r>
         <w:rPr>
           <w:u w:val="single"/>
-          <w:rtl w:val="0"/>
-        </w:rPr>
-        <w:t xml:space="preserve">Nome</w:t>
-      </w:r>
-      <w:r>
-        <w:rPr>
-          <w:rtl w:val="0"/>
-        </w:rPr>
-        <w:t xml:space="preserve">) deve ser possuída necessariamente por apenas um vendedor.</w:t>
+        </w:rPr>
+        <w:t>Nome</w:t>
+      </w:r>
+      <w:r>
+        <w:t>) deve ser possuída necessariamente por apenas um vendedor.</w:t>
       </w:r>
     </w:p>
     <w:p>
@@ -276,16 +301,9 @@
           <w:ilvl w:val="0"/>
           <w:numId w:val="1"/>
         </w:numPr>
-        <w:ind w:left="720" w:hanging="360"/>
-        <w:rPr>
-          <w:u w:val="none"/>
-        </w:rPr>
-      </w:pPr>
-      <w:r>
-        <w:rPr>
-          <w:rtl w:val="0"/>
-        </w:rPr>
-        <w:t xml:space="preserve">Cada loja pode possuir mais de um produto, mas cada produto é necessariamente de apenas uma loja.</w:t>
+      </w:pPr>
+      <w:r>
+        <w:t>Cada loja pode possuir mais de um produto, mas cada produto é necessariamente de apenas uma loja.</w:t>
       </w:r>
     </w:p>
     <w:p>
@@ -294,51 +312,92 @@
           <w:ilvl w:val="0"/>
           <w:numId w:val="1"/>
         </w:numPr>
-        <w:ind w:left="720" w:hanging="360"/>
-        <w:rPr>
-          <w:u w:val="none"/>
-        </w:rPr>
-      </w:pPr>
-      <w:r>
-        <w:rPr>
-          <w:rtl w:val="0"/>
-        </w:rPr>
-        <w:t xml:space="preserve">Para adquirir benefícios você pode indicar outro usuário para entrar no CInExpress, através de um link de convite. A cada indicação efetivada, é incrementado o atributo “QTD. de indicações” de indicações do usuário. Quanto mais indicações mais benefícios o usuário adquire.</w:t>
-      </w:r>
-      <w:r>
-        <w:rPr>
-          <w:rtl w:val="0"/>
-        </w:rPr>
+      </w:pPr>
+      <w:r>
+        <w:t xml:space="preserve">Para adquirir benefícios você pode indicar outro usuário para entrar no </w:t>
+      </w:r>
+      <w:proofErr w:type="spellStart"/>
+      <w:r>
+        <w:t>CInExpress</w:t>
+      </w:r>
+      <w:proofErr w:type="spellEnd"/>
+      <w:r>
+        <w:t>, através de um link de convite. A cada indicação efetivada, é incrementado o atributo “QTD. de indicações” de indicações do usuário. Quanto mais indicações mais benefícios o usuário adquire.</w:t>
       </w:r>
     </w:p>
     <w:sectPr>
-      <w:headerReference r:id="rId6" w:type="default"/>
-      <w:pgSz w:h="16834" w:w="11909" w:orient="portrait"/>
-      <w:pgMar w:bottom="1440" w:top="1440" w:left="1440" w:right="1440" w:header="720" w:footer="720"/>
+      <w:headerReference w:type="default" r:id="rId7"/>
+      <w:pgSz w:w="11909" w:h="16834"/>
+      <w:pgMar w:top="1440" w:right="1440" w:bottom="1440" w:left="1440" w:header="720" w:footer="720" w:gutter="0"/>
       <w:pgNumType w:start="1"/>
+      <w:cols w:space="720"/>
     </w:sectPr>
   </w:body>
 </w:document>
 </file>
 
+<file path=word/endnotes.xml><?xml version="1.0" encoding="utf-8"?>
+<w:endnotes xmlns:wpc="http://schemas.microsoft.com/office/word/2010/wordprocessingCanvas" xmlns:cx="http://schemas.microsoft.com/office/drawing/2014/chartex" xmlns:cx1="http://schemas.microsoft.com/office/drawing/2015/9/8/chartex" xmlns:cx2="http://schemas.microsoft.com/office/drawing/2015/10/21/chartex" xmlns:cx3="http://schemas.microsoft.com/office/drawing/2016/5/9/chartex" xmlns:cx4="http://schemas.microsoft.com/office/drawing/2016/5/10/chartex" xmlns:cx5="http://schemas.microsoft.com/office/drawing/2016/5/11/chartex" xmlns:cx6="http://schemas.microsoft.com/office/drawing/2016/5/12/chartex" xmlns:cx7="http://schemas.microsoft.com/office/drawing/2016/5/13/chartex" xmlns:cx8="http://schemas.microsoft.com/office/drawing/2016/5/14/chartex" xmlns:mc="http://schemas.openxmlformats.org/markup-compatibility/2006" xmlns:aink="http://schemas.microsoft.com/office/drawing/2016/ink" xmlns:am3d="http://schemas.microsoft.com/office/drawing/2017/model3d" xmlns:o="urn:schemas-microsoft-com:office:office" xmlns:r="http://schemas.openxmlformats.org/officeDocument/2006/relationships" xmlns:m="http://schemas.openxmlformats.org/officeDocument/2006/math" xmlns:v="urn:schemas-microsoft-com:vml" xmlns:wp14="http://schemas.microsoft.com/office/word/2010/wordprocessingDrawing" xmlns:wp="http://schemas.openxmlformats.org/drawingml/2006/wordprocessingDrawing" xmlns:w10="urn:schemas-microsoft-com:office:word" xmlns:w="http://schemas.openxmlformats.org/wordprocessingml/2006/main" xmlns:w14="http://schemas.microsoft.com/office/word/2010/wordml" xmlns:w15="http://schemas.microsoft.com/office/word/2012/wordml" xmlns:w16cex="http://schemas.microsoft.com/office/word/2018/wordml/cex" xmlns:w16cid="http://schemas.microsoft.com/office/word/2016/wordml/cid" xmlns:w16="http://schemas.microsoft.com/office/word/2018/wordml" xmlns:w16se="http://schemas.microsoft.com/office/word/2015/wordml/symex" xmlns:wpg="http://schemas.microsoft.com/office/word/2010/wordprocessingGroup" xmlns:wpi="http://schemas.microsoft.com/office/word/2010/wordprocessingInk" xmlns:wne="http://schemas.microsoft.com/office/word/2006/wordml" xmlns:wps="http://schemas.microsoft.com/office/word/2010/wordprocessingShape" mc:Ignorable="w14 w15 w16se w16cid w16 w16cex wp14">
+  <w:endnote w:type="separator" w:id="-1">
+    <w:p>
+      <w:pPr>
+        <w:spacing w:line="240" w:lineRule="auto"/>
+      </w:pPr>
+      <w:r>
+        <w:separator/>
+      </w:r>
+    </w:p>
+  </w:endnote>
+  <w:endnote w:type="continuationSeparator" w:id="0">
+    <w:p>
+      <w:pPr>
+        <w:spacing w:line="240" w:lineRule="auto"/>
+      </w:pPr>
+      <w:r>
+        <w:continuationSeparator/>
+      </w:r>
+    </w:p>
+  </w:endnote>
+</w:endnotes>
+</file>
+
+<file path=word/footnotes.xml><?xml version="1.0" encoding="utf-8"?>
+<w:footnotes xmlns:wpc="http://schemas.microsoft.com/office/word/2010/wordprocessingCanvas" xmlns:cx="http://schemas.microsoft.com/office/drawing/2014/chartex" xmlns:cx1="http://schemas.microsoft.com/office/drawing/2015/9/8/chartex" xmlns:cx2="http://schemas.microsoft.com/office/drawing/2015/10/21/chartex" xmlns:cx3="http://schemas.microsoft.com/office/drawing/2016/5/9/chartex" xmlns:cx4="http://schemas.microsoft.com/office/drawing/2016/5/10/chartex" xmlns:cx5="http://schemas.microsoft.com/office/drawing/2016/5/11/chartex" xmlns:cx6="http://schemas.microsoft.com/office/drawing/2016/5/12/chartex" xmlns:cx7="http://schemas.microsoft.com/office/drawing/2016/5/13/chartex" xmlns:cx8="http://schemas.microsoft.com/office/drawing/2016/5/14/chartex" xmlns:mc="http://schemas.openxmlformats.org/markup-compatibility/2006" xmlns:aink="http://schemas.microsoft.com/office/drawing/2016/ink" xmlns:am3d="http://schemas.microsoft.com/office/drawing/2017/model3d" xmlns:o="urn:schemas-microsoft-com:office:office" xmlns:r="http://schemas.openxmlformats.org/officeDocument/2006/relationships" xmlns:m="http://schemas.openxmlformats.org/officeDocument/2006/math" xmlns:v="urn:schemas-microsoft-com:vml" xmlns:wp14="http://schemas.microsoft.com/office/word/2010/wordprocessingDrawing" xmlns:wp="http://schemas.openxmlformats.org/drawingml/2006/wordprocessingDrawing" xmlns:w10="urn:schemas-microsoft-com:office:word" xmlns:w="http://schemas.openxmlformats.org/wordprocessingml/2006/main" xmlns:w14="http://schemas.microsoft.com/office/word/2010/wordml" xmlns:w15="http://schemas.microsoft.com/office/word/2012/wordml" xmlns:w16cex="http://schemas.microsoft.com/office/word/2018/wordml/cex" xmlns:w16cid="http://schemas.microsoft.com/office/word/2016/wordml/cid" xmlns:w16="http://schemas.microsoft.com/office/word/2018/wordml" xmlns:w16se="http://schemas.microsoft.com/office/word/2015/wordml/symex" xmlns:wpg="http://schemas.microsoft.com/office/word/2010/wordprocessingGroup" xmlns:wpi="http://schemas.microsoft.com/office/word/2010/wordprocessingInk" xmlns:wne="http://schemas.microsoft.com/office/word/2006/wordml" xmlns:wps="http://schemas.microsoft.com/office/word/2010/wordprocessingShape" mc:Ignorable="w14 w15 w16se w16cid w16 w16cex wp14">
+  <w:footnote w:type="separator" w:id="-1">
+    <w:p>
+      <w:pPr>
+        <w:spacing w:line="240" w:lineRule="auto"/>
+      </w:pPr>
+      <w:r>
+        <w:separator/>
+      </w:r>
+    </w:p>
+  </w:footnote>
+  <w:footnote w:type="continuationSeparator" w:id="0">
+    <w:p>
+      <w:pPr>
+        <w:spacing w:line="240" w:lineRule="auto"/>
+      </w:pPr>
+      <w:r>
+        <w:continuationSeparator/>
+      </w:r>
+    </w:p>
+  </w:footnote>
+</w:footnotes>
+</file>
+
 <file path=word/header1.xml><?xml version="1.0" encoding="utf-8"?>
-<w:hdr xmlns:mc="http://schemas.openxmlformats.org/markup-compatibility/2006" xmlns:o="urn:schemas-microsoft-com:office:office" xmlns:r="http://schemas.openxmlformats.org/officeDocument/2006/relationships" xmlns:m="http://schemas.openxmlformats.org/officeDocument/2006/math" xmlns:v="urn:schemas-microsoft-com:vml" xmlns:wp="http://schemas.openxmlformats.org/drawingml/2006/wordprocessingDrawing" xmlns:w10="urn:schemas-microsoft-com:office:word" xmlns:w="http://schemas.openxmlformats.org/wordprocessingml/2006/main" xmlns:wne="http://schemas.microsoft.com/office/word/2006/wordml" xmlns:sl="http://schemas.openxmlformats.org/schemaLibrary/2006/main" xmlns:a="http://schemas.openxmlformats.org/drawingml/2006/main" xmlns:pic="http://schemas.openxmlformats.org/drawingml/2006/picture" xmlns:c="http://schemas.openxmlformats.org/drawingml/2006/chart" xmlns:lc="http://schemas.openxmlformats.org/drawingml/2006/lockedCanvas" xmlns:dgm="http://schemas.openxmlformats.org/drawingml/2006/diagram" xmlns:wps="http://schemas.microsoft.com/office/word/2010/wordprocessingShape" xmlns:wpg="http://schemas.microsoft.com/office/word/2010/wordprocessingGroup" xmlns:w14="http://schemas.microsoft.com/office/word/2010/wordml" xmlns:w15="http://schemas.microsoft.com/office/word/2012/wordml">
-  <w:p>
-    <w:pPr>
-      <w:rPr/>
-    </w:pPr>
-    <w:r>
-      <w:rPr>
-        <w:rtl w:val="0"/>
-      </w:rPr>
-    </w:r>
-  </w:p>
+<w:hdr xmlns:wpc="http://schemas.microsoft.com/office/word/2010/wordprocessingCanvas" xmlns:cx="http://schemas.microsoft.com/office/drawing/2014/chartex" xmlns:cx1="http://schemas.microsoft.com/office/drawing/2015/9/8/chartex" xmlns:cx2="http://schemas.microsoft.com/office/drawing/2015/10/21/chartex" xmlns:cx3="http://schemas.microsoft.com/office/drawing/2016/5/9/chartex" xmlns:cx4="http://schemas.microsoft.com/office/drawing/2016/5/10/chartex" xmlns:cx5="http://schemas.microsoft.com/office/drawing/2016/5/11/chartex" xmlns:cx6="http://schemas.microsoft.com/office/drawing/2016/5/12/chartex" xmlns:cx7="http://schemas.microsoft.com/office/drawing/2016/5/13/chartex" xmlns:cx8="http://schemas.microsoft.com/office/drawing/2016/5/14/chartex" xmlns:mc="http://schemas.openxmlformats.org/markup-compatibility/2006" xmlns:aink="http://schemas.microsoft.com/office/drawing/2016/ink" xmlns:am3d="http://schemas.microsoft.com/office/drawing/2017/model3d" xmlns:o="urn:schemas-microsoft-com:office:office" xmlns:r="http://schemas.openxmlformats.org/officeDocument/2006/relationships" xmlns:m="http://schemas.openxmlformats.org/officeDocument/2006/math" xmlns:v="urn:schemas-microsoft-com:vml" xmlns:wp14="http://schemas.microsoft.com/office/word/2010/wordprocessingDrawing" xmlns:wp="http://schemas.openxmlformats.org/drawingml/2006/wordprocessingDrawing" xmlns:w10="urn:schemas-microsoft-com:office:word" xmlns:w="http://schemas.openxmlformats.org/wordprocessingml/2006/main" xmlns:w14="http://schemas.microsoft.com/office/word/2010/wordml" xmlns:w15="http://schemas.microsoft.com/office/word/2012/wordml" xmlns:w16cex="http://schemas.microsoft.com/office/word/2018/wordml/cex" xmlns:w16cid="http://schemas.microsoft.com/office/word/2016/wordml/cid" xmlns:w16="http://schemas.microsoft.com/office/word/2018/wordml" xmlns:w16se="http://schemas.microsoft.com/office/word/2015/wordml/symex" xmlns:wpg="http://schemas.microsoft.com/office/word/2010/wordprocessingGroup" xmlns:wpi="http://schemas.microsoft.com/office/word/2010/wordprocessingInk" xmlns:wne="http://schemas.microsoft.com/office/word/2006/wordml" xmlns:wps="http://schemas.microsoft.com/office/word/2010/wordprocessingShape" mc:Ignorable="w14 w15 w16se w16cid w16 w16cex wp14">
+  <w:p/>
 </w:hdr>
 </file>
 
 <file path=word/numbering.xml><?xml version="1.0" encoding="utf-8"?>
-<w:numbering xmlns:mc="http://schemas.openxmlformats.org/markup-compatibility/2006" xmlns:o="urn:schemas-microsoft-com:office:office" xmlns:r="http://schemas.openxmlformats.org/officeDocument/2006/relationships" xmlns:m="http://schemas.openxmlformats.org/officeDocument/2006/math" xmlns:v="urn:schemas-microsoft-com:vml" xmlns:wp="http://schemas.openxmlformats.org/drawingml/2006/wordprocessingDrawing" xmlns:w10="urn:schemas-microsoft-com:office:word" xmlns:w="http://schemas.openxmlformats.org/wordprocessingml/2006/main" xmlns:wne="http://schemas.microsoft.com/office/word/2006/wordml" xmlns:sl="http://schemas.openxmlformats.org/schemaLibrary/2006/main" xmlns:a="http://schemas.openxmlformats.org/drawingml/2006/main" xmlns:pic="http://schemas.openxmlformats.org/drawingml/2006/picture" xmlns:c="http://schemas.openxmlformats.org/drawingml/2006/chart" xmlns:lc="http://schemas.openxmlformats.org/drawingml/2006/lockedCanvas" xmlns:dgm="http://schemas.openxmlformats.org/drawingml/2006/diagram" xmlns:wps="http://schemas.microsoft.com/office/word/2010/wordprocessingShape" xmlns:wpg="http://schemas.microsoft.com/office/word/2010/wordprocessingGroup" xmlns:w14="http://schemas.microsoft.com/office/word/2010/wordml" xmlns:w15="http://schemas.microsoft.com/office/word/2012/wordml">
-  <w:abstractNum w:abstractNumId="1">
+<w:numbering xmlns:wpc="http://schemas.microsoft.com/office/word/2010/wordprocessingCanvas" xmlns:cx="http://schemas.microsoft.com/office/drawing/2014/chartex" xmlns:cx1="http://schemas.microsoft.com/office/drawing/2015/9/8/chartex" xmlns:cx2="http://schemas.microsoft.com/office/drawing/2015/10/21/chartex" xmlns:cx3="http://schemas.microsoft.com/office/drawing/2016/5/9/chartex" xmlns:cx4="http://schemas.microsoft.com/office/drawing/2016/5/10/chartex" xmlns:cx5="http://schemas.microsoft.com/office/drawing/2016/5/11/chartex" xmlns:cx6="http://schemas.microsoft.com/office/drawing/2016/5/12/chartex" xmlns:cx7="http://schemas.microsoft.com/office/drawing/2016/5/13/chartex" xmlns:cx8="http://schemas.microsoft.com/office/drawing/2016/5/14/chartex" xmlns:mc="http://schemas.openxmlformats.org/markup-compatibility/2006" xmlns:aink="http://schemas.microsoft.com/office/drawing/2016/ink" xmlns:am3d="http://schemas.microsoft.com/office/drawing/2017/model3d" xmlns:o="urn:schemas-microsoft-com:office:office" xmlns:r="http://schemas.openxmlformats.org/officeDocument/2006/relationships" xmlns:m="http://schemas.openxmlformats.org/officeDocument/2006/math" xmlns:v="urn:schemas-microsoft-com:vml" xmlns:wp14="http://schemas.microsoft.com/office/word/2010/wordprocessingDrawing" xmlns:wp="http://schemas.openxmlformats.org/drawingml/2006/wordprocessingDrawing" xmlns:w10="urn:schemas-microsoft-com:office:word" xmlns:w="http://schemas.openxmlformats.org/wordprocessingml/2006/main" xmlns:w14="http://schemas.microsoft.com/office/word/2010/wordml" xmlns:w15="http://schemas.microsoft.com/office/word/2012/wordml" xmlns:w16cex="http://schemas.microsoft.com/office/word/2018/wordml/cex" xmlns:w16cid="http://schemas.microsoft.com/office/word/2016/wordml/cid" xmlns:w16="http://schemas.microsoft.com/office/word/2018/wordml" xmlns:w16se="http://schemas.microsoft.com/office/word/2015/wordml/symex" xmlns:wpg="http://schemas.microsoft.com/office/word/2010/wordprocessingGroup" xmlns:wpi="http://schemas.microsoft.com/office/word/2010/wordprocessingInk" xmlns:wne="http://schemas.microsoft.com/office/word/2006/wordml" xmlns:wps="http://schemas.microsoft.com/office/word/2010/wordprocessingShape" mc:Ignorable="w14 w15 w16se w16cid w16 w16cex wp14">
+  <w:abstractNum w:abstractNumId="0" w15:restartNumberingAfterBreak="0">
+    <w:nsid w:val="1BA829F9"/>
+    <w:multiLevelType w:val="multilevel"/>
+    <w:tmpl w:val="F0B04EC2"/>
     <w:lvl w:ilvl="0">
       <w:start w:val="1"/>
       <w:numFmt w:val="bullet"/>
@@ -449,20 +508,20 @@
     </w:lvl>
   </w:abstractNum>
   <w:num w:numId="1">
-    <w:abstractNumId w:val="1"/>
+    <w:abstractNumId w:val="0"/>
   </w:num>
 </w:numbering>
 </file>
 
 <file path=word/styles.xml><?xml version="1.0" encoding="utf-8"?>
-<w:styles xmlns:mc="http://schemas.openxmlformats.org/markup-compatibility/2006" xmlns:o="urn:schemas-microsoft-com:office:office" xmlns:r="http://schemas.openxmlformats.org/officeDocument/2006/relationships" xmlns:m="http://schemas.openxmlformats.org/officeDocument/2006/math" xmlns:v="urn:schemas-microsoft-com:vml" xmlns:wp="http://schemas.openxmlformats.org/drawingml/2006/wordprocessingDrawing" xmlns:w10="urn:schemas-microsoft-com:office:word" xmlns:w="http://schemas.openxmlformats.org/wordprocessingml/2006/main" xmlns:wne="http://schemas.microsoft.com/office/word/2006/wordml" xmlns:sl="http://schemas.openxmlformats.org/schemaLibrary/2006/main" xmlns:a="http://schemas.openxmlformats.org/drawingml/2006/main" xmlns:pic="http://schemas.openxmlformats.org/drawingml/2006/picture" xmlns:c="http://schemas.openxmlformats.org/drawingml/2006/chart" xmlns:lc="http://schemas.openxmlformats.org/drawingml/2006/lockedCanvas" xmlns:dgm="http://schemas.openxmlformats.org/drawingml/2006/diagram" xmlns:wps="http://schemas.microsoft.com/office/word/2010/wordprocessingShape" xmlns:wpg="http://schemas.microsoft.com/office/word/2010/wordprocessingGroup" xmlns:w14="http://schemas.microsoft.com/office/word/2010/wordml" xmlns:w15="http://schemas.microsoft.com/office/word/2012/wordml">
+<w:styles xmlns:mc="http://schemas.openxmlformats.org/markup-compatibility/2006" xmlns:r="http://schemas.openxmlformats.org/officeDocument/2006/relationships" xmlns:w="http://schemas.openxmlformats.org/wordprocessingml/2006/main" xmlns:w14="http://schemas.microsoft.com/office/word/2010/wordml" xmlns:w15="http://schemas.microsoft.com/office/word/2012/wordml" xmlns:w16cex="http://schemas.microsoft.com/office/word/2018/wordml/cex" xmlns:w16cid="http://schemas.microsoft.com/office/word/2016/wordml/cid" xmlns:w16="http://schemas.microsoft.com/office/word/2018/wordml" xmlns:w16se="http://schemas.microsoft.com/office/word/2015/wordml/symex" mc:Ignorable="w14 w15 w16se w16cid w16 w16cex">
   <w:docDefaults>
     <w:rPrDefault>
       <w:rPr>
-        <w:rFonts w:ascii="Arial" w:cs="Arial" w:eastAsia="Arial" w:hAnsi="Arial"/>
+        <w:rFonts w:ascii="Arial" w:eastAsia="Arial" w:hAnsi="Arial" w:cs="Arial"/>
         <w:sz w:val="22"/>
         <w:szCs w:val="22"/>
-        <w:lang w:val="pt_BR"/>
+        <w:lang w:val="pt-BR" w:eastAsia="pt-BR" w:bidi="ar-SA"/>
       </w:rPr>
     </w:rPrDefault>
     <w:pPrDefault>
@@ -471,65 +530,457 @@
       </w:pPr>
     </w:pPrDefault>
   </w:docDefaults>
-  <w:style w:type="paragraph" w:styleId="Normal" w:default="1">
-    <w:name w:val="normal"/>
+  <w:latentStyles w:defLockedState="0" w:defUIPriority="99" w:defSemiHidden="0" w:defUnhideWhenUsed="0" w:defQFormat="0" w:count="376">
+    <w:lsdException w:name="Normal" w:uiPriority="0" w:qFormat="1"/>
+    <w:lsdException w:name="heading 1" w:uiPriority="9" w:qFormat="1"/>
+    <w:lsdException w:name="heading 2" w:semiHidden="1" w:uiPriority="9" w:unhideWhenUsed="1" w:qFormat="1"/>
+    <w:lsdException w:name="heading 3" w:semiHidden="1" w:uiPriority="9" w:unhideWhenUsed="1" w:qFormat="1"/>
+    <w:lsdException w:name="heading 4" w:semiHidden="1" w:uiPriority="9" w:unhideWhenUsed="1" w:qFormat="1"/>
+    <w:lsdException w:name="heading 5" w:semiHidden="1" w:uiPriority="9" w:unhideWhenUsed="1" w:qFormat="1"/>
+    <w:lsdException w:name="heading 6" w:semiHidden="1" w:uiPriority="9" w:unhideWhenUsed="1" w:qFormat="1"/>
+    <w:lsdException w:name="heading 7" w:semiHidden="1" w:uiPriority="9" w:unhideWhenUsed="1" w:qFormat="1"/>
+    <w:lsdException w:name="heading 8" w:semiHidden="1" w:uiPriority="9" w:unhideWhenUsed="1" w:qFormat="1"/>
+    <w:lsdException w:name="heading 9" w:semiHidden="1" w:uiPriority="9" w:unhideWhenUsed="1" w:qFormat="1"/>
+    <w:lsdException w:name="index 1" w:semiHidden="1" w:unhideWhenUsed="1"/>
+    <w:lsdException w:name="index 2" w:semiHidden="1" w:unhideWhenUsed="1"/>
+    <w:lsdException w:name="index 3" w:semiHidden="1" w:unhideWhenUsed="1"/>
+    <w:lsdException w:name="index 4" w:semiHidden="1" w:unhideWhenUsed="1"/>
+    <w:lsdException w:name="index 5" w:semiHidden="1" w:unhideWhenUsed="1"/>
+    <w:lsdException w:name="index 6" w:semiHidden="1" w:unhideWhenUsed="1"/>
+    <w:lsdException w:name="index 7" w:semiHidden="1" w:unhideWhenUsed="1"/>
+    <w:lsdException w:name="index 8" w:semiHidden="1" w:unhideWhenUsed="1"/>
+    <w:lsdException w:name="index 9" w:semiHidden="1" w:unhideWhenUsed="1"/>
+    <w:lsdException w:name="toc 1" w:semiHidden="1" w:uiPriority="39" w:unhideWhenUsed="1"/>
+    <w:lsdException w:name="toc 2" w:semiHidden="1" w:uiPriority="39" w:unhideWhenUsed="1"/>
+    <w:lsdException w:name="toc 3" w:semiHidden="1" w:uiPriority="39" w:unhideWhenUsed="1"/>
+    <w:lsdException w:name="toc 4" w:semiHidden="1" w:uiPriority="39" w:unhideWhenUsed="1"/>
+    <w:lsdException w:name="toc 5" w:semiHidden="1" w:uiPriority="39" w:unhideWhenUsed="1"/>
+    <w:lsdException w:name="toc 6" w:semiHidden="1" w:uiPriority="39" w:unhideWhenUsed="1"/>
+    <w:lsdException w:name="toc 7" w:semiHidden="1" w:uiPriority="39" w:unhideWhenUsed="1"/>
+    <w:lsdException w:name="toc 8" w:semiHidden="1" w:uiPriority="39" w:unhideWhenUsed="1"/>
+    <w:lsdException w:name="toc 9" w:semiHidden="1" w:uiPriority="39" w:unhideWhenUsed="1"/>
+    <w:lsdException w:name="Normal Indent" w:semiHidden="1" w:unhideWhenUsed="1"/>
+    <w:lsdException w:name="footnote text" w:semiHidden="1" w:unhideWhenUsed="1"/>
+    <w:lsdException w:name="annotation text" w:semiHidden="1" w:unhideWhenUsed="1"/>
+    <w:lsdException w:name="header" w:semiHidden="1" w:unhideWhenUsed="1"/>
+    <w:lsdException w:name="footer" w:semiHidden="1" w:unhideWhenUsed="1"/>
+    <w:lsdException w:name="index heading" w:semiHidden="1" w:unhideWhenUsed="1"/>
+    <w:lsdException w:name="caption" w:semiHidden="1" w:uiPriority="35" w:unhideWhenUsed="1" w:qFormat="1"/>
+    <w:lsdException w:name="table of figures" w:semiHidden="1" w:unhideWhenUsed="1"/>
+    <w:lsdException w:name="envelope address" w:semiHidden="1" w:unhideWhenUsed="1"/>
+    <w:lsdException w:name="envelope return" w:semiHidden="1" w:unhideWhenUsed="1"/>
+    <w:lsdException w:name="footnote reference" w:semiHidden="1" w:unhideWhenUsed="1"/>
+    <w:lsdException w:name="annotation reference" w:semiHidden="1" w:unhideWhenUsed="1"/>
+    <w:lsdException w:name="line number" w:semiHidden="1" w:unhideWhenUsed="1"/>
+    <w:lsdException w:name="page number" w:semiHidden="1" w:unhideWhenUsed="1"/>
+    <w:lsdException w:name="endnote reference" w:semiHidden="1" w:unhideWhenUsed="1"/>
+    <w:lsdException w:name="endnote text" w:semiHidden="1" w:unhideWhenUsed="1"/>
+    <w:lsdException w:name="table of authorities" w:semiHidden="1" w:unhideWhenUsed="1"/>
+    <w:lsdException w:name="macro" w:semiHidden="1" w:unhideWhenUsed="1"/>
+    <w:lsdException w:name="toa heading" w:semiHidden="1" w:unhideWhenUsed="1"/>
+    <w:lsdException w:name="List" w:semiHidden="1" w:unhideWhenUsed="1"/>
+    <w:lsdException w:name="List Bullet" w:semiHidden="1" w:unhideWhenUsed="1"/>
+    <w:lsdException w:name="List Number" w:semiHidden="1" w:unhideWhenUsed="1"/>
+    <w:lsdException w:name="List 2" w:semiHidden="1" w:unhideWhenUsed="1"/>
+    <w:lsdException w:name="List 3" w:semiHidden="1" w:unhideWhenUsed="1"/>
+    <w:lsdException w:name="List 4" w:semiHidden="1" w:unhideWhenUsed="1"/>
+    <w:lsdException w:name="List 5" w:semiHidden="1" w:unhideWhenUsed="1"/>
+    <w:lsdException w:name="List Bullet 2" w:semiHidden="1" w:unhideWhenUsed="1"/>
+    <w:lsdException w:name="List Bullet 3" w:semiHidden="1" w:unhideWhenUsed="1"/>
+    <w:lsdException w:name="List Bullet 4" w:semiHidden="1" w:unhideWhenUsed="1"/>
+    <w:lsdException w:name="List Bullet 5" w:semiHidden="1" w:unhideWhenUsed="1"/>
+    <w:lsdException w:name="List Number 2" w:semiHidden="1" w:unhideWhenUsed="1"/>
+    <w:lsdException w:name="List Number 3" w:semiHidden="1" w:unhideWhenUsed="1"/>
+    <w:lsdException w:name="List Number 4" w:semiHidden="1" w:unhideWhenUsed="1"/>
+    <w:lsdException w:name="List Number 5" w:semiHidden="1" w:unhideWhenUsed="1"/>
+    <w:lsdException w:name="Title" w:uiPriority="10" w:qFormat="1"/>
+    <w:lsdException w:name="Closing" w:semiHidden="1" w:unhideWhenUsed="1"/>
+    <w:lsdException w:name="Signature" w:semiHidden="1" w:unhideWhenUsed="1"/>
+    <w:lsdException w:name="Default Paragraph Font" w:semiHidden="1" w:uiPriority="1" w:unhideWhenUsed="1"/>
+    <w:lsdException w:name="Body Text" w:semiHidden="1" w:unhideWhenUsed="1"/>
+    <w:lsdException w:name="Body Text Indent" w:semiHidden="1" w:unhideWhenUsed="1"/>
+    <w:lsdException w:name="List Continue" w:semiHidden="1" w:unhideWhenUsed="1"/>
+    <w:lsdException w:name="List Continue 2" w:semiHidden="1" w:unhideWhenUsed="1"/>
+    <w:lsdException w:name="List Continue 3" w:semiHidden="1" w:unhideWhenUsed="1"/>
+    <w:lsdException w:name="List Continue 4" w:semiHidden="1" w:unhideWhenUsed="1"/>
+    <w:lsdException w:name="List Continue 5" w:semiHidden="1" w:unhideWhenUsed="1"/>
+    <w:lsdException w:name="Message Header" w:semiHidden="1" w:unhideWhenUsed="1"/>
+    <w:lsdException w:name="Subtitle" w:uiPriority="11" w:qFormat="1"/>
+    <w:lsdException w:name="Salutation" w:semiHidden="1" w:unhideWhenUsed="1"/>
+    <w:lsdException w:name="Date" w:semiHidden="1" w:unhideWhenUsed="1"/>
+    <w:lsdException w:name="Body Text First Indent" w:semiHidden="1" w:unhideWhenUsed="1"/>
+    <w:lsdException w:name="Body Text First Indent 2" w:semiHidden="1" w:unhideWhenUsed="1"/>
+    <w:lsdException w:name="Note Heading" w:semiHidden="1" w:unhideWhenUsed="1"/>
+    <w:lsdException w:name="Body Text 2" w:semiHidden="1" w:unhideWhenUsed="1"/>
+    <w:lsdException w:name="Body Text 3" w:semiHidden="1" w:unhideWhenUsed="1"/>
+    <w:lsdException w:name="Body Text Indent 2" w:semiHidden="1" w:unhideWhenUsed="1"/>
+    <w:lsdException w:name="Body Text Indent 3" w:semiHidden="1" w:unhideWhenUsed="1"/>
+    <w:lsdException w:name="Block Text" w:semiHidden="1" w:unhideWhenUsed="1"/>
+    <w:lsdException w:name="Hyperlink" w:semiHidden="1" w:unhideWhenUsed="1"/>
+    <w:lsdException w:name="FollowedHyperlink" w:semiHidden="1" w:unhideWhenUsed="1"/>
+    <w:lsdException w:name="Strong" w:uiPriority="22" w:qFormat="1"/>
+    <w:lsdException w:name="Emphasis" w:uiPriority="20" w:qFormat="1"/>
+    <w:lsdException w:name="Document Map" w:semiHidden="1" w:unhideWhenUsed="1"/>
+    <w:lsdException w:name="Plain Text" w:semiHidden="1" w:unhideWhenUsed="1"/>
+    <w:lsdException w:name="E-mail Signature" w:semiHidden="1" w:unhideWhenUsed="1"/>
+    <w:lsdException w:name="HTML Top of Form" w:semiHidden="1" w:unhideWhenUsed="1"/>
+    <w:lsdException w:name="HTML Bottom of Form" w:semiHidden="1" w:unhideWhenUsed="1"/>
+    <w:lsdException w:name="Normal (Web)" w:semiHidden="1" w:unhideWhenUsed="1"/>
+    <w:lsdException w:name="HTML Acronym" w:semiHidden="1" w:unhideWhenUsed="1"/>
+    <w:lsdException w:name="HTML Address" w:semiHidden="1" w:unhideWhenUsed="1"/>
+    <w:lsdException w:name="HTML Cite" w:semiHidden="1" w:unhideWhenUsed="1"/>
+    <w:lsdException w:name="HTML Code" w:semiHidden="1" w:unhideWhenUsed="1"/>
+    <w:lsdException w:name="HTML Definition" w:semiHidden="1" w:unhideWhenUsed="1"/>
+    <w:lsdException w:name="HTML Keyboard" w:semiHidden="1" w:unhideWhenUsed="1"/>
+    <w:lsdException w:name="HTML Preformatted" w:semiHidden="1" w:unhideWhenUsed="1"/>
+    <w:lsdException w:name="HTML Sample" w:semiHidden="1" w:unhideWhenUsed="1"/>
+    <w:lsdException w:name="HTML Typewriter" w:semiHidden="1" w:unhideWhenUsed="1"/>
+    <w:lsdException w:name="HTML Variable" w:semiHidden="1" w:unhideWhenUsed="1"/>
+    <w:lsdException w:name="Normal Table" w:semiHidden="1" w:unhideWhenUsed="1"/>
+    <w:lsdException w:name="annotation subject" w:semiHidden="1" w:unhideWhenUsed="1"/>
+    <w:lsdException w:name="No List" w:semiHidden="1" w:unhideWhenUsed="1"/>
+    <w:lsdException w:name="Outline List 1" w:semiHidden="1" w:unhideWhenUsed="1"/>
+    <w:lsdException w:name="Outline List 2" w:semiHidden="1" w:unhideWhenUsed="1"/>
+    <w:lsdException w:name="Outline List 3" w:semiHidden="1" w:unhideWhenUsed="1"/>
+    <w:lsdException w:name="Table Simple 1" w:semiHidden="1" w:unhideWhenUsed="1"/>
+    <w:lsdException w:name="Table Simple 2" w:semiHidden="1" w:unhideWhenUsed="1"/>
+    <w:lsdException w:name="Table Simple 3" w:semiHidden="1" w:unhideWhenUsed="1"/>
+    <w:lsdException w:name="Table Classic 1" w:semiHidden="1" w:unhideWhenUsed="1"/>
+    <w:lsdException w:name="Table Classic 2" w:semiHidden="1" w:unhideWhenUsed="1"/>
+    <w:lsdException w:name="Table Classic 3" w:semiHidden="1" w:unhideWhenUsed="1"/>
+    <w:lsdException w:name="Table Classic 4" w:semiHidden="1" w:unhideWhenUsed="1"/>
+    <w:lsdException w:name="Table Colorful 1" w:semiHidden="1" w:unhideWhenUsed="1"/>
+    <w:lsdException w:name="Table Colorful 2" w:semiHidden="1" w:unhideWhenUsed="1"/>
+    <w:lsdException w:name="Table Colorful 3" w:semiHidden="1" w:unhideWhenUsed="1"/>
+    <w:lsdException w:name="Table Columns 1" w:semiHidden="1" w:unhideWhenUsed="1"/>
+    <w:lsdException w:name="Table Columns 2" w:semiHidden="1" w:unhideWhenUsed="1"/>
+    <w:lsdException w:name="Table Columns 3" w:semiHidden="1" w:unhideWhenUsed="1"/>
+    <w:lsdException w:name="Table Columns 4" w:semiHidden="1" w:unhideWhenUsed="1"/>
+    <w:lsdException w:name="Table Columns 5" w:semiHidden="1" w:unhideWhenUsed="1"/>
+    <w:lsdException w:name="Table Grid 1" w:semiHidden="1" w:unhideWhenUsed="1"/>
+    <w:lsdException w:name="Table Grid 2" w:semiHidden="1" w:unhideWhenUsed="1"/>
+    <w:lsdException w:name="Table Grid 3" w:semiHidden="1" w:unhideWhenUsed="1"/>
+    <w:lsdException w:name="Table Grid 4" w:semiHidden="1" w:unhideWhenUsed="1"/>
+    <w:lsdException w:name="Table Grid 5" w:semiHidden="1" w:unhideWhenUsed="1"/>
+    <w:lsdException w:name="Table Grid 6" w:semiHidden="1" w:unhideWhenUsed="1"/>
+    <w:lsdException w:name="Table Grid 7" w:semiHidden="1" w:unhideWhenUsed="1"/>
+    <w:lsdException w:name="Table Grid 8" w:semiHidden="1" w:unhideWhenUsed="1"/>
+    <w:lsdException w:name="Table List 1" w:semiHidden="1" w:unhideWhenUsed="1"/>
+    <w:lsdException w:name="Table List 2" w:semiHidden="1" w:unhideWhenUsed="1"/>
+    <w:lsdException w:name="Table List 3" w:semiHidden="1" w:unhideWhenUsed="1"/>
+    <w:lsdException w:name="Table List 4" w:semiHidden="1" w:unhideWhenUsed="1"/>
+    <w:lsdException w:name="Table List 5" w:semiHidden="1" w:unhideWhenUsed="1"/>
+    <w:lsdException w:name="Table List 6" w:semiHidden="1" w:unhideWhenUsed="1"/>
+    <w:lsdException w:name="Table List 7" w:semiHidden="1" w:unhideWhenUsed="1"/>
+    <w:lsdException w:name="Table List 8" w:semiHidden="1" w:unhideWhenUsed="1"/>
+    <w:lsdException w:name="Table 3D effects 1" w:semiHidden="1" w:unhideWhenUsed="1"/>
+    <w:lsdException w:name="Table 3D effects 2" w:semiHidden="1" w:unhideWhenUsed="1"/>
+    <w:lsdException w:name="Table 3D effects 3" w:semiHidden="1" w:unhideWhenUsed="1"/>
+    <w:lsdException w:name="Table Contemporary" w:semiHidden="1" w:unhideWhenUsed="1"/>
+    <w:lsdException w:name="Table Elegant" w:semiHidden="1" w:unhideWhenUsed="1"/>
+    <w:lsdException w:name="Table Professional" w:semiHidden="1" w:unhideWhenUsed="1"/>
+    <w:lsdException w:name="Table Subtle 1" w:semiHidden="1" w:unhideWhenUsed="1"/>
+    <w:lsdException w:name="Table Subtle 2" w:semiHidden="1" w:unhideWhenUsed="1"/>
+    <w:lsdException w:name="Table Web 1" w:semiHidden="1" w:unhideWhenUsed="1"/>
+    <w:lsdException w:name="Table Web 2" w:semiHidden="1" w:unhideWhenUsed="1"/>
+    <w:lsdException w:name="Table Web 3" w:semiHidden="1" w:unhideWhenUsed="1"/>
+    <w:lsdException w:name="Balloon Text" w:semiHidden="1" w:unhideWhenUsed="1"/>
+    <w:lsdException w:name="Table Grid" w:uiPriority="39"/>
+    <w:lsdException w:name="Table Theme" w:semiHidden="1" w:unhideWhenUsed="1"/>
+    <w:lsdException w:name="Placeholder Text" w:semiHidden="1"/>
+    <w:lsdException w:name="No Spacing" w:uiPriority="1" w:qFormat="1"/>
+    <w:lsdException w:name="Light Shading" w:uiPriority="60"/>
+    <w:lsdException w:name="Light List" w:uiPriority="61"/>
+    <w:lsdException w:name="Light Grid" w:uiPriority="62"/>
+    <w:lsdException w:name="Medium Shading 1" w:uiPriority="63"/>
+    <w:lsdException w:name="Medium Shading 2" w:uiPriority="64"/>
+    <w:lsdException w:name="Medium List 1" w:uiPriority="65"/>
+    <w:lsdException w:name="Medium List 2" w:uiPriority="66"/>
+    <w:lsdException w:name="Medium Grid 1" w:uiPriority="67"/>
+    <w:lsdException w:name="Medium Grid 2" w:uiPriority="68"/>
+    <w:lsdException w:name="Medium Grid 3" w:uiPriority="69"/>
+    <w:lsdException w:name="Dark List" w:uiPriority="70"/>
+    <w:lsdException w:name="Colorful Shading" w:uiPriority="71"/>
+    <w:lsdException w:name="Colorful List" w:uiPriority="72"/>
+    <w:lsdException w:name="Colorful Grid" w:uiPriority="73"/>
+    <w:lsdException w:name="Light Shading Accent 1" w:uiPriority="60"/>
+    <w:lsdException w:name="Light List Accent 1" w:uiPriority="61"/>
+    <w:lsdException w:name="Light Grid Accent 1" w:uiPriority="62"/>
+    <w:lsdException w:name="Medium Shading 1 Accent 1" w:uiPriority="63"/>
+    <w:lsdException w:name="Medium Shading 2 Accent 1" w:uiPriority="64"/>
+    <w:lsdException w:name="Medium List 1 Accent 1" w:uiPriority="65"/>
+    <w:lsdException w:name="Revision" w:semiHidden="1"/>
+    <w:lsdException w:name="List Paragraph" w:uiPriority="34" w:qFormat="1"/>
+    <w:lsdException w:name="Quote" w:uiPriority="29" w:qFormat="1"/>
+    <w:lsdException w:name="Intense Quote" w:uiPriority="30" w:qFormat="1"/>
+    <w:lsdException w:name="Medium List 2 Accent 1" w:uiPriority="66"/>
+    <w:lsdException w:name="Medium Grid 1 Accent 1" w:uiPriority="67"/>
+    <w:lsdException w:name="Medium Grid 2 Accent 1" w:uiPriority="68"/>
+    <w:lsdException w:name="Medium Grid 3 Accent 1" w:uiPriority="69"/>
+    <w:lsdException w:name="Dark List Accent 1" w:uiPriority="70"/>
+    <w:lsdException w:name="Colorful Shading Accent 1" w:uiPriority="71"/>
+    <w:lsdException w:name="Colorful List Accent 1" w:uiPriority="72"/>
+    <w:lsdException w:name="Colorful Grid Accent 1" w:uiPriority="73"/>
+    <w:lsdException w:name="Light Shading Accent 2" w:uiPriority="60"/>
+    <w:lsdException w:name="Light List Accent 2" w:uiPriority="61"/>
+    <w:lsdException w:name="Light Grid Accent 2" w:uiPriority="62"/>
+    <w:lsdException w:name="Medium Shading 1 Accent 2" w:uiPriority="63"/>
+    <w:lsdException w:name="Medium Shading 2 Accent 2" w:uiPriority="64"/>
+    <w:lsdException w:name="Medium List 1 Accent 2" w:uiPriority="65"/>
+    <w:lsdException w:name="Medium List 2 Accent 2" w:uiPriority="66"/>
+    <w:lsdException w:name="Medium Grid 1 Accent 2" w:uiPriority="67"/>
+    <w:lsdException w:name="Medium Grid 2 Accent 2" w:uiPriority="68"/>
+    <w:lsdException w:name="Medium Grid 3 Accent 2" w:uiPriority="69"/>
+    <w:lsdException w:name="Dark List Accent 2" w:uiPriority="70"/>
+    <w:lsdException w:name="Colorful Shading Accent 2" w:uiPriority="71"/>
+    <w:lsdException w:name="Colorful List Accent 2" w:uiPriority="72"/>
+    <w:lsdException w:name="Colorful Grid Accent 2" w:uiPriority="73"/>
+    <w:lsdException w:name="Light Shading Accent 3" w:uiPriority="60"/>
+    <w:lsdException w:name="Light List Accent 3" w:uiPriority="61"/>
+    <w:lsdException w:name="Light Grid Accent 3" w:uiPriority="62"/>
+    <w:lsdException w:name="Medium Shading 1 Accent 3" w:uiPriority="63"/>
+    <w:lsdException w:name="Medium Shading 2 Accent 3" w:uiPriority="64"/>
+    <w:lsdException w:name="Medium List 1 Accent 3" w:uiPriority="65"/>
+    <w:lsdException w:name="Medium List 2 Accent 3" w:uiPriority="66"/>
+    <w:lsdException w:name="Medium Grid 1 Accent 3" w:uiPriority="67"/>
+    <w:lsdException w:name="Medium Grid 2 Accent 3" w:uiPriority="68"/>
+    <w:lsdException w:name="Medium Grid 3 Accent 3" w:uiPriority="69"/>
+    <w:lsdException w:name="Dark List Accent 3" w:uiPriority="70"/>
+    <w:lsdException w:name="Colorful Shading Accent 3" w:uiPriority="71"/>
+    <w:lsdException w:name="Colorful List Accent 3" w:uiPriority="72"/>
+    <w:lsdException w:name="Colorful Grid Accent 3" w:uiPriority="73"/>
+    <w:lsdException w:name="Light Shading Accent 4" w:uiPriority="60"/>
+    <w:lsdException w:name="Light List Accent 4" w:uiPriority="61"/>
+    <w:lsdException w:name="Light Grid Accent 4" w:uiPriority="62"/>
+    <w:lsdException w:name="Medium Shading 1 Accent 4" w:uiPriority="63"/>
+    <w:lsdException w:name="Medium Shading 2 Accent 4" w:uiPriority="64"/>
+    <w:lsdException w:name="Medium List 1 Accent 4" w:uiPriority="65"/>
+    <w:lsdException w:name="Medium List 2 Accent 4" w:uiPriority="66"/>
+    <w:lsdException w:name="Medium Grid 1 Accent 4" w:uiPriority="67"/>
+    <w:lsdException w:name="Medium Grid 2 Accent 4" w:uiPriority="68"/>
+    <w:lsdException w:name="Medium Grid 3 Accent 4" w:uiPriority="69"/>
+    <w:lsdException w:name="Dark List Accent 4" w:uiPriority="70"/>
+    <w:lsdException w:name="Colorful Shading Accent 4" w:uiPriority="71"/>
+    <w:lsdException w:name="Colorful List Accent 4" w:uiPriority="72"/>
+    <w:lsdException w:name="Colorful Grid Accent 4" w:uiPriority="73"/>
+    <w:lsdException w:name="Light Shading Accent 5" w:uiPriority="60"/>
+    <w:lsdException w:name="Light List Accent 5" w:uiPriority="61"/>
+    <w:lsdException w:name="Light Grid Accent 5" w:uiPriority="62"/>
+    <w:lsdException w:name="Medium Shading 1 Accent 5" w:uiPriority="63"/>
+    <w:lsdException w:name="Medium Shading 2 Accent 5" w:uiPriority="64"/>
+    <w:lsdException w:name="Medium List 1 Accent 5" w:uiPriority="65"/>
+    <w:lsdException w:name="Medium List 2 Accent 5" w:uiPriority="66"/>
+    <w:lsdException w:name="Medium Grid 1 Accent 5" w:uiPriority="67"/>
+    <w:lsdException w:name="Medium Grid 2 Accent 5" w:uiPriority="68"/>
+    <w:lsdException w:name="Medium Grid 3 Accent 5" w:uiPriority="69"/>
+    <w:lsdException w:name="Dark List Accent 5" w:uiPriority="70"/>
+    <w:lsdException w:name="Colorful Shading Accent 5" w:uiPriority="71"/>
+    <w:lsdException w:name="Colorful List Accent 5" w:uiPriority="72"/>
+    <w:lsdException w:name="Colorful Grid Accent 5" w:uiPriority="73"/>
+    <w:lsdException w:name="Light Shading Accent 6" w:uiPriority="60"/>
+    <w:lsdException w:name="Light List Accent 6" w:uiPriority="61"/>
+    <w:lsdException w:name="Light Grid Accent 6" w:uiPriority="62"/>
+    <w:lsdException w:name="Medium Shading 1 Accent 6" w:uiPriority="63"/>
+    <w:lsdException w:name="Medium Shading 2 Accent 6" w:uiPriority="64"/>
+    <w:lsdException w:name="Medium List 1 Accent 6" w:uiPriority="65"/>
+    <w:lsdException w:name="Medium List 2 Accent 6" w:uiPriority="66"/>
+    <w:lsdException w:name="Medium Grid 1 Accent 6" w:uiPriority="67"/>
+    <w:lsdException w:name="Medium Grid 2 Accent 6" w:uiPriority="68"/>
+    <w:lsdException w:name="Medium Grid 3 Accent 6" w:uiPriority="69"/>
+    <w:lsdException w:name="Dark List Accent 6" w:uiPriority="70"/>
+    <w:lsdException w:name="Colorful Shading Accent 6" w:uiPriority="71"/>
+    <w:lsdException w:name="Colorful List Accent 6" w:uiPriority="72"/>
+    <w:lsdException w:name="Colorful Grid Accent 6" w:uiPriority="73"/>
+    <w:lsdException w:name="Subtle Emphasis" w:uiPriority="19" w:qFormat="1"/>
+    <w:lsdException w:name="Intense Emphasis" w:uiPriority="21" w:qFormat="1"/>
+    <w:lsdException w:name="Subtle Reference" w:uiPriority="31" w:qFormat="1"/>
+    <w:lsdException w:name="Intense Reference" w:uiPriority="32" w:qFormat="1"/>
+    <w:lsdException w:name="Book Title" w:uiPriority="33" w:qFormat="1"/>
+    <w:lsdException w:name="Bibliography" w:semiHidden="1" w:uiPriority="37" w:unhideWhenUsed="1"/>
+    <w:lsdException w:name="TOC Heading" w:semiHidden="1" w:uiPriority="39" w:unhideWhenUsed="1" w:qFormat="1"/>
+    <w:lsdException w:name="Plain Table 1" w:uiPriority="41"/>
+    <w:lsdException w:name="Plain Table 2" w:uiPriority="42"/>
+    <w:lsdException w:name="Plain Table 3" w:uiPriority="43"/>
+    <w:lsdException w:name="Plain Table 4" w:uiPriority="44"/>
+    <w:lsdException w:name="Plain Table 5" w:uiPriority="45"/>
+    <w:lsdException w:name="Grid Table Light" w:uiPriority="40"/>
+    <w:lsdException w:name="Grid Table 1 Light" w:uiPriority="46"/>
+    <w:lsdException w:name="Grid Table 2" w:uiPriority="47"/>
+    <w:lsdException w:name="Grid Table 3" w:uiPriority="48"/>
+    <w:lsdException w:name="Grid Table 4" w:uiPriority="49"/>
+    <w:lsdException w:name="Grid Table 5 Dark" w:uiPriority="50"/>
+    <w:lsdException w:name="Grid Table 6 Colorful" w:uiPriority="51"/>
+    <w:lsdException w:name="Grid Table 7 Colorful" w:uiPriority="52"/>
+    <w:lsdException w:name="Grid Table 1 Light Accent 1" w:uiPriority="46"/>
+    <w:lsdException w:name="Grid Table 2 Accent 1" w:uiPriority="47"/>
+    <w:lsdException w:name="Grid Table 3 Accent 1" w:uiPriority="48"/>
+    <w:lsdException w:name="Grid Table 4 Accent 1" w:uiPriority="49"/>
+    <w:lsdException w:name="Grid Table 5 Dark Accent 1" w:uiPriority="50"/>
+    <w:lsdException w:name="Grid Table 6 Colorful Accent 1" w:uiPriority="51"/>
+    <w:lsdException w:name="Grid Table 7 Colorful Accent 1" w:uiPriority="52"/>
+    <w:lsdException w:name="Grid Table 1 Light Accent 2" w:uiPriority="46"/>
+    <w:lsdException w:name="Grid Table 2 Accent 2" w:uiPriority="47"/>
+    <w:lsdException w:name="Grid Table 3 Accent 2" w:uiPriority="48"/>
+    <w:lsdException w:name="Grid Table 4 Accent 2" w:uiPriority="49"/>
+    <w:lsdException w:name="Grid Table 5 Dark Accent 2" w:uiPriority="50"/>
+    <w:lsdException w:name="Grid Table 6 Colorful Accent 2" w:uiPriority="51"/>
+    <w:lsdException w:name="Grid Table 7 Colorful Accent 2" w:uiPriority="52"/>
+    <w:lsdException w:name="Grid Table 1 Light Accent 3" w:uiPriority="46"/>
+    <w:lsdException w:name="Grid Table 2 Accent 3" w:uiPriority="47"/>
+    <w:lsdException w:name="Grid Table 3 Accent 3" w:uiPriority="48"/>
+    <w:lsdException w:name="Grid Table 4 Accent 3" w:uiPriority="49"/>
+    <w:lsdException w:name="Grid Table 5 Dark Accent 3" w:uiPriority="50"/>
+    <w:lsdException w:name="Grid Table 6 Colorful Accent 3" w:uiPriority="51"/>
+    <w:lsdException w:name="Grid Table 7 Colorful Accent 3" w:uiPriority="52"/>
+    <w:lsdException w:name="Grid Table 1 Light Accent 4" w:uiPriority="46"/>
+    <w:lsdException w:name="Grid Table 2 Accent 4" w:uiPriority="47"/>
+    <w:lsdException w:name="Grid Table 3 Accent 4" w:uiPriority="48"/>
+    <w:lsdException w:name="Grid Table 4 Accent 4" w:uiPriority="49"/>
+    <w:lsdException w:name="Grid Table 5 Dark Accent 4" w:uiPriority="50"/>
+    <w:lsdException w:name="Grid Table 6 Colorful Accent 4" w:uiPriority="51"/>
+    <w:lsdException w:name="Grid Table 7 Colorful Accent 4" w:uiPriority="52"/>
+    <w:lsdException w:name="Grid Table 1 Light Accent 5" w:uiPriority="46"/>
+    <w:lsdException w:name="Grid Table 2 Accent 5" w:uiPriority="47"/>
+    <w:lsdException w:name="Grid Table 3 Accent 5" w:uiPriority="48"/>
+    <w:lsdException w:name="Grid Table 4 Accent 5" w:uiPriority="49"/>
+    <w:lsdException w:name="Grid Table 5 Dark Accent 5" w:uiPriority="50"/>
+    <w:lsdException w:name="Grid Table 6 Colorful Accent 5" w:uiPriority="51"/>
+    <w:lsdException w:name="Grid Table 7 Colorful Accent 5" w:uiPriority="52"/>
+    <w:lsdException w:name="Grid Table 1 Light Accent 6" w:uiPriority="46"/>
+    <w:lsdException w:name="Grid Table 2 Accent 6" w:uiPriority="47"/>
+    <w:lsdException w:name="Grid Table 3 Accent 6" w:uiPriority="48"/>
+    <w:lsdException w:name="Grid Table 4 Accent 6" w:uiPriority="49"/>
+    <w:lsdException w:name="Grid Table 5 Dark Accent 6" w:uiPriority="50"/>
+    <w:lsdException w:name="Grid Table 6 Colorful Accent 6" w:uiPriority="51"/>
+    <w:lsdException w:name="Grid Table 7 Colorful Accent 6" w:uiPriority="52"/>
+    <w:lsdException w:name="List Table 1 Light" w:uiPriority="46"/>
+    <w:lsdException w:name="List Table 2" w:uiPriority="47"/>
+    <w:lsdException w:name="List Table 3" w:uiPriority="48"/>
+    <w:lsdException w:name="List Table 4" w:uiPriority="49"/>
+    <w:lsdException w:name="List Table 5 Dark" w:uiPriority="50"/>
+    <w:lsdException w:name="List Table 6 Colorful" w:uiPriority="51"/>
+    <w:lsdException w:name="List Table 7 Colorful" w:uiPriority="52"/>
+    <w:lsdException w:name="List Table 1 Light Accent 1" w:uiPriority="46"/>
+    <w:lsdException w:name="List Table 2 Accent 1" w:uiPriority="47"/>
+    <w:lsdException w:name="List Table 3 Accent 1" w:uiPriority="48"/>
+    <w:lsdException w:name="List Table 4 Accent 1" w:uiPriority="49"/>
+    <w:lsdException w:name="List Table 5 Dark Accent 1" w:uiPriority="50"/>
+    <w:lsdException w:name="List Table 6 Colorful Accent 1" w:uiPriority="51"/>
+    <w:lsdException w:name="List Table 7 Colorful Accent 1" w:uiPriority="52"/>
+    <w:lsdException w:name="List Table 1 Light Accent 2" w:uiPriority="46"/>
+    <w:lsdException w:name="List Table 2 Accent 2" w:uiPriority="47"/>
+    <w:lsdException w:name="List Table 3 Accent 2" w:uiPriority="48"/>
+    <w:lsdException w:name="List Table 4 Accent 2" w:uiPriority="49"/>
+    <w:lsdException w:name="List Table 5 Dark Accent 2" w:uiPriority="50"/>
+    <w:lsdException w:name="List Table 6 Colorful Accent 2" w:uiPriority="51"/>
+    <w:lsdException w:name="List Table 7 Colorful Accent 2" w:uiPriority="52"/>
+    <w:lsdException w:name="List Table 1 Light Accent 3" w:uiPriority="46"/>
+    <w:lsdException w:name="List Table 2 Accent 3" w:uiPriority="47"/>
+    <w:lsdException w:name="List Table 3 Accent 3" w:uiPriority="48"/>
+    <w:lsdException w:name="List Table 4 Accent 3" w:uiPriority="49"/>
+    <w:lsdException w:name="List Table 5 Dark Accent 3" w:uiPriority="50"/>
+    <w:lsdException w:name="List Table 6 Colorful Accent 3" w:uiPriority="51"/>
+    <w:lsdException w:name="List Table 7 Colorful Accent 3" w:uiPriority="52"/>
+    <w:lsdException w:name="List Table 1 Light Accent 4" w:uiPriority="46"/>
+    <w:lsdException w:name="List Table 2 Accent 4" w:uiPriority="47"/>
+    <w:lsdException w:name="List Table 3 Accent 4" w:uiPriority="48"/>
+    <w:lsdException w:name="List Table 4 Accent 4" w:uiPriority="49"/>
+    <w:lsdException w:name="List Table 5 Dark Accent 4" w:uiPriority="50"/>
+    <w:lsdException w:name="List Table 6 Colorful Accent 4" w:uiPriority="51"/>
+    <w:lsdException w:name="List Table 7 Colorful Accent 4" w:uiPriority="52"/>
+    <w:lsdException w:name="List Table 1 Light Accent 5" w:uiPriority="46"/>
+    <w:lsdException w:name="List Table 2 Accent 5" w:uiPriority="47"/>
+    <w:lsdException w:name="List Table 3 Accent 5" w:uiPriority="48"/>
+    <w:lsdException w:name="List Table 4 Accent 5" w:uiPriority="49"/>
+    <w:lsdException w:name="List Table 5 Dark Accent 5" w:uiPriority="50"/>
+    <w:lsdException w:name="List Table 6 Colorful Accent 5" w:uiPriority="51"/>
+    <w:lsdException w:name="List Table 7 Colorful Accent 5" w:uiPriority="52"/>
+    <w:lsdException w:name="List Table 1 Light Accent 6" w:uiPriority="46"/>
+    <w:lsdException w:name="List Table 2 Accent 6" w:uiPriority="47"/>
+    <w:lsdException w:name="List Table 3 Accent 6" w:uiPriority="48"/>
+    <w:lsdException w:name="List Table 4 Accent 6" w:uiPriority="49"/>
+    <w:lsdException w:name="List Table 5 Dark Accent 6" w:uiPriority="50"/>
+    <w:lsdException w:name="List Table 6 Colorful Accent 6" w:uiPriority="51"/>
+    <w:lsdException w:name="List Table 7 Colorful Accent 6" w:uiPriority="52"/>
+    <w:lsdException w:name="Mention" w:semiHidden="1" w:unhideWhenUsed="1"/>
+    <w:lsdException w:name="Smart Hyperlink" w:semiHidden="1" w:unhideWhenUsed="1"/>
+    <w:lsdException w:name="Hashtag" w:semiHidden="1" w:unhideWhenUsed="1"/>
+    <w:lsdException w:name="Unresolved Mention" w:semiHidden="1" w:unhideWhenUsed="1"/>
+    <w:lsdException w:name="Smart Link" w:semiHidden="1" w:unhideWhenUsed="1"/>
+  </w:latentStyles>
+  <w:style w:type="paragraph" w:default="1" w:styleId="Normal">
+    <w:name w:val="Normal"/>
+    <w:qFormat/>
   </w:style>
-  <w:style w:type="table" w:styleId="TableNormal" w:default="1">
-    <w:name w:val="Table Normal"/>
-  </w:style>
-  <w:style w:type="paragraph" w:styleId="Heading1">
+  <w:style w:type="paragraph" w:styleId="Ttulo1">
     <w:name w:val="heading 1"/>
     <w:basedOn w:val="Normal"/>
     <w:next w:val="Normal"/>
+    <w:uiPriority w:val="9"/>
+    <w:qFormat/>
     <w:pPr>
-      <w:keepNext w:val="1"/>
-      <w:keepLines w:val="1"/>
-      <w:spacing w:after="120" w:before="400" w:lineRule="auto"/>
+      <w:keepNext/>
+      <w:keepLines/>
+      <w:spacing w:before="400" w:after="120"/>
+      <w:outlineLvl w:val="0"/>
     </w:pPr>
     <w:rPr>
       <w:sz w:val="40"/>
       <w:szCs w:val="40"/>
     </w:rPr>
   </w:style>
-  <w:style w:type="paragraph" w:styleId="Heading2">
+  <w:style w:type="paragraph" w:styleId="Ttulo2">
     <w:name w:val="heading 2"/>
     <w:basedOn w:val="Normal"/>
     <w:next w:val="Normal"/>
+    <w:uiPriority w:val="9"/>
+    <w:semiHidden/>
+    <w:unhideWhenUsed/>
+    <w:qFormat/>
     <w:pPr>
-      <w:keepNext w:val="1"/>
-      <w:keepLines w:val="1"/>
-      <w:spacing w:after="120" w:before="360" w:lineRule="auto"/>
+      <w:keepNext/>
+      <w:keepLines/>
+      <w:spacing w:before="360" w:after="120"/>
+      <w:outlineLvl w:val="1"/>
     </w:pPr>
     <w:rPr>
-      <w:b w:val="0"/>
       <w:sz w:val="32"/>
       <w:szCs w:val="32"/>
     </w:rPr>
   </w:style>
-  <w:style w:type="paragraph" w:styleId="Heading3">
+  <w:style w:type="paragraph" w:styleId="Ttulo3">
     <w:name w:val="heading 3"/>
     <w:basedOn w:val="Normal"/>
     <w:next w:val="Normal"/>
+    <w:uiPriority w:val="9"/>
+    <w:semiHidden/>
+    <w:unhideWhenUsed/>
+    <w:qFormat/>
     <w:pPr>
-      <w:keepNext w:val="1"/>
-      <w:keepLines w:val="1"/>
-      <w:spacing w:after="80" w:before="320" w:lineRule="auto"/>
+      <w:keepNext/>
+      <w:keepLines/>
+      <w:spacing w:before="320" w:after="80"/>
+      <w:outlineLvl w:val="2"/>
     </w:pPr>
     <w:rPr>
-      <w:b w:val="0"/>
       <w:color w:val="434343"/>
       <w:sz w:val="28"/>
       <w:szCs w:val="28"/>
     </w:rPr>
   </w:style>
-  <w:style w:type="paragraph" w:styleId="Heading4">
+  <w:style w:type="paragraph" w:styleId="Ttulo4">
     <w:name w:val="heading 4"/>
     <w:basedOn w:val="Normal"/>
     <w:next w:val="Normal"/>
+    <w:uiPriority w:val="9"/>
+    <w:semiHidden/>
+    <w:unhideWhenUsed/>
+    <w:qFormat/>
     <w:pPr>
-      <w:keepNext w:val="1"/>
-      <w:keepLines w:val="1"/>
-      <w:spacing w:after="80" w:before="280" w:lineRule="auto"/>
+      <w:keepNext/>
+      <w:keepLines/>
+      <w:spacing w:before="280" w:after="80"/>
+      <w:outlineLvl w:val="3"/>
     </w:pPr>
     <w:rPr>
       <w:color w:val="666666"/>
@@ -537,63 +988,108 @@
       <w:szCs w:val="24"/>
     </w:rPr>
   </w:style>
-  <w:style w:type="paragraph" w:styleId="Heading5">
+  <w:style w:type="paragraph" w:styleId="Ttulo5">
     <w:name w:val="heading 5"/>
     <w:basedOn w:val="Normal"/>
     <w:next w:val="Normal"/>
+    <w:uiPriority w:val="9"/>
+    <w:semiHidden/>
+    <w:unhideWhenUsed/>
+    <w:qFormat/>
     <w:pPr>
-      <w:keepNext w:val="1"/>
-      <w:keepLines w:val="1"/>
-      <w:spacing w:after="80" w:before="240" w:lineRule="auto"/>
+      <w:keepNext/>
+      <w:keepLines/>
+      <w:spacing w:before="240" w:after="80"/>
+      <w:outlineLvl w:val="4"/>
     </w:pPr>
     <w:rPr>
       <w:color w:val="666666"/>
-      <w:sz w:val="22"/>
-      <w:szCs w:val="22"/>
     </w:rPr>
   </w:style>
-  <w:style w:type="paragraph" w:styleId="Heading6">
+  <w:style w:type="paragraph" w:styleId="Ttulo6">
     <w:name w:val="heading 6"/>
     <w:basedOn w:val="Normal"/>
     <w:next w:val="Normal"/>
+    <w:uiPriority w:val="9"/>
+    <w:semiHidden/>
+    <w:unhideWhenUsed/>
+    <w:qFormat/>
     <w:pPr>
-      <w:keepNext w:val="1"/>
-      <w:keepLines w:val="1"/>
-      <w:spacing w:after="80" w:before="240" w:lineRule="auto"/>
+      <w:keepNext/>
+      <w:keepLines/>
+      <w:spacing w:before="240" w:after="80"/>
+      <w:outlineLvl w:val="5"/>
     </w:pPr>
     <w:rPr>
-      <w:i w:val="1"/>
+      <w:i/>
       <w:color w:val="666666"/>
-      <w:sz w:val="22"/>
-      <w:szCs w:val="22"/>
     </w:rPr>
   </w:style>
-  <w:style w:type="paragraph" w:styleId="Title">
+  <w:style w:type="character" w:default="1" w:styleId="Fontepargpadro">
+    <w:name w:val="Default Paragraph Font"/>
+    <w:uiPriority w:val="1"/>
+    <w:unhideWhenUsed/>
+  </w:style>
+  <w:style w:type="table" w:default="1" w:styleId="Tabelanormal">
+    <w:name w:val="Normal Table"/>
+    <w:uiPriority w:val="99"/>
+    <w:semiHidden/>
+    <w:unhideWhenUsed/>
+    <w:tblPr>
+      <w:tblInd w:w="0" w:type="dxa"/>
+      <w:tblCellMar>
+        <w:top w:w="0" w:type="dxa"/>
+        <w:left w:w="108" w:type="dxa"/>
+        <w:bottom w:w="0" w:type="dxa"/>
+        <w:right w:w="108" w:type="dxa"/>
+      </w:tblCellMar>
+    </w:tblPr>
+  </w:style>
+  <w:style w:type="numbering" w:default="1" w:styleId="Semlista">
+    <w:name w:val="No List"/>
+    <w:uiPriority w:val="99"/>
+    <w:semiHidden/>
+    <w:unhideWhenUsed/>
+  </w:style>
+  <w:style w:type="table" w:customStyle="1" w:styleId="TableNormal">
+    <w:name w:val="Table Normal"/>
+    <w:tblPr>
+      <w:tblCellMar>
+        <w:top w:w="0" w:type="dxa"/>
+        <w:left w:w="0" w:type="dxa"/>
+        <w:bottom w:w="0" w:type="dxa"/>
+        <w:right w:w="0" w:type="dxa"/>
+      </w:tblCellMar>
+    </w:tblPr>
+  </w:style>
+  <w:style w:type="paragraph" w:styleId="Ttulo">
     <w:name w:val="Title"/>
     <w:basedOn w:val="Normal"/>
     <w:next w:val="Normal"/>
+    <w:uiPriority w:val="10"/>
+    <w:qFormat/>
     <w:pPr>
-      <w:keepNext w:val="1"/>
-      <w:keepLines w:val="1"/>
-      <w:spacing w:after="60" w:before="0" w:lineRule="auto"/>
+      <w:keepNext/>
+      <w:keepLines/>
+      <w:spacing w:after="60"/>
     </w:pPr>
     <w:rPr>
       <w:sz w:val="52"/>
       <w:szCs w:val="52"/>
     </w:rPr>
   </w:style>
-  <w:style w:type="paragraph" w:styleId="Subtitle">
+  <w:style w:type="paragraph" w:styleId="Subttulo">
     <w:name w:val="Subtitle"/>
     <w:basedOn w:val="Normal"/>
     <w:next w:val="Normal"/>
+    <w:uiPriority w:val="11"/>
+    <w:qFormat/>
     <w:pPr>
-      <w:keepNext w:val="1"/>
-      <w:keepLines w:val="1"/>
-      <w:spacing w:after="320" w:before="0" w:lineRule="auto"/>
+      <w:keepNext/>
+      <w:keepLines/>
+      <w:spacing w:after="320"/>
     </w:pPr>
     <w:rPr>
-      <w:rFonts w:ascii="Arial" w:cs="Arial" w:eastAsia="Arial" w:hAnsi="Arial"/>
-      <w:i w:val="0"/>
       <w:color w:val="666666"/>
       <w:sz w:val="30"/>
       <w:szCs w:val="30"/>

</xml_diff>

<commit_message>
fix: Revisão com algumas correções
</commit_message>
<xml_diff>
--- a/Mini-mundo/Mini-mundo.docx
+++ b/Mini-mundo/Mini-mundo.docx
@@ -10,7 +10,7 @@
           <w:szCs w:val="28"/>
         </w:rPr>
       </w:pPr>
-      <w:bookmarkStart w:colFirst="0" w:colLast="0" w:name="_97plpqrjzno2" w:id="0"/>
+      <w:bookmarkStart w:colFirst="0" w:colLast="0" w:name="_15n4t3tgb6u7" w:id="0"/>
       <w:bookmarkEnd w:id="0"/>
       <w:r>
         <w:rPr>
@@ -46,22 +46,19 @@
           <w:numId w:val="1"/>
         </w:numPr>
         <w:ind w:left="720" w:hanging="360"/>
-        <w:rPr>
-          <w:u w:val="none"/>
-        </w:rPr>
-      </w:pPr>
-      <w:r>
-        <w:rPr>
-          <w:rtl w:val="0"/>
-        </w:rPr>
-        <w:t xml:space="preserve">Um site de vendas, sob o modelo de marketplace, deseja fazer um banco de dados para cadastro de cada </w:t>
+      </w:pPr>
+      <w:r>
+        <w:rPr>
+          <w:rtl w:val="0"/>
+        </w:rPr>
+        <w:t xml:space="preserve">Um site de vendas, sob o modelo de marketplace, especializado em computação, deseja fazer um banco de dados para cadastro de cada </w:t>
       </w:r>
       <w:r>
         <w:rPr>
           <w:b w:val="1"/>
           <w:rtl w:val="0"/>
         </w:rPr>
-        <w:t xml:space="preserve">Usuário</w:t>
+        <w:t xml:space="preserve">Usuario</w:t>
       </w:r>
       <w:r>
         <w:rPr>
@@ -93,7 +90,7 @@
         <w:rPr>
           <w:rtl w:val="0"/>
         </w:rPr>
-        <w:t xml:space="preserve">(Nível, Interesses, QTD. Compras) quanto </w:t>
+        <w:t xml:space="preserve">(Interesses, QTD. de Compras, Cartão) quanto </w:t>
       </w:r>
       <w:r>
         <w:rPr>
@@ -106,7 +103,13 @@
         <w:rPr>
           <w:rtl w:val="0"/>
         </w:rPr>
-        <w:t xml:space="preserve">(QTD. de vendas, Avaliação, Data de entrada)</w:t>
+        <w:t xml:space="preserve">(QTD.</w:t>
+      </w:r>
+      <w:r>
+        <w:rPr>
+          <w:rtl w:val="0"/>
+        </w:rPr>
+        <w:t xml:space="preserve"> de vendas, Data de entrada, Saldo)</w:t>
       </w:r>
       <w:r>
         <w:rPr>
@@ -123,7 +126,6 @@
           <w:numId w:val="1"/>
         </w:numPr>
         <w:ind w:left="720" w:hanging="360"/>
-        <w:rPr/>
       </w:pPr>
       <w:r>
         <w:rPr>
@@ -136,13 +138,19 @@
           <w:b w:val="1"/>
           <w:rtl w:val="0"/>
         </w:rPr>
-        <w:t xml:space="preserve">listas_de_desejo</w:t>
-      </w:r>
-      <w:r>
-        <w:rPr>
-          <w:rtl w:val="0"/>
-        </w:rPr>
-        <w:t xml:space="preserve">(QTD de itens, Nome) e cada lista de desejo pode conter N produtos, as listas de desejo são obrigatoriamente possuídas por um usuário.</w:t>
+        <w:t xml:space="preserve">listas_de_desejos</w:t>
+      </w:r>
+      <w:r>
+        <w:rPr>
+          <w:rtl w:val="0"/>
+        </w:rPr>
+        <w:t xml:space="preserve">(Ordem,</w:t>
+      </w:r>
+      <w:r>
+        <w:rPr>
+          <w:rtl w:val="0"/>
+        </w:rPr>
+        <w:t xml:space="preserve"> QTD de itens, Nome) e cada lista de desejo pode conter N produtos, as listas de desejo são obrigatoriamente possuídas por um usuário.</w:t>
       </w:r>
     </w:p>
     <w:p>
@@ -152,7 +160,6 @@
           <w:numId w:val="1"/>
         </w:numPr>
         <w:ind w:left="720" w:hanging="360"/>
-        <w:rPr/>
       </w:pPr>
       <w:r>
         <w:rPr>
@@ -171,14 +178,70 @@
         <w:rPr>
           <w:rtl w:val="0"/>
         </w:rPr>
-        <w:t xml:space="preserve">(Timestamp, Preço) de mais de um </w:t>
+        <w:t xml:space="preserve">(Horário, Preço, Número de produtos, Juros, </w:t>
+      </w:r>
+      <w:r>
+        <w:rPr>
+          <w:rtl w:val="0"/>
+        </w:rPr>
+        <w:t xml:space="preserve">Valor das parcelas,</w:t>
+      </w:r>
+      <w:r>
+        <w:rPr>
+          <w:rtl w:val="0"/>
+        </w:rPr>
+        <w:t xml:space="preserve"> </w:t>
+      </w:r>
+      <w:r>
+        <w:rPr>
+          <w:rtl w:val="0"/>
+        </w:rPr>
+        <w:t xml:space="preserve">Quantidade de parcelas)</w:t>
+      </w:r>
+      <w:r>
+        <w:rPr>
+          <w:rtl w:val="0"/>
+        </w:rPr>
+        <w:t xml:space="preserve"> de N produtos, onde um </w:t>
       </w:r>
       <w:r>
         <w:rPr>
           <w:b w:val="1"/>
           <w:rtl w:val="0"/>
         </w:rPr>
-        <w:t xml:space="preserve">Produto</w:t>
+        <w:t xml:space="preserve">Tecnico</w:t>
+      </w:r>
+      <w:r>
+        <w:rPr>
+          <w:rtl w:val="0"/>
+        </w:rPr>
+        <w:t xml:space="preserve">(</w:t>
+      </w:r>
+      <w:r>
+        <w:rPr>
+          <w:u w:val="single"/>
+          <w:rtl w:val="0"/>
+        </w:rPr>
+        <w:t xml:space="preserve">ID</w:t>
+      </w:r>
+      <w:r>
+        <w:rPr>
+          <w:rtl w:val="0"/>
+        </w:rPr>
+        <w:t xml:space="preserve">,</w:t>
+      </w:r>
+      <w:r>
+        <w:rPr>
+          <w:rtl w:val="0"/>
+        </w:rPr>
+        <w:t xml:space="preserve"> Nome, CPF, Especialidade, Idade) irá verificar a compatibilidade dos N</w:t>
+      </w:r>
+      <w:r>
+        <w:rPr>
+          <w:b w:val="1"/>
+          <w:rtl w:val="0"/>
+        </w:rPr>
+        <w:t xml:space="preserve"> Produto</w:t>
       </w:r>
       <w:r>
         <w:rPr>
@@ -197,33 +260,20 @@
         <w:rPr>
           <w:rtl w:val="0"/>
         </w:rPr>
-        <w:t xml:space="preserve">, Nome)</w:t>
+        <w:t xml:space="preserve">, Nome).</w:t>
       </w:r>
       <w:r>
         <w:rPr>
           <w:b w:val="1"/>
           <w:rtl w:val="0"/>
         </w:rPr>
-        <w:t xml:space="preserve">,</w:t>
-      </w:r>
-      <w:r>
-        <w:rPr>
-          <w:rtl w:val="0"/>
-        </w:rPr>
-        <w:t xml:space="preserve"> cada compra pode ter apenas um </w:t>
-      </w:r>
-      <w:r>
-        <w:rPr>
-          <w:b w:val="1"/>
-          <w:rtl w:val="0"/>
-        </w:rPr>
-        <w:t xml:space="preserve">Parcelamento</w:t>
-      </w:r>
-      <w:r>
-        <w:rPr>
-          <w:rtl w:val="0"/>
-        </w:rPr>
-        <w:t xml:space="preserve">(Quantidade de vezes, Valor das parcelas, Juros) e cada parcelamento é tido por apenas uma compra. Ao fazer uma compra o preço dos produtos é somado e essa soma é colocada no atributo Preço de Compra.</w:t>
+        <w:t xml:space="preserve"> </w:t>
+      </w:r>
+      <w:r>
+        <w:rPr>
+          <w:rtl w:val="0"/>
+        </w:rPr>
+        <w:t xml:space="preserve">Um produto, analisado por determinado técnico pode ser comprado por N compradores. Ao fazer uma compra o preço dos produtos é somado e essa soma é colocada no atributo Preço de Compra.</w:t>
       </w:r>
     </w:p>
     <w:p>
@@ -233,15 +283,12 @@
           <w:numId w:val="1"/>
         </w:numPr>
         <w:ind w:left="720" w:hanging="360"/>
-        <w:rPr>
-          <w:u w:val="none"/>
-        </w:rPr>
-      </w:pPr>
-      <w:r>
-        <w:rPr>
-          <w:rtl w:val="0"/>
-        </w:rPr>
-        <w:t xml:space="preserve"> O vendedor pode possuir mais de uma loja e cada </w:t>
+      </w:pPr>
+      <w:r>
+        <w:rPr>
+          <w:rtl w:val="0"/>
+        </w:rPr>
+        <w:t xml:space="preserve">O vendedor pode possuir mais de uma loja e cada </w:t>
       </w:r>
       <w:r>
         <w:rPr>
@@ -261,13 +308,13 @@
           <w:u w:val="single"/>
           <w:rtl w:val="0"/>
         </w:rPr>
-        <w:t xml:space="preserve">Nome</w:t>
-      </w:r>
-      <w:r>
-        <w:rPr>
-          <w:rtl w:val="0"/>
-        </w:rPr>
-        <w:t xml:space="preserve">) deve ser possuída necessariamente por apenas um vendedor.</w:t>
+        <w:t xml:space="preserve">ID</w:t>
+      </w:r>
+      <w:r>
+        <w:rPr>
+          <w:rtl w:val="0"/>
+        </w:rPr>
+        <w:t xml:space="preserve">, Nome, Saldo, Avaliação) deve ser possuída necessariamente por apenas um vendedor. O nome da loja deve ser único e obrigatório, para evitar imitações.</w:t>
       </w:r>
     </w:p>
     <w:p>
@@ -277,9 +324,6 @@
           <w:numId w:val="1"/>
         </w:numPr>
         <w:ind w:left="720" w:hanging="360"/>
-        <w:rPr>
-          <w:u w:val="none"/>
-        </w:rPr>
       </w:pPr>
       <w:r>
         <w:rPr>
@@ -295,582 +339,24 @@
           <w:numId w:val="1"/>
         </w:numPr>
         <w:ind w:left="720" w:hanging="360"/>
-        <w:rPr>
-          <w:u w:val="none"/>
-        </w:rPr>
-      </w:pPr>
-      <w:r>
-        <w:rPr>
-          <w:rtl w:val="0"/>
-        </w:rPr>
-        <w:t xml:space="preserve">Para adquirir benefícios você pode indicar outro usuário para entrar no CInExpress, através de um link de convite. A cada indicação efetivada, é incrementado o atributo “QTD. de indicações” de indicações do usuário. Quanto mais indicações mais benefícios o usuário adquire.</w:t>
-      </w:r>
-    </w:p>
-    <w:p>
-      <w:pPr>
-        <w:rPr/>
-      </w:pPr>
-      <w:r>
-        <w:rPr>
-          <w:rtl w:val="0"/>
-        </w:rPr>
-      </w:r>
-    </w:p>
-    <w:p>
-      <w:pPr>
-        <w:rPr/>
-      </w:pPr>
-      <w:r>
-        <w:rPr>
-          <w:rtl w:val="0"/>
-        </w:rPr>
-      </w:r>
-    </w:p>
-    <w:p>
-      <w:pPr>
-        <w:rPr/>
-      </w:pPr>
-      <w:r>
-        <w:rPr>
-          <w:rtl w:val="0"/>
-        </w:rPr>
-      </w:r>
-    </w:p>
-    <w:p>
-      <w:pPr>
-        <w:rPr/>
-      </w:pPr>
-      <w:r>
-        <w:rPr>
-          <w:rtl w:val="0"/>
-        </w:rPr>
-      </w:r>
-    </w:p>
-    <w:p>
-      <w:pPr>
-        <w:rPr/>
-      </w:pPr>
-      <w:r>
-        <w:rPr>
-          <w:rtl w:val="0"/>
-        </w:rPr>
-      </w:r>
-    </w:p>
-    <w:p>
-      <w:pPr>
-        <w:rPr/>
-      </w:pPr>
-      <w:r>
-        <w:rPr>
-          <w:rtl w:val="0"/>
-        </w:rPr>
-      </w:r>
-    </w:p>
-    <w:p>
-      <w:pPr>
-        <w:rPr/>
-      </w:pPr>
-      <w:r>
-        <w:rPr>
-          <w:rtl w:val="0"/>
-        </w:rPr>
-      </w:r>
-    </w:p>
-    <w:p>
-      <w:pPr>
-        <w:rPr/>
-      </w:pPr>
-      <w:r>
-        <w:rPr>
-          <w:rtl w:val="0"/>
-        </w:rPr>
-      </w:r>
-    </w:p>
-    <w:p>
-      <w:pPr>
-        <w:rPr/>
-      </w:pPr>
-      <w:r>
-        <w:rPr>
-          <w:rtl w:val="0"/>
-        </w:rPr>
-      </w:r>
-    </w:p>
-    <w:p>
-      <w:pPr>
-        <w:rPr/>
-      </w:pPr>
-      <w:r>
-        <w:rPr>
-          <w:rtl w:val="0"/>
-        </w:rPr>
-      </w:r>
-    </w:p>
-    <w:p>
-      <w:pPr>
-        <w:rPr/>
-      </w:pPr>
-      <w:r>
-        <w:rPr>
-          <w:rtl w:val="0"/>
-        </w:rPr>
-      </w:r>
-    </w:p>
-    <w:p>
-      <w:pPr>
-        <w:rPr/>
-      </w:pPr>
-      <w:r>
-        <w:rPr>
-          <w:rtl w:val="0"/>
-        </w:rPr>
-      </w:r>
-    </w:p>
-    <w:p>
-      <w:pPr>
-        <w:rPr/>
-      </w:pPr>
-      <w:r>
-        <w:rPr>
-          <w:rtl w:val="0"/>
-        </w:rPr>
-      </w:r>
-    </w:p>
-    <w:p>
-      <w:pPr>
-        <w:rPr/>
-      </w:pPr>
-      <w:r>
-        <w:rPr>
-          <w:rtl w:val="0"/>
-        </w:rPr>
-      </w:r>
-    </w:p>
-    <w:p>
-      <w:pPr>
-        <w:rPr/>
-      </w:pPr>
-      <w:r>
-        <w:rPr>
-          <w:rtl w:val="0"/>
-        </w:rPr>
-      </w:r>
-    </w:p>
-    <w:p>
-      <w:pPr>
-        <w:rPr/>
-      </w:pPr>
-      <w:r>
-        <w:rPr>
-          <w:rtl w:val="0"/>
-        </w:rPr>
-      </w:r>
-    </w:p>
-    <w:p>
-      <w:pPr>
-        <w:rPr/>
-      </w:pPr>
-      <w:r>
-        <w:rPr>
-          <w:rtl w:val="0"/>
-        </w:rPr>
-      </w:r>
-    </w:p>
-    <w:p>
-      <w:pPr>
-        <w:rPr/>
-      </w:pPr>
-      <w:r>
-        <w:rPr>
-          <w:rtl w:val="0"/>
-        </w:rPr>
-      </w:r>
-    </w:p>
-    <w:p>
-      <w:pPr>
-        <w:rPr/>
-      </w:pPr>
-      <w:r>
-        <w:rPr>
-          <w:rtl w:val="0"/>
-        </w:rPr>
-      </w:r>
-    </w:p>
-    <w:p>
-      <w:pPr>
-        <w:rPr/>
-      </w:pPr>
-      <w:r>
-        <w:rPr>
-          <w:rtl w:val="0"/>
-        </w:rPr>
-      </w:r>
-    </w:p>
-    <w:p>
-      <w:pPr>
-        <w:rPr/>
-      </w:pPr>
-      <w:r>
-        <w:rPr>
-          <w:rtl w:val="0"/>
-        </w:rPr>
-      </w:r>
-    </w:p>
-    <w:p>
-      <w:pPr>
-        <w:rPr/>
-      </w:pPr>
-      <w:r>
-        <w:rPr>
-          <w:rtl w:val="0"/>
-        </w:rPr>
-      </w:r>
-    </w:p>
-    <w:p>
-      <w:pPr>
-        <w:rPr/>
-      </w:pPr>
-      <w:r>
-        <w:rPr>
-          <w:rtl w:val="0"/>
-        </w:rPr>
-      </w:r>
-    </w:p>
-    <w:p>
-      <w:pPr>
-        <w:pStyle w:val="Title"/>
-        <w:rPr>
-          <w:b w:val="1"/>
-          <w:sz w:val="28"/>
-          <w:szCs w:val="28"/>
-        </w:rPr>
-      </w:pPr>
-      <w:bookmarkStart w:colFirst="0" w:colLast="0" w:name="_oklwx6mwbfg1" w:id="1"/>
-      <w:bookmarkEnd w:id="1"/>
-      <w:r>
-        <w:rPr>
-          <w:b w:val="1"/>
-          <w:sz w:val="28"/>
-          <w:szCs w:val="28"/>
-          <w:rtl w:val="0"/>
-        </w:rPr>
-        <w:t xml:space="preserve">// ATUALIZANDO</w:t>
-      </w:r>
-    </w:p>
-    <w:p>
-      <w:pPr>
-        <w:pStyle w:val="Title"/>
-        <w:rPr>
-          <w:sz w:val="28"/>
-          <w:szCs w:val="28"/>
-        </w:rPr>
-      </w:pPr>
-      <w:bookmarkStart w:colFirst="0" w:colLast="0" w:name="_15n4t3tgb6u7" w:id="2"/>
-      <w:bookmarkEnd w:id="2"/>
-      <w:r>
-        <w:rPr>
-          <w:sz w:val="28"/>
-          <w:szCs w:val="28"/>
-          <w:rtl w:val="0"/>
-        </w:rPr>
-        <w:t xml:space="preserve">CInExpress</w:t>
-      </w:r>
-      <w:r>
-        <w:rPr>
-          <w:sz w:val="28"/>
-          <w:szCs w:val="28"/>
-          <w:rtl w:val="0"/>
-        </w:rPr>
-        <w:t xml:space="preserve"> - Marketplace</w:t>
-      </w:r>
-    </w:p>
-    <w:p>
-      <w:pPr>
-        <w:rPr/>
-      </w:pPr>
-      <w:r>
-        <w:rPr>
-          <w:rtl w:val="0"/>
-        </w:rPr>
-      </w:r>
-    </w:p>
-    <w:p>
-      <w:pPr>
-        <w:numPr>
-          <w:ilvl w:val="0"/>
-          <w:numId w:val="1"/>
-        </w:numPr>
-        <w:ind w:left="720" w:hanging="360"/>
-      </w:pPr>
-      <w:r>
-        <w:rPr>
-          <w:rtl w:val="0"/>
-        </w:rPr>
-        <w:t xml:space="preserve">Um site de vendas, sob o modelo de marketplace, deseja fazer um banco de dados para cadastro de cada </w:t>
-      </w:r>
-      <w:r>
-        <w:rPr>
-          <w:b w:val="1"/>
-          <w:rtl w:val="0"/>
-        </w:rPr>
-        <w:t xml:space="preserve">Usuário</w:t>
-      </w:r>
-      <w:r>
-        <w:rPr>
-          <w:rtl w:val="0"/>
-        </w:rPr>
-        <w:t xml:space="preserve">(</w:t>
-      </w:r>
-      <w:r>
-        <w:rPr>
-          <w:u w:val="single"/>
-          <w:rtl w:val="0"/>
-        </w:rPr>
-        <w:t xml:space="preserve">CPF</w:t>
-      </w:r>
-      <w:r>
-        <w:rPr>
-          <w:rtl w:val="0"/>
-        </w:rPr>
-        <w:t xml:space="preserve">, Nome, Sexo, QTD. de indicações, Data de nascimento, Endereço(Rua, Bairro, CEP), Email) que podem ser tanto </w:t>
-      </w:r>
-      <w:r>
-        <w:rPr>
-          <w:b w:val="1"/>
-          <w:rtl w:val="0"/>
-        </w:rPr>
-        <w:t xml:space="preserve">Comprador</w:t>
-      </w:r>
-      <w:r>
-        <w:rPr>
-          <w:rtl w:val="0"/>
-        </w:rPr>
-        <w:t xml:space="preserve">(Nível, Interesses, QTD. Compras) quanto </w:t>
-      </w:r>
-      <w:r>
-        <w:rPr>
-          <w:b w:val="1"/>
-          <w:rtl w:val="0"/>
-        </w:rPr>
-        <w:t xml:space="preserve">Vendedor</w:t>
-      </w:r>
-      <w:r>
-        <w:rPr>
-          <w:rtl w:val="0"/>
-        </w:rPr>
-        <w:t xml:space="preserve">(QTD. de vendas, Avaliação, Data de entrada)</w:t>
-      </w:r>
-      <w:r>
-        <w:rPr>
-          <w:b w:val="1"/>
-          <w:rtl w:val="0"/>
-        </w:rPr>
-        <w:t xml:space="preserve">.</w:t>
-      </w:r>
-    </w:p>
-    <w:p>
-      <w:pPr>
-        <w:numPr>
-          <w:ilvl w:val="0"/>
-          <w:numId w:val="1"/>
-        </w:numPr>
-        <w:ind w:left="720" w:hanging="360"/>
-      </w:pPr>
-      <w:r>
-        <w:rPr>
-          <w:rtl w:val="0"/>
-        </w:rPr>
-        <w:t xml:space="preserve">Um usuário pode ter N </w:t>
-      </w:r>
-      <w:r>
-        <w:rPr>
-          <w:b w:val="1"/>
-          <w:rtl w:val="0"/>
-        </w:rPr>
-        <w:t xml:space="preserve">listas_de_desejos</w:t>
-      </w:r>
-      <w:r>
-        <w:rPr>
-          <w:rtl w:val="0"/>
-        </w:rPr>
-        <w:t xml:space="preserve">(QTD de itens, Nome) e cada lista de desejo pode conter N produtos, as listas de desejo são obrigatoriamente possuídas por um usuário.</w:t>
-      </w:r>
-    </w:p>
-    <w:p>
-      <w:pPr>
-        <w:numPr>
-          <w:ilvl w:val="0"/>
-          <w:numId w:val="1"/>
-        </w:numPr>
-        <w:ind w:left="720" w:hanging="360"/>
-      </w:pPr>
-      <w:r>
-        <w:rPr>
-          <w:rtl w:val="0"/>
-        </w:rPr>
-        <w:t xml:space="preserve">O comprador pode realizar a </w:t>
-      </w:r>
-      <w:r>
-        <w:rPr>
-          <w:b w:val="1"/>
-          <w:rtl w:val="0"/>
-        </w:rPr>
-        <w:t xml:space="preserve">Compra</w:t>
-      </w:r>
-      <w:r>
-        <w:rPr>
-          <w:rtl w:val="0"/>
-        </w:rPr>
-        <w:t xml:space="preserve">(Horário, Preço) de um </w:t>
-      </w:r>
-      <w:r>
-        <w:rPr>
-          <w:b w:val="1"/>
-          <w:rtl w:val="0"/>
-        </w:rPr>
-        <w:t xml:space="preserve">Carrinho de Compras(</w:t>
-      </w:r>
-      <w:r>
-        <w:rPr>
-          <w:rtl w:val="0"/>
-        </w:rPr>
-        <w:t xml:space="preserve">Ordem, Número de Itens</w:t>
-      </w:r>
-      <w:r>
-        <w:rPr>
-          <w:b w:val="1"/>
-          <w:rtl w:val="0"/>
-        </w:rPr>
-        <w:t xml:space="preserve">),  </w:t>
-      </w:r>
-      <w:r>
-        <w:rPr>
-          <w:rtl w:val="0"/>
-        </w:rPr>
-        <w:t xml:space="preserve"> que por sua vez lista N</w:t>
-      </w:r>
-      <w:r>
-        <w:rPr>
-          <w:b w:val="1"/>
-          <w:rtl w:val="0"/>
-        </w:rPr>
-        <w:t xml:space="preserve"> Produto</w:t>
-      </w:r>
-      <w:r>
-        <w:rPr>
-          <w:rtl w:val="0"/>
-        </w:rPr>
-        <w:t xml:space="preserve">(Quantidade, Preço, </w:t>
-      </w:r>
-      <w:r>
-        <w:rPr>
-          <w:u w:val="single"/>
-          <w:rtl w:val="0"/>
-        </w:rPr>
-        <w:t xml:space="preserve">ID</w:t>
-      </w:r>
-      <w:r>
-        <w:rPr>
-          <w:rtl w:val="0"/>
-        </w:rPr>
-        <w:t xml:space="preserve">, Nome), que pode ser Listado também por N carrinhos</w:t>
-      </w:r>
-      <w:r>
-        <w:rPr>
-          <w:b w:val="1"/>
-          <w:rtl w:val="0"/>
-        </w:rPr>
-        <w:t xml:space="preserve">, </w:t>
-      </w:r>
-      <w:r>
-        <w:rPr>
-          <w:rtl w:val="0"/>
-        </w:rPr>
-        <w:t xml:space="preserve"> cada compra pode ter apenas um </w:t>
-      </w:r>
-      <w:r>
-        <w:rPr>
-          <w:b w:val="1"/>
-          <w:rtl w:val="0"/>
-        </w:rPr>
-        <w:t xml:space="preserve">Parcelamento</w:t>
-      </w:r>
-      <w:r>
-        <w:rPr>
-          <w:rtl w:val="0"/>
-        </w:rPr>
-        <w:t xml:space="preserve">(Quantidade de vezes, Valor das parcelas, Juros) e cada parcelamento é tido por apenas uma compra. Ao fazer uma compra o preço dos produtos é somado e essa soma é colocada no atributo Preço de Compra.</w:t>
-      </w:r>
-    </w:p>
-    <w:p>
-      <w:pPr>
-        <w:numPr>
-          <w:ilvl w:val="0"/>
-          <w:numId w:val="1"/>
-        </w:numPr>
-        <w:ind w:left="720" w:hanging="360"/>
-      </w:pPr>
-      <w:r>
-        <w:rPr>
-          <w:rtl w:val="0"/>
-        </w:rPr>
-        <w:t xml:space="preserve"> O vendedor pode possuir mais de uma loja e cada </w:t>
-      </w:r>
-      <w:r>
-        <w:rPr>
-          <w:b w:val="1"/>
-          <w:rtl w:val="0"/>
-        </w:rPr>
-        <w:t xml:space="preserve">Loja</w:t>
-      </w:r>
-      <w:r>
-        <w:rPr>
-          <w:rtl w:val="0"/>
-        </w:rPr>
-        <w:t xml:space="preserve">(</w:t>
-      </w:r>
-      <w:r>
-        <w:rPr>
-          <w:u w:val="single"/>
-          <w:rtl w:val="0"/>
-        </w:rPr>
-        <w:t xml:space="preserve">ID</w:t>
-      </w:r>
-      <w:r>
-        <w:rPr>
-          <w:rtl w:val="0"/>
-        </w:rPr>
-        <w:t xml:space="preserve">, Nome) deve ser possuída necessariamente por apenas um vendedor.</w:t>
-      </w:r>
-    </w:p>
-    <w:p>
-      <w:pPr>
-        <w:numPr>
-          <w:ilvl w:val="0"/>
-          <w:numId w:val="1"/>
-        </w:numPr>
-        <w:ind w:left="720" w:hanging="360"/>
-      </w:pPr>
-      <w:r>
-        <w:rPr>
-          <w:rtl w:val="0"/>
-        </w:rPr>
-        <w:t xml:space="preserve">Cada loja pode possuir mais de um produto, mas cada produto é necessariamente de apenas uma loja.</w:t>
-      </w:r>
-    </w:p>
-    <w:p>
-      <w:pPr>
-        <w:numPr>
-          <w:ilvl w:val="0"/>
-          <w:numId w:val="1"/>
-        </w:numPr>
-        <w:ind w:left="720" w:hanging="360"/>
-      </w:pPr>
-      <w:r>
-        <w:rPr>
-          <w:rtl w:val="0"/>
-        </w:rPr>
-        <w:t xml:space="preserve">Para adquirir benefícios você pode indicar outro usuário para entrar no CInExpress, através de um link de convite. A cada indicação efetivada, é incrementado o atributo “QTD. de indicações” do usuário. Quanto mais indicações mais benefícios o usuário adquire.</w:t>
+      </w:pPr>
+      <w:r>
+        <w:rPr>
+          <w:rtl w:val="0"/>
+        </w:rPr>
+        <w:t xml:space="preserve">Para adquirir benefícios você pode indicar outro usuário para entrar no </w:t>
+      </w:r>
+      <w:r>
+        <w:rPr>
+          <w:rtl w:val="0"/>
+        </w:rPr>
+        <w:t xml:space="preserve">CInExpress,</w:t>
+      </w:r>
+      <w:r>
+        <w:rPr>
+          <w:rtl w:val="0"/>
+        </w:rPr>
+        <w:t xml:space="preserve"> através de um link de convite. A cada indicação efetivada, é incrementado o atributo “QTD. de indicações” do usuário. Quanto mais indicações mais benefícios o usuário adquire.</w:t>
       </w:r>
     </w:p>
     <w:p>

</xml_diff>